<commit_message>
doku caka na casovy vystup
</commit_message>
<xml_diff>
--- a/IAL-dokumentation.docx
+++ b/IAL-dokumentation.docx
@@ -13,8 +13,16 @@
         <w:rPr>
           <w:sz w:val="36"/>
         </w:rPr>
-        <w:t>Vysoké učení technické v Brně</w:t>
-      </w:r>
+        <w:t>Vysoké učení technické v </w:t>
+      </w:r>
+      <w:proofErr w:type="spellStart"/>
+      <w:r>
+        <w:rPr>
+          <w:sz w:val="36"/>
+        </w:rPr>
+        <w:t>Brně</w:t>
+      </w:r>
+      <w:proofErr w:type="spellEnd"/>
     </w:p>
     <w:p>
       <w:pPr>
@@ -398,18 +406,8 @@
         <w:rPr>
           <w:rFonts w:cstheme="minorHAnsi"/>
         </w:rPr>
-        <w:t xml:space="preserve">František </w:t>
-      </w:r>
-      <w:proofErr w:type="spellStart"/>
-      <w:r>
-        <w:rPr>
-          <w:rFonts w:cstheme="minorHAnsi"/>
-        </w:rPr>
-        <w:t>Balázsy</w:t>
-      </w:r>
-      <w:bookmarkStart w:id="4" w:name="_GoBack"/>
-      <w:bookmarkEnd w:id="4"/>
-      <w:proofErr w:type="spellEnd"/>
+        <w:t>František Balázsy</w:t>
+      </w:r>
       <w:r>
         <w:rPr>
           <w:rFonts w:cstheme="minorHAnsi"/>
@@ -443,7 +441,6 @@
       </w:sdtPr>
       <w:sdtEndPr>
         <w:rPr>
-          <w:rFonts w:asciiTheme="minorHAnsi" w:hAnsiTheme="minorHAnsi"/>
           <w:noProof/>
         </w:rPr>
       </w:sdtEndPr>
@@ -1738,7 +1735,7 @@
           <w:szCs w:val="26"/>
         </w:rPr>
       </w:pPr>
-      <w:bookmarkStart w:id="5" w:name="_Toc531620619"/>
+      <w:bookmarkStart w:id="4" w:name="_Toc531620619"/>
       <w:r>
         <w:rPr>
           <w:rFonts w:cstheme="minorHAnsi"/>
@@ -1750,50 +1747,41 @@
       <w:pPr>
         <w:pStyle w:val="Nadpis1"/>
       </w:pPr>
-      <w:bookmarkStart w:id="6" w:name="_Toc531623996"/>
+      <w:bookmarkStart w:id="5" w:name="_Toc531623996"/>
       <w:r>
         <w:lastRenderedPageBreak/>
         <w:t>Úvod</w:t>
       </w:r>
+      <w:bookmarkEnd w:id="5"/>
+    </w:p>
+    <w:p>
+      <w:r>
+        <w:t>Táto dokumentácia popisuje riešenie náhradného projektu – zadania č. 7 – minimálna kostra grafu. Aplikáciu, ktorá je hlavným bodom tohto zadania sme sa snažili vytvoriť tak, aby bola jednoducho použiteľná.</w:t>
+      </w:r>
+    </w:p>
+    <w:p>
+      <w:r>
+        <w:t xml:space="preserve">V ďalších častiach dokumentu budeme popisovať aké stratégie sme zvolili pri riešení projektu, a prečo sme sa pre </w:t>
+      </w:r>
+      <w:proofErr w:type="spellStart"/>
+      <w:r>
+        <w:t>ne</w:t>
+      </w:r>
+      <w:proofErr w:type="spellEnd"/>
+      <w:r>
+        <w:t xml:space="preserve"> rozhodli. Popíšeme aj na aké problémy sme pri riešení narazili.</w:t>
+      </w:r>
+    </w:p>
+    <w:p>
+      <w:pPr>
+        <w:pStyle w:val="Nadpis2"/>
+      </w:pPr>
+      <w:bookmarkStart w:id="6" w:name="_Toc531623997"/>
+      <w:r>
+        <w:t>Zadanie</w:t>
+      </w:r>
+      <w:bookmarkEnd w:id="4"/>
       <w:bookmarkEnd w:id="6"/>
-    </w:p>
-    <w:p>
-      <w:r>
-        <w:t>Táto dokumentácia popisuje riešenie náhradného projektu – zadania č. 7 – minimálna kostra grafu. Aplikáciu, ktorá je hlavným bodom tohto zadania sme sa snažili vytvoriť tak, aby bola jednoducho použiteľná.</w:t>
-      </w:r>
-    </w:p>
-    <w:p>
-      <w:r>
-        <w:t>V ďalších častiach</w:t>
-      </w:r>
-      <w:r>
-        <w:t xml:space="preserve"> dokumentu</w:t>
-      </w:r>
-      <w:r>
-        <w:t xml:space="preserve"> budeme popisovať aké stratégie sme zvolili pri riešení projektu, a prečo sme sa pre </w:t>
-      </w:r>
-      <w:proofErr w:type="spellStart"/>
-      <w:r>
-        <w:t>ne</w:t>
-      </w:r>
-      <w:proofErr w:type="spellEnd"/>
-      <w:r>
-        <w:t xml:space="preserve"> rozhodli.</w:t>
-      </w:r>
-      <w:r>
-        <w:t xml:space="preserve"> Popíšeme aj na aké problémy sme pri riešení narazili.</w:t>
-      </w:r>
-    </w:p>
-    <w:p>
-      <w:pPr>
-        <w:pStyle w:val="Nadpis2"/>
-      </w:pPr>
-      <w:bookmarkStart w:id="7" w:name="_Toc531623997"/>
-      <w:r>
-        <w:t>Zadanie</w:t>
-      </w:r>
-      <w:bookmarkEnd w:id="5"/>
-      <w:bookmarkEnd w:id="7"/>
     </w:p>
     <w:p>
       <w:pPr>
@@ -2214,8 +2202,8 @@
       <w:r>
         <w:t>.</w:t>
       </w:r>
-      <w:bookmarkStart w:id="8" w:name="_Toc531607928"/>
-      <w:bookmarkStart w:id="9" w:name="_Toc531620620"/>
+      <w:bookmarkStart w:id="7" w:name="_Toc531607928"/>
+      <w:bookmarkStart w:id="8" w:name="_Toc531620620"/>
     </w:p>
     <w:p>
       <w:pPr>
@@ -2224,7 +2212,7 @@
           <w:i/>
         </w:rPr>
       </w:pPr>
-      <w:bookmarkStart w:id="10" w:name="_Toc531623998"/>
+      <w:bookmarkStart w:id="9" w:name="_Toc531623998"/>
       <w:r>
         <w:lastRenderedPageBreak/>
         <w:t>Výber v</w:t>
@@ -2235,409 +2223,499 @@
       <w:r>
         <w:t>odného algoritmu</w:t>
       </w:r>
+      <w:bookmarkEnd w:id="7"/>
       <w:bookmarkEnd w:id="8"/>
       <w:bookmarkEnd w:id="9"/>
+    </w:p>
+    <w:p>
+      <w:pPr>
+        <w:rPr>
+          <w:rFonts w:cstheme="minorHAnsi"/>
+        </w:rPr>
+      </w:pPr>
+      <w:r>
+        <w:rPr>
+          <w:rFonts w:cstheme="minorHAnsi"/>
+        </w:rPr>
+        <w:t xml:space="preserve">Pre riešenie zadanej problematiky existuje rada algoritmov, </w:t>
+      </w:r>
+      <w:r>
+        <w:rPr>
+          <w:rFonts w:cstheme="minorHAnsi"/>
+        </w:rPr>
+        <w:t>preto sme museli</w:t>
+      </w:r>
+      <w:r>
+        <w:rPr>
+          <w:rFonts w:cstheme="minorHAnsi"/>
+        </w:rPr>
+        <w:t xml:space="preserve"> vybrať najvhodnejší pre pokrytie všetkých požiadaviek vyplývajúcich zo zadania </w:t>
+      </w:r>
+      <w:r>
+        <w:rPr>
+          <w:rFonts w:cstheme="minorHAnsi"/>
+        </w:rPr>
+        <w:t xml:space="preserve">s prihliadnutím na </w:t>
+      </w:r>
+      <w:r>
+        <w:rPr>
+          <w:rFonts w:cstheme="minorHAnsi"/>
+        </w:rPr>
+        <w:t>ich</w:t>
+      </w:r>
+      <w:r>
+        <w:rPr>
+          <w:rFonts w:cstheme="minorHAnsi"/>
+        </w:rPr>
+        <w:t xml:space="preserve"> technické parametre a jednoduchosť implementácie. Pre prehľad uvádzame krátk</w:t>
+      </w:r>
+      <w:r>
+        <w:rPr>
+          <w:rFonts w:cstheme="minorHAnsi"/>
+        </w:rPr>
+        <w:t>y</w:t>
+      </w:r>
+      <w:r>
+        <w:rPr>
+          <w:rFonts w:cstheme="minorHAnsi"/>
+        </w:rPr>
+        <w:t xml:space="preserve"> </w:t>
+      </w:r>
+      <w:r>
+        <w:rPr>
+          <w:rFonts w:cstheme="minorHAnsi"/>
+        </w:rPr>
+        <w:t>prehľad</w:t>
+      </w:r>
+      <w:r>
+        <w:rPr>
+          <w:rFonts w:cstheme="minorHAnsi"/>
+        </w:rPr>
+        <w:t xml:space="preserve"> najznámejších algoritmov</w:t>
+      </w:r>
+      <w:r>
+        <w:rPr>
+          <w:rFonts w:cstheme="minorHAnsi"/>
+        </w:rPr>
+        <w:t xml:space="preserve"> a zdôvodnením, prečo sme ich použili alebo nepoužili</w:t>
+      </w:r>
+      <w:r>
+        <w:rPr>
+          <w:rFonts w:cstheme="minorHAnsi"/>
+        </w:rPr>
+        <w:t>:</w:t>
+      </w:r>
+    </w:p>
+    <w:p>
+      <w:pPr>
+        <w:pStyle w:val="Nadpis2"/>
+        <w:rPr>
+          <w:i/>
+        </w:rPr>
+      </w:pPr>
+      <w:bookmarkStart w:id="10" w:name="_Toc531607929"/>
+      <w:bookmarkStart w:id="11" w:name="_Toc531620621"/>
+      <w:bookmarkStart w:id="12" w:name="_Toc531623999"/>
+      <w:proofErr w:type="spellStart"/>
+      <w:r>
+        <w:t>Borůvkov</w:t>
+      </w:r>
+      <w:proofErr w:type="spellEnd"/>
+      <w:r>
+        <w:t xml:space="preserve"> algoritmus</w:t>
+      </w:r>
       <w:bookmarkEnd w:id="10"/>
-    </w:p>
-    <w:p>
-      <w:pPr>
-        <w:rPr>
-          <w:rFonts w:cstheme="minorHAnsi"/>
-        </w:rPr>
-      </w:pPr>
-      <w:r>
-        <w:rPr>
-          <w:rFonts w:cstheme="minorHAnsi"/>
-        </w:rPr>
-        <w:t xml:space="preserve">Pre riešenie zadanej problematiky existuje rada algoritmov, </w:t>
-      </w:r>
-      <w:r>
-        <w:rPr>
-          <w:rFonts w:cstheme="minorHAnsi"/>
-        </w:rPr>
-        <w:t>preto sme museli</w:t>
-      </w:r>
-      <w:r>
-        <w:rPr>
-          <w:rFonts w:cstheme="minorHAnsi"/>
-        </w:rPr>
-        <w:t xml:space="preserve"> vybrať najvhodnejší pre pokrytie všetkých požiadaviek vyplývajúcich zo zadania </w:t>
-      </w:r>
-      <w:r>
-        <w:rPr>
-          <w:rFonts w:cstheme="minorHAnsi"/>
-        </w:rPr>
-        <w:t xml:space="preserve">s prihliadnutím na </w:t>
-      </w:r>
-      <w:r>
-        <w:rPr>
-          <w:rFonts w:cstheme="minorHAnsi"/>
-        </w:rPr>
-        <w:t>ich</w:t>
-      </w:r>
-      <w:r>
-        <w:rPr>
-          <w:rFonts w:cstheme="minorHAnsi"/>
-        </w:rPr>
-        <w:t xml:space="preserve"> technické parametre a jednoduchosť implementácie. Pre prehľad uvádzame krátk</w:t>
-      </w:r>
-      <w:r>
-        <w:rPr>
-          <w:rFonts w:cstheme="minorHAnsi"/>
-        </w:rPr>
-        <w:t>y</w:t>
-      </w:r>
-      <w:r>
-        <w:rPr>
-          <w:rFonts w:cstheme="minorHAnsi"/>
-        </w:rPr>
-        <w:t xml:space="preserve"> </w:t>
-      </w:r>
-      <w:r>
-        <w:rPr>
-          <w:rFonts w:cstheme="minorHAnsi"/>
-        </w:rPr>
-        <w:t>prehľad</w:t>
-      </w:r>
-      <w:r>
-        <w:rPr>
-          <w:rFonts w:cstheme="minorHAnsi"/>
-        </w:rPr>
-        <w:t xml:space="preserve"> najznámejších algoritmov</w:t>
-      </w:r>
-      <w:r>
-        <w:rPr>
-          <w:rFonts w:cstheme="minorHAnsi"/>
-        </w:rPr>
-        <w:t xml:space="preserve"> a zdôvodnením, prečo sme ich použili alebo nepoužili</w:t>
-      </w:r>
-      <w:r>
-        <w:rPr>
-          <w:rFonts w:cstheme="minorHAnsi"/>
-        </w:rPr>
-        <w:t>:</w:t>
-      </w:r>
-    </w:p>
-    <w:p>
-      <w:pPr>
-        <w:pStyle w:val="Nadpis2"/>
-        <w:rPr>
-          <w:i/>
-        </w:rPr>
-      </w:pPr>
-      <w:bookmarkStart w:id="11" w:name="_Toc531607929"/>
-      <w:bookmarkStart w:id="12" w:name="_Toc531620621"/>
-      <w:bookmarkStart w:id="13" w:name="_Toc531623999"/>
-      <w:proofErr w:type="spellStart"/>
-      <w:r>
-        <w:t>Borůvkov</w:t>
-      </w:r>
-      <w:proofErr w:type="spellEnd"/>
-      <w:r>
-        <w:t xml:space="preserve"> algoritmus</w:t>
-      </w:r>
       <w:bookmarkEnd w:id="11"/>
       <w:bookmarkEnd w:id="12"/>
+    </w:p>
+    <w:p>
+      <w:pPr>
+        <w:rPr>
+          <w:rFonts w:cstheme="minorHAnsi"/>
+        </w:rPr>
+      </w:pPr>
+      <w:r>
+        <w:rPr>
+          <w:rFonts w:cstheme="minorHAnsi"/>
+        </w:rPr>
+        <w:t xml:space="preserve">Pažravý algoritmus vynájdený pri riešení problematiky </w:t>
+      </w:r>
+      <w:r>
+        <w:rPr>
+          <w:rFonts w:cstheme="minorHAnsi"/>
+        </w:rPr>
+        <w:t>konštrukcie e</w:t>
+      </w:r>
+      <w:r>
+        <w:rPr>
+          <w:rFonts w:cstheme="minorHAnsi"/>
+        </w:rPr>
+        <w:t>lektrickej siete na Morave. Značne obmedzujúci, pretože predpokladá grafy s hranami kladných a rôznych hodnôt.</w:t>
+      </w:r>
+      <w:r>
+        <w:rPr>
+          <w:rFonts w:cstheme="minorHAnsi"/>
+        </w:rPr>
+        <w:t xml:space="preserve"> Môže však byť paralelizovaný, čo mu dáva výhodu oproti ostatným v prípade dostatku výpočtových jednotiek.</w:t>
+      </w:r>
+      <w:r>
+        <w:rPr>
+          <w:rFonts w:cstheme="minorHAnsi"/>
+        </w:rPr>
+        <w:t xml:space="preserve"> Tvorí základ </w:t>
+      </w:r>
+      <w:proofErr w:type="spellStart"/>
+      <w:r>
+        <w:rPr>
+          <w:rFonts w:cstheme="minorHAnsi"/>
+        </w:rPr>
+        <w:t>náhodnostného</w:t>
+      </w:r>
+      <w:proofErr w:type="spellEnd"/>
+      <w:r>
+        <w:rPr>
+          <w:rFonts w:cstheme="minorHAnsi"/>
+        </w:rPr>
+        <w:t xml:space="preserve"> algoritmu bežiaceho v lineárnom čase, ktorý však funguje len pre grafy s neizolovanými vrcho</w:t>
+      </w:r>
+      <w:r>
+        <w:rPr>
+          <w:rFonts w:cstheme="minorHAnsi"/>
+        </w:rPr>
+        <w:t>l</w:t>
+      </w:r>
+      <w:r>
+        <w:rPr>
+          <w:rFonts w:cstheme="minorHAnsi"/>
+        </w:rPr>
+        <w:t>mi.</w:t>
+      </w:r>
+    </w:p>
+    <w:p>
+      <w:pPr>
+        <w:rPr>
+          <w:rFonts w:cstheme="minorHAnsi"/>
+        </w:rPr>
+      </w:pPr>
+      <w:r>
+        <w:rPr>
+          <w:rFonts w:cstheme="minorHAnsi"/>
+        </w:rPr>
+        <w:t xml:space="preserve">Tento algoritmus </w:t>
+      </w:r>
+      <w:r>
+        <w:rPr>
+          <w:rFonts w:cstheme="minorHAnsi"/>
+        </w:rPr>
+        <w:t>sme si nevybrali z dôvodu absencie možnosti použitia  hrán s rovnakou váhou a takisto pre jeho predpis len kladných hrán.</w:t>
+      </w:r>
+    </w:p>
+    <w:p>
+      <w:pPr>
+        <w:pStyle w:val="Nadpis2"/>
+        <w:rPr>
+          <w:i/>
+        </w:rPr>
+      </w:pPr>
+      <w:bookmarkStart w:id="13" w:name="_Toc531607930"/>
+      <w:bookmarkStart w:id="14" w:name="_Toc531620622"/>
+      <w:bookmarkStart w:id="15" w:name="_Toc531624000"/>
+      <w:proofErr w:type="spellStart"/>
+      <w:r>
+        <w:t>Primov</w:t>
+      </w:r>
+      <w:proofErr w:type="spellEnd"/>
+      <w:r>
+        <w:t xml:space="preserve"> algoritmus</w:t>
+      </w:r>
       <w:bookmarkEnd w:id="13"/>
-    </w:p>
-    <w:p>
-      <w:pPr>
-        <w:rPr>
-          <w:rFonts w:cstheme="minorHAnsi"/>
-        </w:rPr>
-      </w:pPr>
-      <w:r>
-        <w:rPr>
-          <w:rFonts w:cstheme="minorHAnsi"/>
-        </w:rPr>
-        <w:t xml:space="preserve">Pažravý algoritmus vynájdený pri riešení problematiky </w:t>
-      </w:r>
-      <w:r>
-        <w:rPr>
-          <w:rFonts w:cstheme="minorHAnsi"/>
-        </w:rPr>
-        <w:t>konštrukcie e</w:t>
-      </w:r>
-      <w:r>
-        <w:rPr>
-          <w:rFonts w:cstheme="minorHAnsi"/>
-        </w:rPr>
-        <w:t>lektrickej siete na Morave. Značne obmedzujúci, pretože predpokladá grafy s hranami kladných a rôznych hodnôt.</w:t>
-      </w:r>
-      <w:r>
-        <w:rPr>
-          <w:rFonts w:cstheme="minorHAnsi"/>
-        </w:rPr>
-        <w:t xml:space="preserve"> Môže však byť paralelizovaný, čo mu dáva výhodu oproti ostatným v prípade dostatku výpočtových jednotiek.</w:t>
-      </w:r>
-      <w:r>
-        <w:rPr>
-          <w:rFonts w:cstheme="minorHAnsi"/>
-        </w:rPr>
-        <w:t xml:space="preserve"> Tvorí základ </w:t>
-      </w:r>
-      <w:proofErr w:type="spellStart"/>
-      <w:r>
-        <w:rPr>
-          <w:rFonts w:cstheme="minorHAnsi"/>
-        </w:rPr>
-        <w:t>náhodnostného</w:t>
-      </w:r>
-      <w:proofErr w:type="spellEnd"/>
-      <w:r>
-        <w:rPr>
-          <w:rFonts w:cstheme="minorHAnsi"/>
-        </w:rPr>
-        <w:t xml:space="preserve"> algoritmu bežiaceho v lineárnom čase, ktorý však funguje len pre grafy s neizolovanými vrcho</w:t>
-      </w:r>
-      <w:r>
-        <w:rPr>
-          <w:rFonts w:cstheme="minorHAnsi"/>
-        </w:rPr>
-        <w:t>l</w:t>
-      </w:r>
-      <w:r>
-        <w:rPr>
-          <w:rFonts w:cstheme="minorHAnsi"/>
-        </w:rPr>
-        <w:t>mi.</w:t>
-      </w:r>
-    </w:p>
-    <w:p>
-      <w:pPr>
-        <w:rPr>
-          <w:rFonts w:cstheme="minorHAnsi"/>
-        </w:rPr>
-      </w:pPr>
-      <w:r>
-        <w:rPr>
-          <w:rFonts w:cstheme="minorHAnsi"/>
-        </w:rPr>
-        <w:t>Prečo sme nevybrali tento algoritmus...</w:t>
-      </w:r>
-    </w:p>
-    <w:p>
-      <w:pPr>
-        <w:pStyle w:val="Nadpis2"/>
-        <w:rPr>
-          <w:i/>
-        </w:rPr>
-      </w:pPr>
-      <w:bookmarkStart w:id="14" w:name="_Toc531607930"/>
-      <w:bookmarkStart w:id="15" w:name="_Toc531620622"/>
-      <w:bookmarkStart w:id="16" w:name="_Toc531624000"/>
-      <w:proofErr w:type="spellStart"/>
-      <w:r>
-        <w:t>Primov</w:t>
-      </w:r>
-      <w:proofErr w:type="spellEnd"/>
-      <w:r>
-        <w:t xml:space="preserve"> algoritmus</w:t>
-      </w:r>
       <w:bookmarkEnd w:id="14"/>
       <w:bookmarkEnd w:id="15"/>
+    </w:p>
+    <w:p>
+      <w:pPr>
+        <w:rPr>
+          <w:rFonts w:cstheme="minorHAnsi"/>
+        </w:rPr>
+      </w:pPr>
+      <w:r>
+        <w:rPr>
+          <w:rFonts w:cstheme="minorHAnsi"/>
+        </w:rPr>
+        <w:t>Pažravý algoritmus pre neorientované grafy</w:t>
+      </w:r>
+      <w:r>
+        <w:rPr>
+          <w:rFonts w:cstheme="minorHAnsi"/>
+        </w:rPr>
+        <w:t xml:space="preserve"> vynájdený Vojtechom Jarníkom.</w:t>
+      </w:r>
+      <w:r>
+        <w:rPr>
+          <w:rFonts w:cstheme="minorHAnsi"/>
+        </w:rPr>
+        <w:t xml:space="preserve"> </w:t>
+      </w:r>
+      <w:r>
+        <w:rPr>
+          <w:rFonts w:cstheme="minorHAnsi"/>
+        </w:rPr>
+        <w:t>Svoje najväčšie využitie nachádza v prípadoch veľmi hustých grafov</w:t>
+      </w:r>
+      <w:r>
+        <w:rPr>
+          <w:rFonts w:cstheme="minorHAnsi"/>
+        </w:rPr>
+        <w:t xml:space="preserve"> s veľa vrcholmi</w:t>
+      </w:r>
+      <w:r>
+        <w:rPr>
+          <w:rFonts w:cstheme="minorHAnsi"/>
+        </w:rPr>
+        <w:t xml:space="preserve">, kde beží </w:t>
+      </w:r>
+      <w:r>
+        <w:rPr>
+          <w:rFonts w:cstheme="minorHAnsi"/>
+        </w:rPr>
+        <w:t>s</w:t>
+      </w:r>
+      <w:r>
+        <w:rPr>
+          <w:rFonts w:cstheme="minorHAnsi"/>
+        </w:rPr>
+        <w:t xml:space="preserve"> O(E + V log V)</w:t>
+      </w:r>
+      <w:r>
+        <w:rPr>
+          <w:rFonts w:cstheme="minorHAnsi"/>
+        </w:rPr>
+        <w:t>.</w:t>
+      </w:r>
+      <w:r>
+        <w:rPr>
+          <w:rFonts w:cstheme="minorHAnsi"/>
+        </w:rPr>
+        <w:t xml:space="preserve"> </w:t>
+      </w:r>
+      <w:r>
+        <w:rPr>
+          <w:rFonts w:cstheme="minorHAnsi"/>
+        </w:rPr>
+        <w:t xml:space="preserve">Táto časová zložitosť však platí len </w:t>
+      </w:r>
+      <w:r>
+        <w:rPr>
+          <w:rFonts w:cstheme="minorHAnsi"/>
+        </w:rPr>
+        <w:t xml:space="preserve">v prípade, že </w:t>
+      </w:r>
+      <w:r>
+        <w:rPr>
+          <w:rFonts w:cstheme="minorHAnsi"/>
+        </w:rPr>
+        <w:t>spracováva vstupné</w:t>
+      </w:r>
+      <w:r>
+        <w:rPr>
+          <w:rFonts w:cstheme="minorHAnsi"/>
+        </w:rPr>
+        <w:t xml:space="preserve"> </w:t>
+      </w:r>
+      <w:r>
+        <w:rPr>
+          <w:rFonts w:cstheme="minorHAnsi"/>
+        </w:rPr>
+        <w:t xml:space="preserve">dáta v podobe </w:t>
+      </w:r>
+      <w:proofErr w:type="spellStart"/>
+      <w:r>
+        <w:rPr>
+          <w:rFonts w:cstheme="minorHAnsi"/>
+        </w:rPr>
+        <w:t>Fibonacciho</w:t>
+      </w:r>
+      <w:proofErr w:type="spellEnd"/>
+      <w:r>
+        <w:rPr>
+          <w:rFonts w:cstheme="minorHAnsi"/>
+        </w:rPr>
+        <w:t xml:space="preserve"> haldy a zoznamu </w:t>
+      </w:r>
+      <w:proofErr w:type="spellStart"/>
+      <w:r>
+        <w:rPr>
+          <w:rFonts w:cstheme="minorHAnsi"/>
+        </w:rPr>
+        <w:t>susednosti</w:t>
+      </w:r>
+      <w:proofErr w:type="spellEnd"/>
+      <w:r>
+        <w:rPr>
+          <w:rFonts w:cstheme="minorHAnsi"/>
+        </w:rPr>
+        <w:t xml:space="preserve">. Pokiaľ by sme algoritmus spustili nad maticou susednosti  </w:t>
+      </w:r>
+      <w:r>
+        <w:rPr>
+          <w:rFonts w:cstheme="minorHAnsi"/>
+        </w:rPr>
+        <w:t>v</w:t>
+      </w:r>
+      <w:r>
+        <w:rPr>
+          <w:rFonts w:cstheme="minorHAnsi"/>
+        </w:rPr>
+        <w:t> </w:t>
+      </w:r>
+      <w:r>
+        <w:rPr>
+          <w:rFonts w:cstheme="minorHAnsi"/>
+        </w:rPr>
+        <w:t>najho</w:t>
+      </w:r>
+      <w:r>
+        <w:rPr>
+          <w:rFonts w:cstheme="minorHAnsi"/>
+        </w:rPr>
+        <w:t xml:space="preserve">ršom prípade </w:t>
+      </w:r>
+      <w:r>
+        <w:rPr>
+          <w:rFonts w:cstheme="minorHAnsi"/>
+        </w:rPr>
+        <w:t xml:space="preserve">by </w:t>
+      </w:r>
+      <w:r>
+        <w:rPr>
+          <w:rFonts w:cstheme="minorHAnsi"/>
+        </w:rPr>
+        <w:t>dosiahol časovú</w:t>
+      </w:r>
+      <w:r>
+        <w:rPr>
+          <w:rFonts w:cstheme="minorHAnsi"/>
+        </w:rPr>
+        <w:t xml:space="preserve"> zložitosť O(|V|</w:t>
+      </w:r>
+      <w:r>
+        <w:rPr>
+          <w:rFonts w:cstheme="minorHAnsi"/>
+          <w:vertAlign w:val="superscript"/>
+        </w:rPr>
+        <w:t>2</w:t>
+      </w:r>
+      <w:r>
+        <w:rPr>
+          <w:rFonts w:cstheme="minorHAnsi"/>
+        </w:rPr>
+        <w:t>).</w:t>
+      </w:r>
+    </w:p>
+    <w:p>
+      <w:pPr>
+        <w:rPr>
+          <w:rFonts w:cstheme="minorHAnsi"/>
+        </w:rPr>
+      </w:pPr>
+      <w:r>
+        <w:rPr>
+          <w:rFonts w:cstheme="minorHAnsi"/>
+        </w:rPr>
+        <w:t xml:space="preserve">Tento algoritmus </w:t>
+      </w:r>
+      <w:r>
+        <w:rPr>
+          <w:rFonts w:cstheme="minorHAnsi"/>
+        </w:rPr>
+        <w:t xml:space="preserve">sme sa rozhodli nevybrať, pretože </w:t>
+      </w:r>
+      <w:r>
+        <w:rPr>
+          <w:rFonts w:cstheme="minorHAnsi"/>
+        </w:rPr>
+        <w:t>síce spĺňa naše požiadavky</w:t>
+      </w:r>
+      <w:r>
+        <w:rPr>
+          <w:rFonts w:cstheme="minorHAnsi"/>
+        </w:rPr>
+        <w:t xml:space="preserve"> na použitie hrán s akoukoľvek váhou</w:t>
+      </w:r>
+      <w:r>
+        <w:rPr>
+          <w:rFonts w:cstheme="minorHAnsi"/>
+        </w:rPr>
+        <w:t xml:space="preserve">, avšak má vyššiu časovú </w:t>
+      </w:r>
+      <w:r>
+        <w:rPr>
+          <w:rFonts w:cstheme="minorHAnsi"/>
+        </w:rPr>
+        <w:t xml:space="preserve">zložitosť pre typické grafy, ktoré predpokladáme. Taktiež nie je </w:t>
+      </w:r>
+      <w:proofErr w:type="spellStart"/>
+      <w:r>
+        <w:rPr>
+          <w:rFonts w:cstheme="minorHAnsi"/>
+        </w:rPr>
+        <w:t>efektíny</w:t>
+      </w:r>
+      <w:proofErr w:type="spellEnd"/>
+      <w:r>
+        <w:rPr>
+          <w:rFonts w:cstheme="minorHAnsi"/>
+        </w:rPr>
+        <w:t xml:space="preserve"> </w:t>
+      </w:r>
+      <w:r>
+        <w:rPr>
+          <w:rFonts w:cstheme="minorHAnsi"/>
+        </w:rPr>
+        <w:t xml:space="preserve">v prípade spracovania dát v podobe matice </w:t>
+      </w:r>
+      <w:proofErr w:type="spellStart"/>
+      <w:r>
+        <w:rPr>
+          <w:rFonts w:cstheme="minorHAnsi"/>
+        </w:rPr>
+        <w:t>susednosti</w:t>
+      </w:r>
+      <w:proofErr w:type="spellEnd"/>
+      <w:r>
+        <w:rPr>
+          <w:rFonts w:cstheme="minorHAnsi"/>
+        </w:rPr>
+        <w:t>, ako konvenčnej metóde reprezentácie grafu</w:t>
+      </w:r>
+      <w:r>
+        <w:rPr>
+          <w:rFonts w:cstheme="minorHAnsi"/>
+        </w:rPr>
+        <w:t>.</w:t>
+      </w:r>
+    </w:p>
+    <w:p>
+      <w:pPr>
+        <w:pStyle w:val="Nadpis2"/>
+        <w:rPr>
+          <w:i/>
+        </w:rPr>
+      </w:pPr>
+      <w:bookmarkStart w:id="16" w:name="_Toc531607931"/>
+      <w:bookmarkStart w:id="17" w:name="_Toc531620623"/>
+      <w:bookmarkStart w:id="18" w:name="_Toc531624001"/>
+      <w:proofErr w:type="spellStart"/>
+      <w:r>
+        <w:t>Kruskalov</w:t>
+      </w:r>
+      <w:proofErr w:type="spellEnd"/>
+      <w:r>
+        <w:t xml:space="preserve"> algoritmus</w:t>
+      </w:r>
       <w:bookmarkEnd w:id="16"/>
-    </w:p>
-    <w:p>
-      <w:pPr>
-        <w:rPr>
-          <w:rFonts w:cstheme="minorHAnsi"/>
-        </w:rPr>
-      </w:pPr>
-      <w:r>
-        <w:rPr>
-          <w:rFonts w:cstheme="minorHAnsi"/>
-        </w:rPr>
-        <w:t>Pažravý algoritmus pre neorientované grafy</w:t>
-      </w:r>
-      <w:r>
-        <w:rPr>
-          <w:rFonts w:cstheme="minorHAnsi"/>
-        </w:rPr>
-        <w:t xml:space="preserve"> vynájdený Vojtechom Jarníkom.</w:t>
-      </w:r>
-      <w:r>
-        <w:rPr>
-          <w:rFonts w:cstheme="minorHAnsi"/>
-        </w:rPr>
-        <w:t xml:space="preserve"> </w:t>
-      </w:r>
-      <w:r>
-        <w:rPr>
-          <w:rFonts w:cstheme="minorHAnsi"/>
-        </w:rPr>
-        <w:t>Svoje najväčšie využitie nachádza v prípadoch veľmi hustých grafov</w:t>
-      </w:r>
-      <w:r>
-        <w:rPr>
-          <w:rFonts w:cstheme="minorHAnsi"/>
-        </w:rPr>
-        <w:t xml:space="preserve"> s veľa vrcholmi</w:t>
-      </w:r>
-      <w:r>
-        <w:rPr>
-          <w:rFonts w:cstheme="minorHAnsi"/>
-        </w:rPr>
-        <w:t xml:space="preserve">, kde beží </w:t>
-      </w:r>
-      <w:r>
-        <w:rPr>
-          <w:rFonts w:cstheme="minorHAnsi"/>
-        </w:rPr>
-        <w:t>s</w:t>
-      </w:r>
-      <w:r>
-        <w:rPr>
-          <w:rFonts w:cstheme="minorHAnsi"/>
-        </w:rPr>
-        <w:t xml:space="preserve"> O(E + V log V)</w:t>
-      </w:r>
-      <w:r>
-        <w:rPr>
-          <w:rFonts w:cstheme="minorHAnsi"/>
-        </w:rPr>
-        <w:t>.</w:t>
-      </w:r>
-      <w:r>
-        <w:rPr>
-          <w:rFonts w:cstheme="minorHAnsi"/>
-        </w:rPr>
-        <w:t xml:space="preserve"> </w:t>
-      </w:r>
-      <w:r>
-        <w:rPr>
-          <w:rFonts w:cstheme="minorHAnsi"/>
-        </w:rPr>
-        <w:t xml:space="preserve">Táto časová zložitosť však platí len </w:t>
-      </w:r>
-      <w:r>
-        <w:rPr>
-          <w:rFonts w:cstheme="minorHAnsi"/>
-        </w:rPr>
-        <w:t xml:space="preserve">v prípade, že </w:t>
-      </w:r>
-      <w:r>
-        <w:rPr>
-          <w:rFonts w:cstheme="minorHAnsi"/>
-        </w:rPr>
-        <w:t>spracováva vstupné</w:t>
-      </w:r>
-      <w:r>
-        <w:rPr>
-          <w:rFonts w:cstheme="minorHAnsi"/>
-        </w:rPr>
-        <w:t xml:space="preserve"> </w:t>
-      </w:r>
-      <w:r>
-        <w:rPr>
-          <w:rFonts w:cstheme="minorHAnsi"/>
-        </w:rPr>
-        <w:t xml:space="preserve">dáta v podobe </w:t>
-      </w:r>
-      <w:proofErr w:type="spellStart"/>
-      <w:r>
-        <w:rPr>
-          <w:rFonts w:cstheme="minorHAnsi"/>
-        </w:rPr>
-        <w:t>Fibonacciho</w:t>
-      </w:r>
-      <w:proofErr w:type="spellEnd"/>
-      <w:r>
-        <w:rPr>
-          <w:rFonts w:cstheme="minorHAnsi"/>
-        </w:rPr>
-        <w:t xml:space="preserve"> haldy a zoznamu susednosti. Pokiaľ by sme algoritmus spustili nad maticou susednosti  </w:t>
-      </w:r>
-      <w:r>
-        <w:rPr>
-          <w:rFonts w:cstheme="minorHAnsi"/>
-        </w:rPr>
-        <w:t>v</w:t>
-      </w:r>
-      <w:r>
-        <w:rPr>
-          <w:rFonts w:cstheme="minorHAnsi"/>
-        </w:rPr>
-        <w:t> </w:t>
-      </w:r>
-      <w:r>
-        <w:rPr>
-          <w:rFonts w:cstheme="minorHAnsi"/>
-        </w:rPr>
-        <w:t>najho</w:t>
-      </w:r>
-      <w:r>
-        <w:rPr>
-          <w:rFonts w:cstheme="minorHAnsi"/>
-        </w:rPr>
-        <w:t xml:space="preserve">ršom prípade </w:t>
-      </w:r>
-      <w:r>
-        <w:rPr>
-          <w:rFonts w:cstheme="minorHAnsi"/>
-        </w:rPr>
-        <w:t xml:space="preserve">by </w:t>
-      </w:r>
-      <w:r>
-        <w:rPr>
-          <w:rFonts w:cstheme="minorHAnsi"/>
-        </w:rPr>
-        <w:t>dosiahol časovú</w:t>
-      </w:r>
-      <w:r>
-        <w:rPr>
-          <w:rFonts w:cstheme="minorHAnsi"/>
-        </w:rPr>
-        <w:t xml:space="preserve"> zložitosť O(|V|</w:t>
-      </w:r>
-      <w:r>
-        <w:rPr>
-          <w:rFonts w:cstheme="minorHAnsi"/>
-          <w:vertAlign w:val="superscript"/>
-        </w:rPr>
-        <w:t>2</w:t>
-      </w:r>
-      <w:r>
-        <w:rPr>
-          <w:rFonts w:cstheme="minorHAnsi"/>
-        </w:rPr>
-        <w:t>).</w:t>
-      </w:r>
-    </w:p>
-    <w:p>
-      <w:pPr>
-        <w:rPr>
-          <w:rFonts w:cstheme="minorHAnsi"/>
-        </w:rPr>
-      </w:pPr>
-      <w:r>
-        <w:rPr>
-          <w:rFonts w:cstheme="minorHAnsi"/>
-        </w:rPr>
-        <w:t>Prečo sme nevybrali tento algoritmus...</w:t>
-      </w:r>
-    </w:p>
-    <w:p>
-      <w:pPr>
-        <w:pStyle w:val="Nadpis2"/>
-        <w:rPr>
-          <w:i/>
-        </w:rPr>
-      </w:pPr>
-      <w:bookmarkStart w:id="17" w:name="_Toc531607931"/>
-      <w:bookmarkStart w:id="18" w:name="_Toc531620623"/>
-      <w:bookmarkStart w:id="19" w:name="_Toc531624001"/>
-      <w:proofErr w:type="spellStart"/>
-      <w:r>
-        <w:t>Kruskalov</w:t>
-      </w:r>
-      <w:proofErr w:type="spellEnd"/>
-      <w:r>
-        <w:t xml:space="preserve"> algoritmus</w:t>
-      </w:r>
       <w:bookmarkEnd w:id="17"/>
       <w:bookmarkEnd w:id="18"/>
-      <w:bookmarkEnd w:id="19"/>
     </w:p>
     <w:p>
       <w:pPr>
@@ -2776,297 +2854,449 @@
         <w:rPr>
           <w:rFonts w:cstheme="minorHAnsi"/>
         </w:rPr>
-        <w:t xml:space="preserve"> Taktiež je možné pomocou neho jednoducho nájsť viacero riešení.</w:t>
+        <w:t xml:space="preserve"> Taktiež je možné pomocou neho jednoducho nájsť viacero riešení</w:t>
+      </w:r>
+      <w:r>
+        <w:rPr>
+          <w:rFonts w:cstheme="minorHAnsi"/>
+        </w:rPr>
+        <w:t>, ako je to opísané v zdroji číslo 3</w:t>
+      </w:r>
+      <w:r>
+        <w:rPr>
+          <w:rFonts w:cstheme="minorHAnsi"/>
+        </w:rPr>
+        <w:t>.</w:t>
       </w:r>
     </w:p>
     <w:p>
       <w:pPr>
         <w:pStyle w:val="Nadpis1"/>
       </w:pPr>
+      <w:bookmarkStart w:id="19" w:name="_Toc531624002"/>
       <w:bookmarkStart w:id="20" w:name="_Toc531607933"/>
       <w:bookmarkStart w:id="21" w:name="_Toc531620626"/>
-      <w:bookmarkStart w:id="22" w:name="_Toc531624002"/>
       <w:r>
         <w:lastRenderedPageBreak/>
         <w:t>Detaily implementácie</w:t>
       </w:r>
-      <w:bookmarkEnd w:id="22"/>
+      <w:bookmarkEnd w:id="19"/>
     </w:p>
     <w:p>
       <w:pPr>
         <w:pStyle w:val="Nadpis2"/>
       </w:pPr>
-      <w:bookmarkStart w:id="23" w:name="_Toc531624003"/>
+      <w:bookmarkStart w:id="22" w:name="_Toc531624003"/>
       <w:r>
         <w:t>Reprezentácia grafu</w:t>
       </w:r>
       <w:bookmarkEnd w:id="20"/>
       <w:bookmarkEnd w:id="21"/>
+      <w:bookmarkEnd w:id="22"/>
+    </w:p>
+    <w:p>
+      <w:pPr>
+        <w:rPr>
+          <w:rFonts w:cstheme="minorHAnsi"/>
+        </w:rPr>
+      </w:pPr>
+      <w:r>
+        <w:rPr>
+          <w:rFonts w:cstheme="minorHAnsi"/>
+        </w:rPr>
+        <w:t>Graf sme sa rozhodli reprezentovať maticou susednosti. Naše rozhodnutie ovplyvnilo, že jej veľkosť je ľahko vypočítateľná z počtu uzlov a na rozdiel od ukladanie samotných hrán sa nevyskytuje redundancia názvov uzlov ak vychádza viac hrán z jedného vrcholu. Navyše tento modul môže byť použitý s minimálnymi zmenami na čítanie súborov, ktoré by reprezentovali orientované grafy v inom programe.</w:t>
+      </w:r>
+    </w:p>
+    <w:p>
+      <w:pPr>
+        <w:pStyle w:val="Odsekzoznamu"/>
+        <w:rPr>
+          <w:rFonts w:cstheme="minorHAnsi"/>
+        </w:rPr>
+      </w:pPr>
+    </w:p>
+    <w:p>
+      <w:pPr>
+        <w:pStyle w:val="Nadpis2"/>
+      </w:pPr>
+      <w:bookmarkStart w:id="23" w:name="_Toc531620627"/>
+      <w:bookmarkStart w:id="24" w:name="_Toc531624004"/>
+      <w:r>
+        <w:t>Špecifikácia súborového formátu</w:t>
+      </w:r>
       <w:bookmarkEnd w:id="23"/>
-    </w:p>
-    <w:p>
-      <w:pPr>
-        <w:rPr>
-          <w:rFonts w:cstheme="minorHAnsi"/>
-        </w:rPr>
-      </w:pPr>
-      <w:r>
-        <w:rPr>
-          <w:rFonts w:cstheme="minorHAnsi"/>
-        </w:rPr>
-        <w:t>Graf sme sa rozhodli reprezentovať maticou susednosti. Naše rozhodnutie ovplyvnilo, že jej veľkosť je ľahko vypočítateľná z počtu uzlov a na rozdiel od ukladanie samotných hrán sa nevyskytuje redundancia názvov uzlov ak vychádza viac hrán z jedného vrcholu. Navyše tento modul môže byť použitý s minimálnymi zmenami na čítanie súborov, ktoré by reprezentovali orientované grafy v inom programe.</w:t>
-      </w:r>
-    </w:p>
-    <w:p>
-      <w:pPr>
-        <w:pStyle w:val="Odsekzoznamu"/>
-        <w:rPr>
-          <w:rFonts w:cstheme="minorHAnsi"/>
-        </w:rPr>
-      </w:pPr>
+      <w:bookmarkEnd w:id="24"/>
+    </w:p>
+    <w:p>
+      <w:pPr>
+        <w:rPr>
+          <w:rFonts w:cstheme="minorHAnsi"/>
+        </w:rPr>
+      </w:pPr>
+      <w:r>
+        <w:rPr>
+          <w:rFonts w:cstheme="minorHAnsi"/>
+        </w:rPr>
+        <w:t xml:space="preserve">Kódovanie súboru je </w:t>
+      </w:r>
+      <w:r>
+        <w:rPr>
+          <w:rFonts w:cstheme="minorHAnsi"/>
+        </w:rPr>
+        <w:t>kompatibilné s </w:t>
+      </w:r>
+      <w:proofErr w:type="spellStart"/>
+      <w:r>
+        <w:rPr>
+          <w:rFonts w:cstheme="minorHAnsi"/>
+        </w:rPr>
+        <w:t>Unicode</w:t>
+      </w:r>
+      <w:proofErr w:type="spellEnd"/>
+      <w:r>
+        <w:rPr>
+          <w:rFonts w:cstheme="minorHAnsi"/>
+        </w:rPr>
+        <w:t xml:space="preserve"> (napríklad UTF-8, </w:t>
+      </w:r>
+      <w:r>
+        <w:rPr>
+          <w:rFonts w:cstheme="minorHAnsi"/>
+        </w:rPr>
+        <w:t>ASCII).</w:t>
+      </w:r>
+      <w:r>
+        <w:rPr>
+          <w:rFonts w:cstheme="minorHAnsi"/>
+        </w:rPr>
+        <w:t xml:space="preserve"> Program používa interne dátový typ </w:t>
+      </w:r>
+      <w:proofErr w:type="spellStart"/>
+      <w:r>
+        <w:rPr>
+          <w:rFonts w:cstheme="minorHAnsi"/>
+          <w:i/>
+        </w:rPr>
+        <w:t>wchar_t</w:t>
+      </w:r>
+      <w:proofErr w:type="spellEnd"/>
+      <w:r>
+        <w:rPr>
+          <w:rFonts w:cstheme="minorHAnsi"/>
+        </w:rPr>
+        <w:t>.</w:t>
+      </w:r>
+    </w:p>
+    <w:p>
+      <w:pPr>
+        <w:rPr>
+          <w:rFonts w:cstheme="minorHAnsi"/>
+        </w:rPr>
+      </w:pPr>
+      <w:r>
+        <w:rPr>
+          <w:rFonts w:cstheme="minorHAnsi"/>
+        </w:rPr>
+        <w:t>Formát súboru je veľmi jednoduchý. Pri jeho návrhu sme vychádzali z formátu CSV, ktorý je veľmi jednoduchý na spracovanie a kontrolu.</w:t>
+      </w:r>
+    </w:p>
+    <w:p>
+      <w:pPr>
+        <w:rPr>
+          <w:rFonts w:cstheme="minorHAnsi"/>
+        </w:rPr>
+      </w:pPr>
+      <w:r>
+        <w:rPr>
+          <w:rFonts w:cstheme="minorHAnsi"/>
+          <w:b/>
+        </w:rPr>
+        <w:t>Riadok 1:</w:t>
+      </w:r>
+      <w:r>
+        <w:rPr>
+          <w:rFonts w:cstheme="minorHAnsi"/>
+        </w:rPr>
+        <w:t xml:space="preserve"> Ako prvý reťazec musí súbor obsahovať reťazec ".</w:t>
+      </w:r>
+      <w:proofErr w:type="spellStart"/>
+      <w:r>
+        <w:rPr>
+          <w:rFonts w:cstheme="minorHAnsi"/>
+        </w:rPr>
+        <w:t>xIALAdjMatrix</w:t>
+      </w:r>
+      <w:proofErr w:type="spellEnd"/>
+      <w:r>
+        <w:rPr>
+          <w:rFonts w:cstheme="minorHAnsi"/>
+        </w:rPr>
+        <w:t>". Nasledovať musí znak ukončenia riadka (EOL znak) v akomkoľvek štýle (LF/CRLF...). Tento reťazec umožňuje kontrolovať, že vstupom je naozaj súbor podporovaného typu.</w:t>
+      </w:r>
+    </w:p>
+    <w:p>
+      <w:pPr>
+        <w:rPr>
+          <w:rFonts w:cstheme="minorHAnsi"/>
+        </w:rPr>
+      </w:pPr>
+      <w:r>
+        <w:rPr>
+          <w:rFonts w:cstheme="minorHAnsi"/>
+          <w:b/>
+        </w:rPr>
+        <w:t>Riadok 2:</w:t>
+      </w:r>
+      <w:r>
+        <w:rPr>
+          <w:rFonts w:cstheme="minorHAnsi"/>
+        </w:rPr>
+        <w:t xml:space="preserve"> Počet uzlov zadaný číselne (číslicami 0-9), bez akýchkoľvek znamienok, ukončený EOL znakom. Maximálny počet uzlov je 255. Slúži na zjednodušenie implementácie syntaktickej kontroly matice susednosti - je ľahšie čítať zo vstupu neznáme dáta a overiť ich správnosť, keď vieme, koľko ich má byť.</w:t>
+      </w:r>
+    </w:p>
+    <w:p>
+      <w:pPr>
+        <w:rPr>
+          <w:rFonts w:cstheme="minorHAnsi"/>
+        </w:rPr>
+      </w:pPr>
+      <w:r>
+        <w:rPr>
+          <w:rFonts w:cstheme="minorHAnsi"/>
+          <w:b/>
+        </w:rPr>
+        <w:t>Riadok 3:</w:t>
+      </w:r>
+      <w:r>
+        <w:rPr>
+          <w:rFonts w:cstheme="minorHAnsi"/>
+        </w:rPr>
+        <w:t xml:space="preserve"> Názvy uzlov v takom poradí, v akom sú zapísané v matici vodorovne zľava doprava a zvislo zvrchu nadol. Názvy uzlov sú reťazce obsahujúce ľubovoľné znaky. Reťazce sú oddelené čiarkou. V prípade, že názov uzlu obsahuje čiarku, musí byť </w:t>
+      </w:r>
+      <w:proofErr w:type="spellStart"/>
+      <w:r>
+        <w:rPr>
+          <w:rFonts w:cstheme="minorHAnsi"/>
+        </w:rPr>
+        <w:t>escapovaná</w:t>
+      </w:r>
+      <w:proofErr w:type="spellEnd"/>
+      <w:r>
+        <w:rPr>
+          <w:rFonts w:cstheme="minorHAnsi"/>
+        </w:rPr>
+        <w:t xml:space="preserve"> znakom '\\' =&gt; (takto\,). To znamená, že aj samotný znak </w:t>
+      </w:r>
+      <w:r>
+        <w:rPr>
+          <w:rFonts w:cstheme="minorHAnsi"/>
+        </w:rPr>
+        <w:t>'</w:t>
+      </w:r>
+      <w:r>
+        <w:rPr>
+          <w:rFonts w:cstheme="minorHAnsi"/>
+        </w:rPr>
+        <w:t>\</w:t>
+      </w:r>
+      <w:r>
+        <w:rPr>
+          <w:rFonts w:cstheme="minorHAnsi"/>
+        </w:rPr>
+        <w:t>'</w:t>
+      </w:r>
+      <w:r>
+        <w:rPr>
+          <w:rFonts w:cstheme="minorHAnsi"/>
+        </w:rPr>
+        <w:t xml:space="preserve"> musí byť </w:t>
+      </w:r>
+      <w:proofErr w:type="spellStart"/>
+      <w:r>
+        <w:rPr>
+          <w:rFonts w:cstheme="minorHAnsi"/>
+        </w:rPr>
+        <w:t>escapovaný</w:t>
+      </w:r>
+      <w:proofErr w:type="spellEnd"/>
+      <w:r>
+        <w:rPr>
+          <w:rFonts w:cstheme="minorHAnsi"/>
+        </w:rPr>
+        <w:t xml:space="preserve"> (takto: \\</w:t>
+      </w:r>
+      <w:proofErr w:type="spellStart"/>
+      <w:r>
+        <w:rPr>
+          <w:rFonts w:cstheme="minorHAnsi"/>
+        </w:rPr>
+        <w:t>niečoZaLomítkom</w:t>
+      </w:r>
+      <w:proofErr w:type="spellEnd"/>
+      <w:r>
+        <w:rPr>
+          <w:rFonts w:cstheme="minorHAnsi"/>
+        </w:rPr>
+        <w:t>). Riadok je ukončený EOL znakom.</w:t>
+      </w:r>
+    </w:p>
+    <w:p>
+      <w:pPr>
+        <w:rPr>
+          <w:rFonts w:cstheme="minorHAnsi"/>
+        </w:rPr>
+      </w:pPr>
+      <w:r>
+        <w:rPr>
+          <w:rFonts w:cstheme="minorHAnsi"/>
+          <w:b/>
+        </w:rPr>
+        <w:t>Ďalšie riadky (max. 255 - max. počet uzlov):</w:t>
+      </w:r>
+      <w:r>
+        <w:rPr>
+          <w:rFonts w:cstheme="minorHAnsi"/>
+        </w:rPr>
+        <w:t xml:space="preserve"> Obsahujú maticou uložený graf - prvkami matice sú váhy hrán (min. -(2</w:t>
+      </w:r>
+      <w:r>
+        <w:rPr>
+          <w:rFonts w:cstheme="minorHAnsi"/>
+          <w:vertAlign w:val="superscript"/>
+        </w:rPr>
+        <w:t>64</w:t>
+      </w:r>
+      <w:r>
+        <w:rPr>
+          <w:rFonts w:cstheme="minorHAnsi"/>
+        </w:rPr>
+        <w:t>/2) max. 2</w:t>
+      </w:r>
+      <w:r>
+        <w:rPr>
+          <w:rFonts w:cstheme="minorHAnsi"/>
+          <w:vertAlign w:val="superscript"/>
+        </w:rPr>
+        <w:t>64</w:t>
+      </w:r>
+      <w:r>
+        <w:rPr>
+          <w:rFonts w:cstheme="minorHAnsi"/>
+        </w:rPr>
+        <w:t xml:space="preserve">/2-1) spájajúca vrchol reprezentovaný indexom v matici, ktorý je </w:t>
+      </w:r>
+      <w:r>
+        <w:rPr>
+          <w:rFonts w:cstheme="minorHAnsi"/>
+        </w:rPr>
+        <w:t>naviazaný</w:t>
+      </w:r>
+      <w:r>
+        <w:rPr>
+          <w:rFonts w:cstheme="minorHAnsi"/>
+        </w:rPr>
+        <w:t xml:space="preserve"> na názvy uzlov. Ak uzly nie sú spojené, váha hrany je 0. Všetky váhy hrán sú oddelené čiarkami, nie sú tolerované žiadne biele znaky. Každý (aj posledný) riadok končí EOL znakom</w:t>
+      </w:r>
+      <w:r>
+        <w:rPr>
+          <w:rFonts w:cstheme="minorHAnsi"/>
+        </w:rPr>
+        <w:t xml:space="preserve"> a súbor musí byť ukončený hneď za posledným EOL znakom.</w:t>
+      </w:r>
+      <w:r>
+        <w:rPr>
+          <w:rFonts w:cstheme="minorHAnsi"/>
+        </w:rPr>
+        <w:t>.</w:t>
+      </w:r>
     </w:p>
     <w:p>
       <w:pPr>
         <w:pStyle w:val="Nadpis2"/>
       </w:pPr>
-      <w:bookmarkStart w:id="24" w:name="_Toc531620627"/>
-      <w:bookmarkStart w:id="25" w:name="_Toc531624004"/>
-      <w:r>
-        <w:t>Špecifikácia súborového formátu</w:t>
-      </w:r>
-      <w:bookmarkEnd w:id="24"/>
+      <w:bookmarkStart w:id="25" w:name="_Toc531620628"/>
+      <w:bookmarkStart w:id="26" w:name="_Toc531624005"/>
+      <w:r>
+        <w:t>L</w:t>
+      </w:r>
+      <w:r>
+        <w:t>imity</w:t>
+      </w:r>
       <w:bookmarkEnd w:id="25"/>
-    </w:p>
-    <w:p>
-      <w:pPr>
-        <w:rPr>
-          <w:rFonts w:cstheme="minorHAnsi"/>
-        </w:rPr>
-      </w:pPr>
-      <w:r>
-        <w:rPr>
-          <w:rFonts w:cstheme="minorHAnsi"/>
-        </w:rPr>
-        <w:t xml:space="preserve">Kódovanie súboru je </w:t>
-      </w:r>
-      <w:r>
-        <w:rPr>
-          <w:rFonts w:cstheme="minorHAnsi"/>
-        </w:rPr>
-        <w:t>kompatibilné s </w:t>
-      </w:r>
-      <w:proofErr w:type="spellStart"/>
-      <w:r>
-        <w:rPr>
-          <w:rFonts w:cstheme="minorHAnsi"/>
-        </w:rPr>
-        <w:t>Unicode</w:t>
-      </w:r>
-      <w:proofErr w:type="spellEnd"/>
-      <w:r>
-        <w:rPr>
-          <w:rFonts w:cstheme="minorHAnsi"/>
-        </w:rPr>
-        <w:t xml:space="preserve"> (napríklad UTF-8, </w:t>
-      </w:r>
-      <w:r>
-        <w:rPr>
-          <w:rFonts w:cstheme="minorHAnsi"/>
-        </w:rPr>
-        <w:t>ASCII).</w:t>
-      </w:r>
-      <w:r>
-        <w:rPr>
-          <w:rFonts w:cstheme="minorHAnsi"/>
-        </w:rPr>
-        <w:t xml:space="preserve"> Program používa interne dátový typ </w:t>
-      </w:r>
-      <w:proofErr w:type="spellStart"/>
-      <w:r>
-        <w:rPr>
-          <w:rFonts w:cstheme="minorHAnsi"/>
-          <w:i/>
-        </w:rPr>
-        <w:t>wchar_t</w:t>
-      </w:r>
-      <w:proofErr w:type="spellEnd"/>
-      <w:r>
-        <w:rPr>
-          <w:rFonts w:cstheme="minorHAnsi"/>
-        </w:rPr>
-        <w:t>.</w:t>
-      </w:r>
-    </w:p>
-    <w:p>
-      <w:pPr>
-        <w:rPr>
-          <w:rFonts w:cstheme="minorHAnsi"/>
-        </w:rPr>
-      </w:pPr>
-      <w:r>
-        <w:rPr>
-          <w:rFonts w:cstheme="minorHAnsi"/>
-        </w:rPr>
-        <w:t>Formát súboru je veľmi jednoduchý. Pri jeho návrhu sme vychádzali z formátu CSV, ktorý je veľmi jednoduchý na spracovanie a kontrolu.</w:t>
-      </w:r>
-    </w:p>
-    <w:p>
-      <w:pPr>
-        <w:rPr>
-          <w:rFonts w:cstheme="minorHAnsi"/>
-        </w:rPr>
-      </w:pPr>
-      <w:r>
-        <w:rPr>
-          <w:rFonts w:cstheme="minorHAnsi"/>
-          <w:b/>
-        </w:rPr>
-        <w:t>Riadok 1:</w:t>
-      </w:r>
-      <w:r>
-        <w:rPr>
-          <w:rFonts w:cstheme="minorHAnsi"/>
-        </w:rPr>
-        <w:t xml:space="preserve"> Ako prvý reťazec musí súbor obsahovať reťazec ".</w:t>
-      </w:r>
-      <w:proofErr w:type="spellStart"/>
-      <w:r>
-        <w:rPr>
-          <w:rFonts w:cstheme="minorHAnsi"/>
-        </w:rPr>
-        <w:t>xIALAdjMatrix</w:t>
-      </w:r>
-      <w:proofErr w:type="spellEnd"/>
-      <w:r>
-        <w:rPr>
-          <w:rFonts w:cstheme="minorHAnsi"/>
-        </w:rPr>
-        <w:t>". Nasledovať musí znak ukončenia riadka (EOL znak) v akomkoľvek štýle (LF/CRLF...). Tento reťazec umožňuje kontrolovať, že vstupom je naozaj súbor podporovaného typu.</w:t>
-      </w:r>
-    </w:p>
-    <w:p>
-      <w:pPr>
-        <w:rPr>
-          <w:rFonts w:cstheme="minorHAnsi"/>
-        </w:rPr>
-      </w:pPr>
-      <w:r>
-        <w:rPr>
-          <w:rFonts w:cstheme="minorHAnsi"/>
-          <w:b/>
-        </w:rPr>
-        <w:t>Riadok 2:</w:t>
-      </w:r>
-      <w:r>
-        <w:rPr>
-          <w:rFonts w:cstheme="minorHAnsi"/>
-        </w:rPr>
-        <w:t xml:space="preserve"> Počet uzlov zadaný číselne (číslicami 0-9), bez akýchkoľvek znamienok, ukončený EOL znakom. Maximálny počet uzlov je 255. Slúži na zjednodušenie implementácie syntaktickej kontroly matice susednosti - je ľahšie čítať zo vstupu neznáme dáta a overiť ich správnosť, keď vieme, koľko ich má byť.</w:t>
-      </w:r>
-    </w:p>
-    <w:p>
-      <w:pPr>
-        <w:rPr>
-          <w:rFonts w:cstheme="minorHAnsi"/>
-        </w:rPr>
-      </w:pPr>
-      <w:r>
-        <w:rPr>
-          <w:rFonts w:cstheme="minorHAnsi"/>
-          <w:b/>
-        </w:rPr>
-        <w:t>Riadok 3:</w:t>
-      </w:r>
-      <w:r>
-        <w:rPr>
-          <w:rFonts w:cstheme="minorHAnsi"/>
-        </w:rPr>
-        <w:t xml:space="preserve"> Názvy uzlov v takom poradí, v akom sú zapísané v matici vodorovne zľava doprava a zvislo zvrchu nadol. Názvy uzlov sú reťazce obsahujúce ľubovoľné znaky. Reťazce sú oddelené čiarkou. V prípade, že názov uzlu obsahuje čiarku, musí byť </w:t>
-      </w:r>
-      <w:proofErr w:type="spellStart"/>
-      <w:r>
-        <w:rPr>
-          <w:rFonts w:cstheme="minorHAnsi"/>
-        </w:rPr>
-        <w:t>escapovaná</w:t>
-      </w:r>
-      <w:proofErr w:type="spellEnd"/>
-      <w:r>
-        <w:rPr>
-          <w:rFonts w:cstheme="minorHAnsi"/>
-        </w:rPr>
-        <w:t xml:space="preserve"> znakom '\\' =&gt; (takto\,). To znamená, že aj samotný znak </w:t>
-      </w:r>
-      <w:r>
-        <w:rPr>
-          <w:rFonts w:cstheme="minorHAnsi"/>
-        </w:rPr>
-        <w:t>'</w:t>
-      </w:r>
-      <w:r>
-        <w:rPr>
-          <w:rFonts w:cstheme="minorHAnsi"/>
-        </w:rPr>
-        <w:t>\</w:t>
-      </w:r>
-      <w:r>
-        <w:rPr>
-          <w:rFonts w:cstheme="minorHAnsi"/>
-        </w:rPr>
-        <w:t>'</w:t>
-      </w:r>
-      <w:r>
-        <w:rPr>
-          <w:rFonts w:cstheme="minorHAnsi"/>
-        </w:rPr>
-        <w:t xml:space="preserve"> musí byť </w:t>
-      </w:r>
-      <w:proofErr w:type="spellStart"/>
-      <w:r>
-        <w:rPr>
-          <w:rFonts w:cstheme="minorHAnsi"/>
-        </w:rPr>
-        <w:t>escapovaný</w:t>
-      </w:r>
-      <w:proofErr w:type="spellEnd"/>
-      <w:r>
-        <w:rPr>
-          <w:rFonts w:cstheme="minorHAnsi"/>
-        </w:rPr>
-        <w:t xml:space="preserve"> (takto: \\niečoZaLomítkom). Riadok je ukončený EOL znakom.</w:t>
-      </w:r>
-    </w:p>
-    <w:p>
-      <w:pPr>
-        <w:rPr>
-          <w:rFonts w:cstheme="minorHAnsi"/>
-        </w:rPr>
-      </w:pPr>
-      <w:r>
-        <w:rPr>
-          <w:rFonts w:cstheme="minorHAnsi"/>
-          <w:b/>
-        </w:rPr>
-        <w:t>Ďalšie riadky (max. 255 - max. počet uzlov):</w:t>
-      </w:r>
-      <w:r>
-        <w:rPr>
-          <w:rFonts w:cstheme="minorHAnsi"/>
-        </w:rPr>
-        <w:t xml:space="preserve"> Obsahujú maticou uložený graf - prvkami matice sú váhy hrán (min. -(2</w:t>
+      <w:bookmarkEnd w:id="26"/>
+    </w:p>
+    <w:p>
+      <w:pPr>
+        <w:pStyle w:val="Nadpis3"/>
+      </w:pPr>
+      <w:bookmarkStart w:id="27" w:name="_Toc531624006"/>
+      <w:r>
+        <w:t>Graf</w:t>
+      </w:r>
+      <w:bookmarkEnd w:id="27"/>
+    </w:p>
+    <w:p>
+      <w:pPr>
+        <w:rPr>
+          <w:rFonts w:cstheme="minorHAnsi"/>
+        </w:rPr>
+      </w:pPr>
+      <w:r>
+        <w:rPr>
+          <w:rFonts w:cstheme="minorHAnsi"/>
+        </w:rPr>
+        <w:t>Veľkosť grafu - max. 2</w:t>
       </w:r>
       <w:r>
         <w:rPr>
           <w:rFonts w:cstheme="minorHAnsi"/>
           <w:vertAlign w:val="superscript"/>
         </w:rPr>
+        <w:t>8</w:t>
+      </w:r>
+      <w:r>
+        <w:rPr>
+          <w:rFonts w:cstheme="minorHAnsi"/>
+        </w:rPr>
+        <w:t>-1 uzlov a</w:t>
+      </w:r>
+      <w:r>
+        <w:rPr>
+          <w:rFonts w:cstheme="minorHAnsi"/>
+        </w:rPr>
+        <w:t> </w:t>
+      </w:r>
+      <w:r>
+        <w:rPr>
+          <w:rFonts w:cstheme="minorHAnsi"/>
+        </w:rPr>
+        <w:t>2</w:t>
+      </w:r>
+      <w:r>
+        <w:rPr>
+          <w:rFonts w:cstheme="minorHAnsi"/>
+          <w:vertAlign w:val="superscript"/>
+        </w:rPr>
+        <w:t>16</w:t>
+      </w:r>
+      <w:r>
+        <w:rPr>
+          <w:rFonts w:cstheme="minorHAnsi"/>
+        </w:rPr>
+        <w:t>-1 hrán. Maximálna váha hrany je 2</w:t>
+      </w:r>
+      <w:r>
+        <w:rPr>
+          <w:rFonts w:cstheme="minorHAnsi"/>
+          <w:vertAlign w:val="superscript"/>
+        </w:rPr>
         <w:t>64</w:t>
       </w:r>
       <w:r>
         <w:rPr>
           <w:rFonts w:cstheme="minorHAnsi"/>
         </w:rPr>
-        <w:t>/2) max. 2</w:t>
+        <w:t>/2-1, povolené sú aj záporné váhy (min. -(2</w:t>
       </w:r>
       <w:r>
         <w:rPr>
@@ -3079,192 +3309,66 @@
         <w:rPr>
           <w:rFonts w:cstheme="minorHAnsi"/>
         </w:rPr>
-        <w:t xml:space="preserve">/2-1) spájajúca vrchol reprezentovaný indexom v matici, ktorý je </w:t>
-      </w:r>
-      <w:r>
-        <w:rPr>
-          <w:rFonts w:cstheme="minorHAnsi"/>
-        </w:rPr>
-        <w:t>naviazaný</w:t>
-      </w:r>
-      <w:r>
-        <w:rPr>
-          <w:rFonts w:cstheme="minorHAnsi"/>
-        </w:rPr>
-        <w:t xml:space="preserve"> na názvy uzlov. Ak uzly nie sú spojené, váha hrany je 0. Všetky váhy hrán sú oddelené čiarkami, nie sú tolerované žiadne biele znaky. Každý (aj posledný) riadok končí EOL znakom</w:t>
-      </w:r>
-      <w:r>
-        <w:rPr>
-          <w:rFonts w:cstheme="minorHAnsi"/>
-        </w:rPr>
-        <w:t xml:space="preserve"> a súbor musí byť ukončený hneď za posledným EOL znakom.</w:t>
-      </w:r>
-      <w:r>
-        <w:rPr>
-          <w:rFonts w:cstheme="minorHAnsi"/>
-        </w:rPr>
-        <w:t>.</w:t>
+        <w:t>/2)).</w:t>
+      </w:r>
+    </w:p>
+    <w:p>
+      <w:pPr>
+        <w:pStyle w:val="Nadpis3"/>
+      </w:pPr>
+      <w:bookmarkStart w:id="28" w:name="_Toc531624007"/>
+      <w:r>
+        <w:t>Vstupný súbor</w:t>
+      </w:r>
+      <w:bookmarkEnd w:id="28"/>
+    </w:p>
+    <w:p>
+      <w:r>
+        <w:t>Súbor môže mať akúkoľvek dĺžku. Dĺžka jedného názvu by nemala byť dlhšia ako 2</w:t>
+      </w:r>
+      <w:r>
+        <w:rPr>
+          <w:vertAlign w:val="superscript"/>
+        </w:rPr>
+        <w:t>16</w:t>
+      </w:r>
+      <w:r>
+        <w:t>/2</w:t>
+      </w:r>
+      <w:r>
+        <w:t xml:space="preserve"> (neošetrené). </w:t>
+      </w:r>
+      <w:r>
+        <w:t>Pri načítaní súboru je program ošetrený proti pretečeniu, ktoré hrozí pri grafoch</w:t>
+      </w:r>
+      <w:r>
+        <w:t xml:space="preserve"> nespĺňajúcich špecifikáciu</w:t>
+      </w:r>
+      <w:r>
+        <w:t xml:space="preserve"> a proti syntaktickým a lexikálnym chybám v súbore.</w:t>
+      </w:r>
+      <w:r>
+        <w:t xml:space="preserve"> </w:t>
       </w:r>
     </w:p>
     <w:p>
       <w:pPr>
         <w:pStyle w:val="Nadpis2"/>
       </w:pPr>
-      <w:bookmarkStart w:id="26" w:name="_Toc531620628"/>
-      <w:bookmarkStart w:id="27" w:name="_Toc531624005"/>
-      <w:r>
-        <w:t>L</w:t>
-      </w:r>
-      <w:r>
-        <w:t>imity</w:t>
-      </w:r>
-      <w:bookmarkEnd w:id="26"/>
-      <w:bookmarkEnd w:id="27"/>
-    </w:p>
-    <w:p>
-      <w:pPr>
-        <w:pStyle w:val="Nadpis3"/>
-      </w:pPr>
-      <w:bookmarkStart w:id="28" w:name="_Toc531624006"/>
-      <w:r>
-        <w:t>Graf</w:t>
-      </w:r>
-      <w:bookmarkEnd w:id="28"/>
-    </w:p>
-    <w:p>
-      <w:pPr>
-        <w:rPr>
-          <w:rFonts w:cstheme="minorHAnsi"/>
-        </w:rPr>
-      </w:pPr>
-      <w:r>
-        <w:rPr>
-          <w:rFonts w:cstheme="minorHAnsi"/>
-        </w:rPr>
-        <w:t>Veľkosť grafu - max. 2</w:t>
-      </w:r>
-      <w:r>
-        <w:rPr>
-          <w:rFonts w:cstheme="minorHAnsi"/>
-          <w:vertAlign w:val="superscript"/>
-        </w:rPr>
-        <w:t>8</w:t>
-      </w:r>
-      <w:r>
-        <w:rPr>
-          <w:rFonts w:cstheme="minorHAnsi"/>
-        </w:rPr>
-        <w:t>-1 uzlov a</w:t>
-      </w:r>
-      <w:r>
-        <w:rPr>
-          <w:rFonts w:cstheme="minorHAnsi"/>
-        </w:rPr>
-        <w:t> </w:t>
-      </w:r>
-      <w:r>
-        <w:rPr>
-          <w:rFonts w:cstheme="minorHAnsi"/>
-        </w:rPr>
-        <w:t>2</w:t>
-      </w:r>
-      <w:r>
-        <w:rPr>
-          <w:rFonts w:cstheme="minorHAnsi"/>
-          <w:vertAlign w:val="superscript"/>
-        </w:rPr>
-        <w:t>16</w:t>
-      </w:r>
-      <w:r>
-        <w:rPr>
-          <w:rFonts w:cstheme="minorHAnsi"/>
-        </w:rPr>
-        <w:t>-1 hrán. Maximálna váha hrany je 2</w:t>
-      </w:r>
-      <w:r>
-        <w:rPr>
-          <w:rFonts w:cstheme="minorHAnsi"/>
-          <w:vertAlign w:val="superscript"/>
-        </w:rPr>
-        <w:t>64</w:t>
-      </w:r>
-      <w:r>
-        <w:rPr>
-          <w:rFonts w:cstheme="minorHAnsi"/>
-        </w:rPr>
-        <w:t>/2-1, povolené sú aj záporné váhy (min. -(2</w:t>
-      </w:r>
-      <w:r>
-        <w:rPr>
-          <w:rFonts w:cstheme="minorHAnsi"/>
-          <w:vertAlign w:val="superscript"/>
-        </w:rPr>
-        <w:t>64</w:t>
-      </w:r>
-      <w:r>
-        <w:rPr>
-          <w:rFonts w:cstheme="minorHAnsi"/>
-        </w:rPr>
-        <w:t>/2)).</w:t>
-      </w:r>
-    </w:p>
-    <w:p>
-      <w:pPr>
-        <w:pStyle w:val="Nadpis3"/>
-      </w:pPr>
-      <w:bookmarkStart w:id="29" w:name="_Toc531624007"/>
+      <w:bookmarkStart w:id="29" w:name="_Toc531624008"/>
       <w:r>
         <w:lastRenderedPageBreak/>
-        <w:t>Vstupný súbor</w:t>
+        <w:t>Porovnanie teoretickej zložitosti úlohy s experimentom</w:t>
       </w:r>
       <w:bookmarkEnd w:id="29"/>
     </w:p>
     <w:p>
-      <w:r>
-        <w:t>Súbor môže mať akúkoľvek dĺžku. Dĺžka jedného názvu by nemala byť dlhšia ako 2</w:t>
-      </w:r>
-      <w:r>
-        <w:rPr>
-          <w:vertAlign w:val="superscript"/>
-        </w:rPr>
-        <w:t>16</w:t>
-      </w:r>
-      <w:r>
-        <w:t>/2</w:t>
-      </w:r>
-      <w:r>
-        <w:t xml:space="preserve"> (neošetrené). </w:t>
-      </w:r>
-      <w:r>
-        <w:t>Pri načítaní súboru je program ošetrený proti pretečeniu, ktoré hrozí pri grafoch</w:t>
-      </w:r>
-      <w:r>
-        <w:t xml:space="preserve"> nespĺňajúcich špecifikáciu</w:t>
-      </w:r>
-      <w:r>
-        <w:t xml:space="preserve"> a proti syntaktickým a lexikálnym chybám v súbore.</w:t>
-      </w:r>
-      <w:r>
-        <w:t xml:space="preserve"> </w:t>
-      </w:r>
-    </w:p>
-    <w:p>
-      <w:pPr>
-        <w:pStyle w:val="Nadpis2"/>
-      </w:pPr>
-      <w:bookmarkStart w:id="30" w:name="_Toc531624008"/>
-      <w:r>
-        <w:t>Porovnanie teoretickej zložitosti úlohy s experimentom</w:t>
-      </w:r>
-      <w:bookmarkEnd w:id="30"/>
-    </w:p>
-    <w:p>
       <w:pPr>
         <w:pStyle w:val="Nadpis1"/>
       </w:pPr>
-      <w:bookmarkStart w:id="31" w:name="_Toc531607932"/>
-      <w:bookmarkStart w:id="32" w:name="_Toc531620624"/>
-      <w:bookmarkStart w:id="33" w:name="_Toc531624009"/>
+      <w:bookmarkStart w:id="30" w:name="_Toc531607932"/>
+      <w:bookmarkStart w:id="31" w:name="_Toc531620624"/>
+      <w:bookmarkStart w:id="32" w:name="_Toc531624009"/>
       <w:r>
         <w:lastRenderedPageBreak/>
         <w:t>Použitie</w:t>
@@ -3272,241 +3376,241 @@
       <w:r>
         <w:t xml:space="preserve"> programu</w:t>
       </w:r>
+      <w:bookmarkEnd w:id="30"/>
       <w:bookmarkEnd w:id="31"/>
       <w:bookmarkEnd w:id="32"/>
+    </w:p>
+    <w:p>
+      <w:pPr>
+        <w:pStyle w:val="Nadpis2"/>
+      </w:pPr>
+      <w:bookmarkStart w:id="33" w:name="_Toc531624010"/>
+      <w:r>
+        <w:t>Preklad programu</w:t>
+      </w:r>
       <w:bookmarkEnd w:id="33"/>
     </w:p>
     <w:p>
       <w:pPr>
+        <w:rPr>
+          <w:rFonts w:cstheme="minorHAnsi"/>
+        </w:rPr>
+      </w:pPr>
+      <w:r>
+        <w:rPr>
+          <w:rFonts w:cstheme="minorHAnsi"/>
+        </w:rPr>
+        <w:t xml:space="preserve">Preklad prebieha pomocou </w:t>
+      </w:r>
+      <w:r>
+        <w:rPr>
+          <w:rFonts w:cstheme="minorHAnsi"/>
+        </w:rPr>
+        <w:t>nástroja</w:t>
+      </w:r>
+      <w:r>
+        <w:rPr>
+          <w:rFonts w:cstheme="minorHAnsi"/>
+        </w:rPr>
+        <w:t xml:space="preserve"> </w:t>
+      </w:r>
+      <w:proofErr w:type="spellStart"/>
+      <w:r>
+        <w:rPr>
+          <w:rFonts w:cstheme="minorHAnsi"/>
+        </w:rPr>
+        <w:t>make</w:t>
+      </w:r>
+      <w:proofErr w:type="spellEnd"/>
+      <w:r>
+        <w:rPr>
+          <w:rFonts w:cstheme="minorHAnsi"/>
+        </w:rPr>
+        <w:t xml:space="preserve">. Pre zostavenie finálneho programu stačí v hlavnom adresári projektu spustiť príkaz </w:t>
+      </w:r>
+      <w:proofErr w:type="spellStart"/>
+      <w:r>
+        <w:rPr>
+          <w:rFonts w:cstheme="minorHAnsi"/>
+        </w:rPr>
+        <w:t>make</w:t>
+      </w:r>
+      <w:proofErr w:type="spellEnd"/>
+      <w:r>
+        <w:rPr>
+          <w:rFonts w:cstheme="minorHAnsi"/>
+        </w:rPr>
+        <w:t xml:space="preserve"> bez parametrov, výsledkom je binárny súbor </w:t>
+      </w:r>
+      <w:proofErr w:type="spellStart"/>
+      <w:r>
+        <w:rPr>
+          <w:rFonts w:cstheme="minorHAnsi"/>
+          <w:b/>
+        </w:rPr>
+        <w:t>sptree</w:t>
+      </w:r>
+      <w:proofErr w:type="spellEnd"/>
+      <w:r>
+        <w:rPr>
+          <w:rFonts w:cstheme="minorHAnsi"/>
+        </w:rPr>
+        <w:t xml:space="preserve"> </w:t>
+      </w:r>
+      <w:r>
+        <w:rPr>
+          <w:rFonts w:cstheme="minorHAnsi"/>
+        </w:rPr>
+        <w:t xml:space="preserve">(skratka zo </w:t>
+      </w:r>
+      <w:proofErr w:type="spellStart"/>
+      <w:r>
+        <w:rPr>
+          <w:rFonts w:cstheme="minorHAnsi"/>
+        </w:rPr>
+        <w:t>spanning</w:t>
+      </w:r>
+      <w:proofErr w:type="spellEnd"/>
+      <w:r>
+        <w:rPr>
+          <w:rFonts w:cstheme="minorHAnsi"/>
+        </w:rPr>
+        <w:t xml:space="preserve"> </w:t>
+      </w:r>
+      <w:proofErr w:type="spellStart"/>
+      <w:r>
+        <w:rPr>
+          <w:rFonts w:cstheme="minorHAnsi"/>
+        </w:rPr>
+        <w:t>tree</w:t>
+      </w:r>
+      <w:proofErr w:type="spellEnd"/>
+      <w:r>
+        <w:rPr>
+          <w:rFonts w:cstheme="minorHAnsi"/>
+        </w:rPr>
+        <w:t xml:space="preserve">). </w:t>
+      </w:r>
+    </w:p>
+    <w:p>
+      <w:pPr>
+        <w:pStyle w:val="Odsekzoznamu"/>
+        <w:rPr>
+          <w:rFonts w:cstheme="minorHAnsi"/>
+        </w:rPr>
+      </w:pPr>
+    </w:p>
+    <w:p>
+      <w:pPr>
         <w:pStyle w:val="Nadpis2"/>
       </w:pPr>
-      <w:bookmarkStart w:id="34" w:name="_Toc531624010"/>
-      <w:r>
-        <w:t>Preklad programu</w:t>
+      <w:bookmarkStart w:id="34" w:name="_Toc531620625"/>
+      <w:bookmarkStart w:id="35" w:name="_Toc531624011"/>
+      <w:r>
+        <w:t>Spustenie program</w:t>
       </w:r>
       <w:bookmarkEnd w:id="34"/>
-    </w:p>
-    <w:p>
-      <w:pPr>
-        <w:rPr>
-          <w:rFonts w:cstheme="minorHAnsi"/>
-        </w:rPr>
-      </w:pPr>
-      <w:r>
-        <w:rPr>
-          <w:rFonts w:cstheme="minorHAnsi"/>
-        </w:rPr>
-        <w:t xml:space="preserve">Preklad prebieha pomocou </w:t>
-      </w:r>
-      <w:r>
-        <w:rPr>
-          <w:rFonts w:cstheme="minorHAnsi"/>
-        </w:rPr>
-        <w:t>nástroja</w:t>
-      </w:r>
-      <w:r>
-        <w:rPr>
-          <w:rFonts w:cstheme="minorHAnsi"/>
-        </w:rPr>
-        <w:t xml:space="preserve"> </w:t>
+      <w:r>
+        <w:t>u</w:t>
+      </w:r>
+      <w:bookmarkEnd w:id="35"/>
+    </w:p>
+    <w:p>
+      <w:r>
+        <w:t>./</w:t>
       </w:r>
       <w:proofErr w:type="spellStart"/>
       <w:r>
-        <w:rPr>
-          <w:rFonts w:cstheme="minorHAnsi"/>
-        </w:rPr>
-        <w:t>make</w:t>
+        <w:t>sptree</w:t>
       </w:r>
       <w:proofErr w:type="spellEnd"/>
       <w:r>
-        <w:rPr>
-          <w:rFonts w:cstheme="minorHAnsi"/>
-        </w:rPr>
-        <w:t xml:space="preserve">. Pre zostavenie finálneho programu stačí v hlavnom adresári projektu spustiť príkaz </w:t>
+        <w:t xml:space="preserve"> &lt;</w:t>
       </w:r>
       <w:proofErr w:type="spellStart"/>
       <w:r>
-        <w:rPr>
-          <w:rFonts w:cstheme="minorHAnsi"/>
-        </w:rPr>
-        <w:t>make</w:t>
+        <w:t>filename</w:t>
       </w:r>
       <w:proofErr w:type="spellEnd"/>
       <w:r>
-        <w:rPr>
-          <w:rFonts w:cstheme="minorHAnsi"/>
-        </w:rPr>
-        <w:t xml:space="preserve"> bez parametrov, výsledkom je binárny súbor </w:t>
+        <w:t>&gt;</w:t>
+      </w:r>
+    </w:p>
+    <w:p>
+      <w:r>
+        <w:t>./</w:t>
       </w:r>
       <w:proofErr w:type="spellStart"/>
       <w:r>
-        <w:rPr>
-          <w:rFonts w:cstheme="minorHAnsi"/>
-          <w:b/>
-        </w:rPr>
         <w:t>sptree</w:t>
       </w:r>
       <w:proofErr w:type="spellEnd"/>
       <w:r>
-        <w:rPr>
-          <w:rFonts w:cstheme="minorHAnsi"/>
-        </w:rPr>
-        <w:t xml:space="preserve"> </w:t>
-      </w:r>
-      <w:r>
-        <w:rPr>
-          <w:rFonts w:cstheme="minorHAnsi"/>
-        </w:rPr>
-        <w:t xml:space="preserve">(skratka zo </w:t>
+        <w:t xml:space="preserve"> -h</w:t>
+      </w:r>
+    </w:p>
+    <w:p>
+      <w:pPr>
+        <w:rPr>
+          <w:rFonts w:cstheme="minorHAnsi"/>
+        </w:rPr>
+      </w:pPr>
+      <w:r>
+        <w:rPr>
+          <w:rFonts w:cstheme="minorHAnsi"/>
+        </w:rPr>
+        <w:t>Program očakáva len jeden argument a tým je buď cesta k</w:t>
+      </w:r>
+      <w:r>
+        <w:rPr>
+          <w:rFonts w:cstheme="minorHAnsi"/>
+        </w:rPr>
+        <w:t> </w:t>
+      </w:r>
+      <w:r>
+        <w:rPr>
+          <w:rFonts w:cstheme="minorHAnsi"/>
+        </w:rPr>
+        <w:t>súboru</w:t>
+      </w:r>
+      <w:r>
+        <w:rPr>
+          <w:rFonts w:cstheme="minorHAnsi"/>
+        </w:rPr>
+        <w:t xml:space="preserve"> &lt;</w:t>
       </w:r>
       <w:proofErr w:type="spellStart"/>
       <w:r>
         <w:rPr>
           <w:rFonts w:cstheme="minorHAnsi"/>
         </w:rPr>
-        <w:t>spanning</w:t>
+        <w:t>filename</w:t>
       </w:r>
       <w:proofErr w:type="spellEnd"/>
       <w:r>
         <w:rPr>
           <w:rFonts w:cstheme="minorHAnsi"/>
         </w:rPr>
-        <w:t xml:space="preserve"> </w:t>
+        <w:t>&gt;</w:t>
+      </w:r>
+      <w:r>
+        <w:rPr>
+          <w:rFonts w:cstheme="minorHAnsi"/>
+        </w:rPr>
+        <w:t xml:space="preserve">, alebo prepínač -h, ktorý vypíše krátku </w:t>
       </w:r>
       <w:proofErr w:type="spellStart"/>
       <w:r>
         <w:rPr>
           <w:rFonts w:cstheme="minorHAnsi"/>
         </w:rPr>
-        <w:t>tree</w:t>
+        <w:t>nápovedu</w:t>
       </w:r>
       <w:proofErr w:type="spellEnd"/>
       <w:r>
         <w:rPr>
           <w:rFonts w:cstheme="minorHAnsi"/>
         </w:rPr>
-        <w:t xml:space="preserve">). </w:t>
-      </w:r>
-    </w:p>
-    <w:p>
-      <w:pPr>
-        <w:pStyle w:val="Odsekzoznamu"/>
-        <w:rPr>
-          <w:rFonts w:cstheme="minorHAnsi"/>
-        </w:rPr>
-      </w:pPr>
-    </w:p>
-    <w:p>
-      <w:pPr>
-        <w:pStyle w:val="Nadpis2"/>
-      </w:pPr>
-      <w:bookmarkStart w:id="35" w:name="_Toc531620625"/>
-      <w:bookmarkStart w:id="36" w:name="_Toc531624011"/>
-      <w:r>
-        <w:t>Spustenie program</w:t>
-      </w:r>
-      <w:bookmarkEnd w:id="35"/>
-      <w:r>
-        <w:t>u</w:t>
-      </w:r>
-      <w:bookmarkEnd w:id="36"/>
-    </w:p>
-    <w:p>
-      <w:r>
-        <w:t>./</w:t>
-      </w:r>
-      <w:proofErr w:type="spellStart"/>
-      <w:r>
-        <w:t>sptree</w:t>
-      </w:r>
-      <w:proofErr w:type="spellEnd"/>
-      <w:r>
-        <w:t xml:space="preserve"> &lt;</w:t>
-      </w:r>
-      <w:proofErr w:type="spellStart"/>
-      <w:r>
-        <w:t>filename</w:t>
-      </w:r>
-      <w:proofErr w:type="spellEnd"/>
-      <w:r>
-        <w:t>&gt;</w:t>
-      </w:r>
-    </w:p>
-    <w:p>
-      <w:r>
-        <w:t>./</w:t>
-      </w:r>
-      <w:proofErr w:type="spellStart"/>
-      <w:r>
-        <w:t>sptree</w:t>
-      </w:r>
-      <w:proofErr w:type="spellEnd"/>
-      <w:r>
-        <w:t xml:space="preserve"> -h</w:t>
-      </w:r>
-    </w:p>
-    <w:p>
-      <w:pPr>
-        <w:rPr>
-          <w:rFonts w:cstheme="minorHAnsi"/>
-        </w:rPr>
-      </w:pPr>
-      <w:r>
-        <w:rPr>
-          <w:rFonts w:cstheme="minorHAnsi"/>
-        </w:rPr>
-        <w:t>Program očakáva len jeden argument a tým je buď cesta k</w:t>
-      </w:r>
-      <w:r>
-        <w:rPr>
-          <w:rFonts w:cstheme="minorHAnsi"/>
-        </w:rPr>
-        <w:t> </w:t>
-      </w:r>
-      <w:r>
-        <w:rPr>
-          <w:rFonts w:cstheme="minorHAnsi"/>
-        </w:rPr>
-        <w:t>súboru</w:t>
-      </w:r>
-      <w:r>
-        <w:rPr>
-          <w:rFonts w:cstheme="minorHAnsi"/>
-        </w:rPr>
-        <w:t xml:space="preserve"> &lt;</w:t>
-      </w:r>
-      <w:proofErr w:type="spellStart"/>
-      <w:r>
-        <w:rPr>
-          <w:rFonts w:cstheme="minorHAnsi"/>
-        </w:rPr>
-        <w:t>filename</w:t>
-      </w:r>
-      <w:proofErr w:type="spellEnd"/>
-      <w:r>
-        <w:rPr>
-          <w:rFonts w:cstheme="minorHAnsi"/>
-        </w:rPr>
-        <w:t>&gt;</w:t>
-      </w:r>
-      <w:r>
-        <w:rPr>
-          <w:rFonts w:cstheme="minorHAnsi"/>
-        </w:rPr>
-        <w:t xml:space="preserve">, alebo prepínač -h, ktorý vypíše krátku </w:t>
-      </w:r>
-      <w:proofErr w:type="spellStart"/>
-      <w:r>
-        <w:rPr>
-          <w:rFonts w:cstheme="minorHAnsi"/>
-        </w:rPr>
-        <w:t>nápovedu</w:t>
-      </w:r>
-      <w:proofErr w:type="spellEnd"/>
-      <w:r>
-        <w:rPr>
-          <w:rFonts w:cstheme="minorHAnsi"/>
-        </w:rPr>
         <w:t>.</w:t>
       </w:r>
     </w:p>
@@ -3514,28 +3618,1618 @@
       <w:pPr>
         <w:pStyle w:val="Nadpis1"/>
       </w:pPr>
-      <w:bookmarkStart w:id="37" w:name="_Toc531624012"/>
+      <w:bookmarkStart w:id="36" w:name="_Toc531624012"/>
       <w:r>
         <w:lastRenderedPageBreak/>
         <w:t>Zdroje</w:t>
       </w:r>
+      <w:bookmarkEnd w:id="36"/>
+    </w:p>
+    <w:p>
+      <w:pPr>
+        <w:pStyle w:val="c1"/>
+        <w:spacing w:before="0" w:beforeAutospacing="0" w:after="0" w:afterAutospacing="0"/>
+        <w:rPr>
+          <w:rFonts w:ascii="Calibri" w:hAnsi="Calibri"/>
+          <w:color w:val="000000"/>
+          <w:sz w:val="22"/>
+          <w:szCs w:val="22"/>
+        </w:rPr>
+      </w:pPr>
+      <w:r>
+        <w:rPr>
+          <w:rStyle w:val="c0"/>
+          <w:rFonts w:ascii="Calibri" w:eastAsiaTheme="majorEastAsia" w:hAnsi="Calibri"/>
+          <w:i/>
+          <w:iCs/>
+          <w:color w:val="000000"/>
+          <w:sz w:val="22"/>
+          <w:szCs w:val="22"/>
+          <w:u w:val="single"/>
+        </w:rPr>
+        <w:t xml:space="preserve"> </w:t>
+      </w:r>
+      <w:r>
+        <w:rPr>
+          <w:rStyle w:val="c0"/>
+          <w:rFonts w:ascii="Calibri" w:eastAsiaTheme="majorEastAsia" w:hAnsi="Calibri"/>
+          <w:i/>
+          <w:iCs/>
+          <w:color w:val="000000"/>
+          <w:sz w:val="22"/>
+          <w:szCs w:val="22"/>
+          <w:u w:val="single"/>
+        </w:rPr>
+        <w:t>[1]</w:t>
+      </w:r>
+      <w:r>
+        <w:rPr>
+          <w:rStyle w:val="c0"/>
+          <w:rFonts w:ascii="Calibri" w:eastAsiaTheme="majorEastAsia" w:hAnsi="Calibri"/>
+          <w:i/>
+          <w:iCs/>
+          <w:color w:val="000000"/>
+          <w:sz w:val="22"/>
+          <w:szCs w:val="22"/>
+          <w:u w:val="single"/>
+        </w:rPr>
+        <w:t>Webstránka</w:t>
+      </w:r>
+      <w:bookmarkStart w:id="37" w:name="_GoBack"/>
       <w:bookmarkEnd w:id="37"/>
     </w:p>
     <w:p>
       <w:pPr>
+        <w:rPr>
+          <w:rFonts w:ascii="Calibri" w:hAnsi="Calibri"/>
+          <w:color w:val="000000"/>
+          <w:sz w:val="22"/>
+          <w:szCs w:val="22"/>
+        </w:rPr>
+      </w:pPr>
+      <w:r>
+        <w:rPr>
+          <w:rFonts w:ascii="Calibri" w:hAnsi="Calibri"/>
+        </w:rPr>
+        <w:t xml:space="preserve">Autori : </w:t>
+      </w:r>
+      <w:proofErr w:type="spellStart"/>
+      <w:r>
+        <w:rPr>
+          <w:rFonts w:ascii="Calibri" w:hAnsi="Calibri"/>
+        </w:rPr>
+        <w:t>Takeo</w:t>
+      </w:r>
+      <w:proofErr w:type="spellEnd"/>
+      <w:r>
+        <w:rPr>
+          <w:rFonts w:ascii="Calibri" w:hAnsi="Calibri"/>
+        </w:rPr>
+        <w:t xml:space="preserve"> Yamada, </w:t>
+      </w:r>
+      <w:proofErr w:type="spellStart"/>
+      <w:r>
+        <w:rPr>
+          <w:rFonts w:ascii="Calibri" w:hAnsi="Calibri"/>
+        </w:rPr>
+        <w:t>Seiji</w:t>
+      </w:r>
+      <w:proofErr w:type="spellEnd"/>
+      <w:r>
+        <w:rPr>
+          <w:rFonts w:ascii="Calibri" w:hAnsi="Calibri"/>
+        </w:rPr>
+        <w:t xml:space="preserve"> </w:t>
+      </w:r>
+      <w:proofErr w:type="spellStart"/>
+      <w:r>
+        <w:rPr>
+          <w:rFonts w:ascii="Calibri" w:hAnsi="Calibri"/>
+        </w:rPr>
+        <w:t>Kataoka</w:t>
+      </w:r>
+      <w:proofErr w:type="spellEnd"/>
+      <w:r>
+        <w:rPr>
+          <w:rFonts w:ascii="Calibri" w:hAnsi="Calibri"/>
+        </w:rPr>
+        <w:t xml:space="preserve"> and </w:t>
+      </w:r>
+      <w:proofErr w:type="spellStart"/>
+      <w:r>
+        <w:rPr>
+          <w:rFonts w:ascii="Calibri" w:hAnsi="Calibri"/>
+        </w:rPr>
+        <w:t>Kohtaro</w:t>
+      </w:r>
+      <w:proofErr w:type="spellEnd"/>
+      <w:r>
+        <w:rPr>
+          <w:rFonts w:ascii="Calibri" w:hAnsi="Calibri"/>
+        </w:rPr>
+        <w:t xml:space="preserve"> </w:t>
+      </w:r>
+      <w:proofErr w:type="spellStart"/>
+      <w:r>
+        <w:rPr>
+          <w:rFonts w:ascii="Calibri" w:hAnsi="Calibri"/>
+        </w:rPr>
+        <w:t>Watanabe</w:t>
+      </w:r>
+      <w:proofErr w:type="spellEnd"/>
+      <w:r>
+        <w:rPr>
+          <w:rFonts w:ascii="Calibri" w:hAnsi="Calibri"/>
+          <w:color w:val="000000"/>
+          <w:sz w:val="22"/>
+          <w:szCs w:val="22"/>
+        </w:rPr>
+        <w:t xml:space="preserve"> </w:t>
+      </w:r>
+    </w:p>
+    <w:p>
+      <w:pPr>
+        <w:rPr>
+          <w:rFonts w:ascii="Calibri" w:hAnsi="Calibri"/>
+          <w:color w:val="000000"/>
+          <w:sz w:val="22"/>
+          <w:szCs w:val="22"/>
+        </w:rPr>
+      </w:pPr>
+      <w:r>
+        <w:rPr>
+          <w:rFonts w:ascii="Calibri" w:hAnsi="Calibri"/>
+          <w:color w:val="000000"/>
+          <w:sz w:val="22"/>
+          <w:szCs w:val="22"/>
+        </w:rPr>
+        <w:t>Názov:</w:t>
+      </w:r>
+      <w:r>
+        <w:rPr>
+          <w:rFonts w:ascii="Calibri" w:hAnsi="Calibri"/>
+          <w:color w:val="000000"/>
+          <w:sz w:val="22"/>
+          <w:szCs w:val="22"/>
+        </w:rPr>
+        <w:t xml:space="preserve"> “</w:t>
+      </w:r>
+      <w:r>
+        <w:rPr>
+          <w:rFonts w:ascii="Calibri" w:hAnsi="Calibri"/>
+        </w:rPr>
+        <w:t xml:space="preserve"> </w:t>
+      </w:r>
+      <w:r>
+        <w:rPr>
+          <w:rFonts w:ascii="Calibri" w:hAnsi="Calibri"/>
+        </w:rPr>
+        <w:t xml:space="preserve">Listing </w:t>
+      </w:r>
+      <w:proofErr w:type="spellStart"/>
+      <w:r>
+        <w:rPr>
+          <w:rFonts w:ascii="Calibri" w:hAnsi="Calibri"/>
+        </w:rPr>
+        <w:t>all</w:t>
+      </w:r>
+      <w:proofErr w:type="spellEnd"/>
+      <w:r>
+        <w:rPr>
+          <w:rFonts w:ascii="Calibri" w:hAnsi="Calibri"/>
+        </w:rPr>
+        <w:t xml:space="preserve"> </w:t>
+      </w:r>
+      <w:proofErr w:type="spellStart"/>
+      <w:r>
+        <w:rPr>
+          <w:rFonts w:ascii="Calibri" w:hAnsi="Calibri"/>
+        </w:rPr>
+        <w:t>the</w:t>
+      </w:r>
+      <w:proofErr w:type="spellEnd"/>
+      <w:r>
+        <w:rPr>
+          <w:rFonts w:ascii="Calibri" w:hAnsi="Calibri"/>
+        </w:rPr>
+        <w:t xml:space="preserve"> minimum </w:t>
+      </w:r>
+      <w:proofErr w:type="spellStart"/>
+      <w:r>
+        <w:rPr>
+          <w:rFonts w:ascii="Calibri" w:hAnsi="Calibri"/>
+        </w:rPr>
+        <w:t>spanning</w:t>
+      </w:r>
+      <w:proofErr w:type="spellEnd"/>
+      <w:r>
+        <w:rPr>
+          <w:rFonts w:ascii="Calibri" w:hAnsi="Calibri"/>
+        </w:rPr>
+        <w:t xml:space="preserve"> </w:t>
+      </w:r>
+      <w:proofErr w:type="spellStart"/>
+      <w:r>
+        <w:rPr>
+          <w:rFonts w:ascii="Calibri" w:hAnsi="Calibri"/>
+        </w:rPr>
+        <w:t>trees</w:t>
+      </w:r>
+      <w:proofErr w:type="spellEnd"/>
+      <w:r>
+        <w:rPr>
+          <w:rFonts w:ascii="Calibri" w:hAnsi="Calibri"/>
+        </w:rPr>
+        <w:t xml:space="preserve"> in </w:t>
+      </w:r>
+      <w:proofErr w:type="spellStart"/>
+      <w:r>
+        <w:rPr>
+          <w:rFonts w:ascii="Calibri" w:hAnsi="Calibri"/>
+        </w:rPr>
+        <w:t>an</w:t>
+      </w:r>
+      <w:proofErr w:type="spellEnd"/>
+      <w:r>
+        <w:rPr>
+          <w:rFonts w:ascii="Calibri" w:hAnsi="Calibri"/>
+        </w:rPr>
+        <w:t xml:space="preserve"> </w:t>
+      </w:r>
+      <w:proofErr w:type="spellStart"/>
+      <w:r>
+        <w:rPr>
+          <w:rFonts w:ascii="Calibri" w:hAnsi="Calibri"/>
+        </w:rPr>
+        <w:t>undirected</w:t>
+      </w:r>
+      <w:proofErr w:type="spellEnd"/>
+      <w:r>
+        <w:rPr>
+          <w:rFonts w:ascii="Calibri" w:hAnsi="Calibri"/>
+        </w:rPr>
+        <w:t xml:space="preserve"> </w:t>
+      </w:r>
+      <w:proofErr w:type="spellStart"/>
+      <w:r>
+        <w:rPr>
+          <w:rFonts w:ascii="Calibri" w:hAnsi="Calibri"/>
+        </w:rPr>
+        <w:t>graph</w:t>
+      </w:r>
+      <w:proofErr w:type="spellEnd"/>
+      <w:r>
+        <w:rPr>
+          <w:rFonts w:ascii="Calibri" w:hAnsi="Calibri"/>
+          <w:color w:val="000000"/>
+          <w:sz w:val="22"/>
+          <w:szCs w:val="22"/>
+        </w:rPr>
+        <w:t>”</w:t>
+      </w:r>
+      <w:r>
+        <w:rPr>
+          <w:rFonts w:ascii="Calibri" w:hAnsi="Calibri"/>
+          <w:color w:val="000000"/>
+          <w:sz w:val="22"/>
+          <w:szCs w:val="22"/>
+        </w:rPr>
+        <w:t xml:space="preserve"> </w:t>
+      </w:r>
+    </w:p>
+    <w:p>
+      <w:pPr>
+        <w:rPr>
+          <w:rFonts w:ascii="Calibri" w:hAnsi="Calibri"/>
+        </w:rPr>
+      </w:pPr>
+      <w:r>
+        <w:rPr>
+          <w:rFonts w:ascii="Calibri" w:hAnsi="Calibri"/>
+          <w:color w:val="000000"/>
+          <w:sz w:val="22"/>
+          <w:szCs w:val="22"/>
+        </w:rPr>
+        <w:t>Zdroj:</w:t>
+      </w:r>
+      <w:r>
+        <w:rPr>
+          <w:rFonts w:ascii="Calibri" w:hAnsi="Calibri"/>
+          <w:color w:val="000000"/>
+          <w:sz w:val="22"/>
+          <w:szCs w:val="22"/>
+        </w:rPr>
+        <w:t> </w:t>
+      </w:r>
+      <w:r>
+        <w:rPr>
+          <w:rFonts w:ascii="Calibri" w:hAnsi="Calibri"/>
+        </w:rPr>
+        <w:t xml:space="preserve">International </w:t>
+      </w:r>
+      <w:proofErr w:type="spellStart"/>
+      <w:r>
+        <w:rPr>
+          <w:rFonts w:ascii="Calibri" w:hAnsi="Calibri"/>
+        </w:rPr>
+        <w:t>Journal</w:t>
+      </w:r>
+      <w:proofErr w:type="spellEnd"/>
+      <w:r>
+        <w:rPr>
+          <w:rFonts w:ascii="Calibri" w:hAnsi="Calibri"/>
+        </w:rPr>
+        <w:t xml:space="preserve"> of </w:t>
+      </w:r>
+      <w:proofErr w:type="spellStart"/>
+      <w:r>
+        <w:rPr>
+          <w:rFonts w:ascii="Calibri" w:hAnsi="Calibri"/>
+        </w:rPr>
+        <w:t>Computer</w:t>
+      </w:r>
+      <w:proofErr w:type="spellEnd"/>
+      <w:r>
+        <w:rPr>
+          <w:rFonts w:ascii="Calibri" w:hAnsi="Calibri"/>
+        </w:rPr>
+        <w:t xml:space="preserve"> </w:t>
+      </w:r>
+      <w:proofErr w:type="spellStart"/>
+      <w:r>
+        <w:rPr>
+          <w:rFonts w:ascii="Calibri" w:hAnsi="Calibri"/>
+        </w:rPr>
+        <w:t>Mathematics</w:t>
+      </w:r>
+      <w:proofErr w:type="spellEnd"/>
+    </w:p>
+    <w:p>
+      <w:pPr>
+        <w:rPr>
+          <w:rStyle w:val="c4"/>
+          <w:rFonts w:ascii="Calibri" w:eastAsiaTheme="majorEastAsia" w:hAnsi="Calibri"/>
+          <w:i/>
+          <w:iCs/>
+          <w:color w:val="000000"/>
+          <w:sz w:val="22"/>
+          <w:szCs w:val="22"/>
+        </w:rPr>
+      </w:pPr>
+      <w:proofErr w:type="spellStart"/>
+      <w:r>
+        <w:rPr>
+          <w:rStyle w:val="c4"/>
+          <w:rFonts w:ascii="Calibri" w:eastAsiaTheme="majorEastAsia" w:hAnsi="Calibri"/>
+          <w:i/>
+          <w:iCs/>
+          <w:color w:val="000000"/>
+          <w:sz w:val="22"/>
+          <w:szCs w:val="22"/>
+        </w:rPr>
+        <w:t>Publikovateľ</w:t>
+      </w:r>
+      <w:proofErr w:type="spellEnd"/>
+      <w:r>
+        <w:rPr>
+          <w:rStyle w:val="c4"/>
+          <w:rFonts w:ascii="Calibri" w:eastAsiaTheme="majorEastAsia" w:hAnsi="Calibri"/>
+          <w:i/>
+          <w:iCs/>
+          <w:color w:val="000000"/>
+          <w:sz w:val="22"/>
+          <w:szCs w:val="22"/>
+        </w:rPr>
+        <w:t xml:space="preserve">: </w:t>
+      </w:r>
+      <w:proofErr w:type="spellStart"/>
+      <w:r>
+        <w:rPr>
+          <w:rStyle w:val="c4"/>
+          <w:rFonts w:ascii="Calibri" w:eastAsiaTheme="majorEastAsia" w:hAnsi="Calibri"/>
+          <w:i/>
+          <w:iCs/>
+          <w:color w:val="000000"/>
+          <w:sz w:val="22"/>
+          <w:szCs w:val="22"/>
+        </w:rPr>
+        <w:t>Taylor</w:t>
+      </w:r>
+      <w:proofErr w:type="spellEnd"/>
+      <w:r>
+        <w:rPr>
+          <w:rStyle w:val="c4"/>
+          <w:rFonts w:ascii="Calibri" w:eastAsiaTheme="majorEastAsia" w:hAnsi="Calibri"/>
+          <w:i/>
+          <w:iCs/>
+          <w:color w:val="000000"/>
+          <w:sz w:val="22"/>
+          <w:szCs w:val="22"/>
+        </w:rPr>
+        <w:t xml:space="preserve"> &amp; </w:t>
+      </w:r>
+      <w:proofErr w:type="spellStart"/>
+      <w:r>
+        <w:rPr>
+          <w:rStyle w:val="c4"/>
+          <w:rFonts w:ascii="Calibri" w:eastAsiaTheme="majorEastAsia" w:hAnsi="Calibri"/>
+          <w:i/>
+          <w:iCs/>
+          <w:color w:val="000000"/>
+          <w:sz w:val="22"/>
+          <w:szCs w:val="22"/>
+        </w:rPr>
+        <w:t>Francis</w:t>
+      </w:r>
+      <w:proofErr w:type="spellEnd"/>
+    </w:p>
+    <w:p>
+      <w:pPr>
+        <w:rPr>
+          <w:rFonts w:ascii="Calibri" w:hAnsi="Calibri"/>
+          <w:color w:val="000000"/>
+          <w:sz w:val="22"/>
+          <w:szCs w:val="22"/>
+        </w:rPr>
+      </w:pPr>
+      <w:r>
+        <w:rPr>
+          <w:rFonts w:ascii="Calibri" w:hAnsi="Calibri"/>
+          <w:color w:val="000000"/>
+          <w:sz w:val="22"/>
+          <w:szCs w:val="22"/>
+        </w:rPr>
+        <w:t>Dátum: 2010-11</w:t>
+      </w:r>
+    </w:p>
+    <w:p>
+      <w:pPr>
+        <w:rPr>
+          <w:rFonts w:ascii="Calibri" w:hAnsi="Calibri"/>
+          <w:color w:val="000000"/>
+          <w:sz w:val="22"/>
+          <w:szCs w:val="22"/>
+        </w:rPr>
+      </w:pPr>
+      <w:r>
+        <w:rPr>
+          <w:rFonts w:ascii="Calibri" w:hAnsi="Calibri"/>
+          <w:color w:val="000000"/>
+          <w:sz w:val="22"/>
+          <w:szCs w:val="22"/>
+        </w:rPr>
+        <w:t>URL</w:t>
+      </w:r>
+      <w:r>
+        <w:rPr>
+          <w:rFonts w:ascii="Calibri" w:hAnsi="Calibri"/>
+          <w:color w:val="000000"/>
+          <w:sz w:val="22"/>
+          <w:szCs w:val="22"/>
+        </w:rPr>
+        <w:t>:</w:t>
+      </w:r>
+      <w:r>
+        <w:rPr>
+          <w:rFonts w:ascii="Calibri" w:hAnsi="Calibri"/>
+          <w:color w:val="000000"/>
+          <w:sz w:val="22"/>
+          <w:szCs w:val="22"/>
+        </w:rPr>
+        <w:t xml:space="preserve"> </w:t>
+      </w:r>
+      <w:hyperlink r:id="rId8" w:history="1">
+        <w:r>
+          <w:rPr>
+            <w:rStyle w:val="Hypertextovprepojenie"/>
+            <w:rFonts w:ascii="Calibri" w:hAnsi="Calibri"/>
+            <w:sz w:val="22"/>
+            <w:szCs w:val="22"/>
+          </w:rPr>
+          <w:t>http://web.iitd.ac.in/~bspanda/mstgenpapers.pdf?fbclid=IwAR2r6Vc_937PF-urx-hcqUkzH-R6Khl4qSru_JXK5sw1plxts2pQGZ3x5SE</w:t>
+        </w:r>
+      </w:hyperlink>
+    </w:p>
+    <w:p>
+      <w:pPr>
+        <w:rPr>
+          <w:rFonts w:ascii="Calibri" w:eastAsiaTheme="minorEastAsia" w:hAnsi="Calibri" w:cstheme="minorBidi"/>
+          <w:sz w:val="22"/>
+          <w:szCs w:val="22"/>
+          <w:lang w:eastAsia="en-US"/>
+        </w:rPr>
+      </w:pPr>
+    </w:p>
+    <w:p>
+      <w:pPr>
+        <w:pStyle w:val="c1"/>
+        <w:spacing w:before="0" w:beforeAutospacing="0" w:after="0" w:afterAutospacing="0"/>
+        <w:rPr>
+          <w:rFonts w:ascii="Calibri" w:hAnsi="Calibri"/>
+          <w:color w:val="000000"/>
+          <w:sz w:val="22"/>
+          <w:szCs w:val="22"/>
+        </w:rPr>
+      </w:pPr>
+      <w:r>
+        <w:rPr>
+          <w:rStyle w:val="c0"/>
+          <w:rFonts w:ascii="Calibri" w:eastAsiaTheme="majorEastAsia" w:hAnsi="Calibri"/>
+          <w:i/>
+          <w:iCs/>
+          <w:color w:val="000000"/>
+          <w:sz w:val="22"/>
+          <w:szCs w:val="22"/>
+          <w:u w:val="single"/>
+        </w:rPr>
+        <w:t>[2]</w:t>
+      </w:r>
+      <w:r>
+        <w:rPr>
+          <w:rStyle w:val="c0"/>
+          <w:rFonts w:ascii="Calibri" w:eastAsiaTheme="majorEastAsia" w:hAnsi="Calibri"/>
+          <w:i/>
+          <w:iCs/>
+          <w:color w:val="000000"/>
+          <w:sz w:val="22"/>
+          <w:szCs w:val="22"/>
+          <w:u w:val="single"/>
+        </w:rPr>
+        <w:t>Webstránka</w:t>
+      </w:r>
+    </w:p>
+    <w:p>
+      <w:pPr>
+        <w:rPr>
+          <w:rFonts w:ascii="Calibri" w:hAnsi="Calibri"/>
+          <w:color w:val="000000"/>
+          <w:sz w:val="22"/>
+          <w:szCs w:val="22"/>
+        </w:rPr>
+      </w:pPr>
+      <w:r>
+        <w:rPr>
+          <w:rFonts w:ascii="Calibri" w:hAnsi="Calibri"/>
+        </w:rPr>
+        <w:t xml:space="preserve">Autori : </w:t>
+      </w:r>
+      <w:r>
+        <w:rPr>
+          <w:rFonts w:ascii="Calibri" w:hAnsi="Calibri"/>
+        </w:rPr>
+        <w:t>Fórum</w:t>
+      </w:r>
+      <w:r>
+        <w:rPr>
+          <w:rFonts w:ascii="Calibri" w:hAnsi="Calibri"/>
+          <w:color w:val="000000"/>
+          <w:sz w:val="22"/>
+          <w:szCs w:val="22"/>
+        </w:rPr>
+        <w:t xml:space="preserve"> </w:t>
+      </w:r>
+    </w:p>
+    <w:p>
+      <w:pPr>
+        <w:rPr>
+          <w:rFonts w:ascii="Calibri" w:hAnsi="Calibri"/>
+          <w:color w:val="000000"/>
+          <w:sz w:val="22"/>
+          <w:szCs w:val="22"/>
+        </w:rPr>
+      </w:pPr>
+      <w:r>
+        <w:rPr>
+          <w:rFonts w:ascii="Calibri" w:hAnsi="Calibri"/>
+          <w:color w:val="000000"/>
+          <w:sz w:val="22"/>
+          <w:szCs w:val="22"/>
+        </w:rPr>
+        <w:t>Názov: “</w:t>
+      </w:r>
+      <w:r>
+        <w:rPr>
+          <w:rFonts w:ascii="Calibri" w:hAnsi="Calibri"/>
+        </w:rPr>
+        <w:t xml:space="preserve"> </w:t>
+      </w:r>
+      <w:proofErr w:type="spellStart"/>
+      <w:r>
+        <w:rPr>
+          <w:rFonts w:ascii="Calibri" w:hAnsi="Calibri"/>
+        </w:rPr>
+        <w:t>Execution</w:t>
+      </w:r>
+      <w:proofErr w:type="spellEnd"/>
+      <w:r>
+        <w:rPr>
+          <w:rFonts w:ascii="Calibri" w:hAnsi="Calibri"/>
+        </w:rPr>
+        <w:t xml:space="preserve"> </w:t>
+      </w:r>
+      <w:proofErr w:type="spellStart"/>
+      <w:r>
+        <w:rPr>
+          <w:rFonts w:ascii="Calibri" w:hAnsi="Calibri"/>
+        </w:rPr>
+        <w:t>time</w:t>
+      </w:r>
+      <w:proofErr w:type="spellEnd"/>
+      <w:r>
+        <w:rPr>
+          <w:rFonts w:ascii="Calibri" w:hAnsi="Calibri"/>
+        </w:rPr>
+        <w:t xml:space="preserve"> of C program</w:t>
+      </w:r>
+      <w:r>
+        <w:rPr>
+          <w:rFonts w:ascii="Calibri" w:hAnsi="Calibri"/>
+          <w:color w:val="000000"/>
+          <w:sz w:val="22"/>
+          <w:szCs w:val="22"/>
+        </w:rPr>
+        <w:t xml:space="preserve">” </w:t>
+      </w:r>
+    </w:p>
+    <w:p>
+      <w:pPr>
+        <w:rPr>
+          <w:rFonts w:ascii="Calibri" w:hAnsi="Calibri"/>
+        </w:rPr>
+      </w:pPr>
+      <w:r>
+        <w:rPr>
+          <w:rFonts w:ascii="Calibri" w:hAnsi="Calibri"/>
+          <w:color w:val="000000"/>
+          <w:sz w:val="22"/>
+          <w:szCs w:val="22"/>
+        </w:rPr>
+        <w:t>Zdroj: </w:t>
+      </w:r>
+      <w:proofErr w:type="spellStart"/>
+      <w:r>
+        <w:rPr>
+          <w:rFonts w:ascii="Calibri" w:hAnsi="Calibri"/>
+        </w:rPr>
+        <w:t>Stack</w:t>
+      </w:r>
+      <w:proofErr w:type="spellEnd"/>
+      <w:r>
+        <w:rPr>
+          <w:rFonts w:ascii="Calibri" w:hAnsi="Calibri"/>
+        </w:rPr>
+        <w:t xml:space="preserve"> </w:t>
+      </w:r>
+      <w:proofErr w:type="spellStart"/>
+      <w:r>
+        <w:rPr>
+          <w:rFonts w:ascii="Calibri" w:hAnsi="Calibri"/>
+        </w:rPr>
+        <w:t>overflow</w:t>
+      </w:r>
+      <w:proofErr w:type="spellEnd"/>
+    </w:p>
+    <w:p>
+      <w:pPr>
+        <w:rPr>
+          <w:rFonts w:ascii="Calibri" w:hAnsi="Calibri"/>
+          <w:color w:val="000000"/>
+          <w:sz w:val="22"/>
+          <w:szCs w:val="22"/>
+        </w:rPr>
+      </w:pPr>
+      <w:r>
+        <w:rPr>
+          <w:rFonts w:ascii="Calibri" w:hAnsi="Calibri"/>
+          <w:color w:val="000000"/>
+          <w:sz w:val="22"/>
+          <w:szCs w:val="22"/>
+        </w:rPr>
+        <w:t>Dátum: 201</w:t>
+      </w:r>
+      <w:r>
+        <w:rPr>
+          <w:rFonts w:ascii="Calibri" w:hAnsi="Calibri"/>
+          <w:color w:val="000000"/>
+          <w:sz w:val="22"/>
+          <w:szCs w:val="22"/>
+        </w:rPr>
+        <w:t>8</w:t>
+      </w:r>
+      <w:r>
+        <w:rPr>
+          <w:rFonts w:ascii="Calibri" w:hAnsi="Calibri"/>
+          <w:color w:val="000000"/>
+          <w:sz w:val="22"/>
+          <w:szCs w:val="22"/>
+        </w:rPr>
+        <w:t>-11</w:t>
+      </w:r>
+      <w:r>
+        <w:rPr>
+          <w:rFonts w:ascii="Calibri" w:hAnsi="Calibri"/>
+          <w:color w:val="000000"/>
+          <w:sz w:val="22"/>
+          <w:szCs w:val="22"/>
+        </w:rPr>
+        <w:t>-21</w:t>
+      </w:r>
+    </w:p>
+    <w:p>
+      <w:pPr>
+        <w:rPr>
+          <w:rFonts w:ascii="Calibri" w:eastAsiaTheme="minorEastAsia" w:hAnsi="Calibri" w:cstheme="minorBidi"/>
+          <w:sz w:val="22"/>
+          <w:szCs w:val="22"/>
+          <w:lang w:eastAsia="en-US"/>
+        </w:rPr>
+      </w:pPr>
+      <w:r>
+        <w:rPr>
+          <w:rFonts w:ascii="Calibri" w:hAnsi="Calibri"/>
+          <w:color w:val="000000"/>
+          <w:sz w:val="22"/>
+          <w:szCs w:val="22"/>
+        </w:rPr>
+        <w:t xml:space="preserve">URL: </w:t>
+      </w:r>
+      <w:hyperlink r:id="rId9" w:history="1">
+        <w:r>
+          <w:rPr>
+            <w:rStyle w:val="Hypertextovprepojenie"/>
+            <w:rFonts w:ascii="Calibri" w:eastAsiaTheme="minorEastAsia" w:hAnsi="Calibri" w:cstheme="minorBidi"/>
+            <w:sz w:val="22"/>
+            <w:szCs w:val="22"/>
+            <w:lang w:eastAsia="en-US"/>
+          </w:rPr>
+          <w:t>https://stackoverflow.com/questions/5248915/execution-time-of-c-program?fbclid=Iw</w:t>
+        </w:r>
+        <w:r>
+          <w:rPr>
+            <w:rStyle w:val="Hypertextovprepojenie"/>
+            <w:rFonts w:ascii="Calibri" w:eastAsiaTheme="minorEastAsia" w:hAnsi="Calibri" w:cstheme="minorBidi"/>
+            <w:sz w:val="22"/>
+            <w:szCs w:val="22"/>
+            <w:lang w:eastAsia="en-US"/>
+          </w:rPr>
+          <w:t>A</w:t>
+        </w:r>
+        <w:r>
+          <w:rPr>
+            <w:rStyle w:val="Hypertextovprepojenie"/>
+            <w:rFonts w:ascii="Calibri" w:eastAsiaTheme="minorEastAsia" w:hAnsi="Calibri" w:cstheme="minorBidi"/>
+            <w:sz w:val="22"/>
+            <w:szCs w:val="22"/>
+            <w:lang w:eastAsia="en-US"/>
+          </w:rPr>
+          <w:t>R0twzqPzRAW9wGpZi9HNcEOC1V1sbM215hh5g9308KPdE0db33YcQ9FbNQ</w:t>
+        </w:r>
+      </w:hyperlink>
+    </w:p>
+    <w:p>
+      <w:pPr>
+        <w:rPr>
+          <w:rFonts w:ascii="Calibri" w:eastAsiaTheme="minorEastAsia" w:hAnsi="Calibri" w:cstheme="minorBidi"/>
+          <w:sz w:val="22"/>
+          <w:szCs w:val="22"/>
+          <w:lang w:eastAsia="en-US"/>
+        </w:rPr>
+      </w:pPr>
+    </w:p>
+    <w:p>
+      <w:pPr>
+        <w:pStyle w:val="c1"/>
+        <w:spacing w:before="0" w:beforeAutospacing="0" w:after="0" w:afterAutospacing="0"/>
+        <w:rPr>
+          <w:rFonts w:ascii="Calibri" w:hAnsi="Calibri"/>
+          <w:color w:val="000000"/>
+          <w:sz w:val="22"/>
+          <w:szCs w:val="22"/>
+        </w:rPr>
+      </w:pPr>
+      <w:r>
+        <w:rPr>
+          <w:rStyle w:val="c0"/>
+          <w:rFonts w:ascii="Calibri" w:eastAsiaTheme="majorEastAsia" w:hAnsi="Calibri"/>
+          <w:i/>
+          <w:iCs/>
+          <w:color w:val="000000"/>
+          <w:sz w:val="22"/>
+          <w:szCs w:val="22"/>
+          <w:u w:val="single"/>
+        </w:rPr>
+        <w:t>[</w:t>
+      </w:r>
+      <w:r>
+        <w:rPr>
+          <w:rStyle w:val="c0"/>
+          <w:rFonts w:ascii="Calibri" w:eastAsiaTheme="majorEastAsia" w:hAnsi="Calibri"/>
+          <w:i/>
+          <w:iCs/>
+          <w:color w:val="000000"/>
+          <w:sz w:val="22"/>
+          <w:szCs w:val="22"/>
+          <w:u w:val="single"/>
+        </w:rPr>
+        <w:t>3</w:t>
+      </w:r>
+      <w:r>
+        <w:rPr>
+          <w:rStyle w:val="c0"/>
+          <w:rFonts w:ascii="Calibri" w:eastAsiaTheme="majorEastAsia" w:hAnsi="Calibri"/>
+          <w:i/>
+          <w:iCs/>
+          <w:color w:val="000000"/>
+          <w:sz w:val="22"/>
+          <w:szCs w:val="22"/>
+          <w:u w:val="single"/>
+        </w:rPr>
+        <w:t>]Webstránka</w:t>
+      </w:r>
+    </w:p>
+    <w:p>
+      <w:pPr>
+        <w:rPr>
+          <w:rFonts w:ascii="Calibri" w:hAnsi="Calibri"/>
+        </w:rPr>
+      </w:pPr>
+      <w:r>
+        <w:rPr>
+          <w:rFonts w:ascii="Calibri" w:hAnsi="Calibri"/>
+        </w:rPr>
+        <w:t xml:space="preserve">Autori : </w:t>
+      </w:r>
+      <w:proofErr w:type="spellStart"/>
+      <w:r>
+        <w:rPr>
+          <w:rFonts w:ascii="Calibri" w:hAnsi="Calibri"/>
+        </w:rPr>
+        <w:t>João</w:t>
+      </w:r>
+      <w:proofErr w:type="spellEnd"/>
+      <w:r>
+        <w:rPr>
+          <w:rFonts w:ascii="Calibri" w:hAnsi="Calibri"/>
+        </w:rPr>
+        <w:t xml:space="preserve"> </w:t>
+      </w:r>
+      <w:proofErr w:type="spellStart"/>
+      <w:r>
+        <w:rPr>
+          <w:rFonts w:ascii="Calibri" w:hAnsi="Calibri"/>
+        </w:rPr>
+        <w:t>Guilherme</w:t>
+      </w:r>
+      <w:proofErr w:type="spellEnd"/>
+      <w:r>
+        <w:rPr>
+          <w:rFonts w:ascii="Calibri" w:hAnsi="Calibri"/>
+        </w:rPr>
+        <w:t xml:space="preserve"> </w:t>
+      </w:r>
+      <w:proofErr w:type="spellStart"/>
+      <w:r>
+        <w:rPr>
+          <w:rFonts w:ascii="Calibri" w:hAnsi="Calibri"/>
+        </w:rPr>
+        <w:t>Martinez</w:t>
+      </w:r>
+      <w:proofErr w:type="spellEnd"/>
+      <w:r>
+        <w:rPr>
+          <w:rFonts w:ascii="Calibri" w:hAnsi="Calibri"/>
+        </w:rPr>
+        <w:t>,</w:t>
+      </w:r>
+      <w:r>
+        <w:rPr>
+          <w:rFonts w:ascii="Calibri" w:hAnsi="Calibri"/>
+        </w:rPr>
+        <w:t xml:space="preserve"> </w:t>
+      </w:r>
+      <w:proofErr w:type="spellStart"/>
+      <w:r>
+        <w:rPr>
+          <w:rFonts w:ascii="Calibri" w:hAnsi="Calibri"/>
+        </w:rPr>
+        <w:t>Rosiane</w:t>
+      </w:r>
+      <w:proofErr w:type="spellEnd"/>
+      <w:r>
+        <w:rPr>
+          <w:rFonts w:ascii="Calibri" w:hAnsi="Calibri"/>
+        </w:rPr>
+        <w:t xml:space="preserve"> de </w:t>
+      </w:r>
+      <w:proofErr w:type="spellStart"/>
+      <w:r>
+        <w:rPr>
+          <w:rFonts w:ascii="Calibri" w:hAnsi="Calibri"/>
+        </w:rPr>
+        <w:t>Freitas</w:t>
+      </w:r>
+      <w:proofErr w:type="spellEnd"/>
+      <w:r>
+        <w:rPr>
+          <w:rFonts w:ascii="Calibri" w:hAnsi="Calibri"/>
+        </w:rPr>
+        <w:t xml:space="preserve">, </w:t>
+      </w:r>
+      <w:proofErr w:type="spellStart"/>
+      <w:r>
+        <w:rPr>
+          <w:rFonts w:ascii="Calibri" w:hAnsi="Calibri"/>
+        </w:rPr>
+        <w:t>Altigran</w:t>
+      </w:r>
+      <w:proofErr w:type="spellEnd"/>
+      <w:r>
+        <w:rPr>
+          <w:rFonts w:ascii="Calibri" w:hAnsi="Calibri"/>
+        </w:rPr>
+        <w:t xml:space="preserve"> </w:t>
+      </w:r>
+      <w:proofErr w:type="spellStart"/>
+      <w:r>
+        <w:rPr>
+          <w:rFonts w:ascii="Calibri" w:hAnsi="Calibri"/>
+        </w:rPr>
+        <w:t>Silva</w:t>
+      </w:r>
+      <w:proofErr w:type="spellEnd"/>
+    </w:p>
+    <w:p>
+      <w:pPr>
+        <w:rPr>
+          <w:rFonts w:ascii="Calibri" w:hAnsi="Calibri"/>
+          <w:color w:val="000000"/>
+          <w:sz w:val="22"/>
+          <w:szCs w:val="22"/>
+        </w:rPr>
+      </w:pPr>
+      <w:r>
+        <w:rPr>
+          <w:rFonts w:ascii="Calibri" w:hAnsi="Calibri"/>
+          <w:color w:val="000000"/>
+          <w:sz w:val="22"/>
+          <w:szCs w:val="22"/>
+        </w:rPr>
+        <w:t>Názov: “</w:t>
+      </w:r>
+      <w:r>
+        <w:rPr>
+          <w:rFonts w:ascii="Calibri" w:hAnsi="Calibri"/>
+        </w:rPr>
+        <w:t xml:space="preserve"> </w:t>
+      </w:r>
+      <w:r>
+        <w:rPr>
+          <w:rFonts w:ascii="Calibri" w:hAnsi="Calibri"/>
+        </w:rPr>
+        <w:t xml:space="preserve">On </w:t>
+      </w:r>
+      <w:proofErr w:type="spellStart"/>
+      <w:r>
+        <w:rPr>
+          <w:rFonts w:ascii="Calibri" w:hAnsi="Calibri"/>
+        </w:rPr>
+        <w:t>the</w:t>
+      </w:r>
+      <w:proofErr w:type="spellEnd"/>
+      <w:r>
+        <w:rPr>
+          <w:rFonts w:ascii="Calibri" w:hAnsi="Calibri"/>
+        </w:rPr>
+        <w:t xml:space="preserve"> </w:t>
+      </w:r>
+      <w:proofErr w:type="spellStart"/>
+      <w:r>
+        <w:rPr>
+          <w:rFonts w:ascii="Calibri" w:hAnsi="Calibri"/>
+        </w:rPr>
+        <w:t>problem</w:t>
+      </w:r>
+      <w:proofErr w:type="spellEnd"/>
+      <w:r>
+        <w:rPr>
+          <w:rFonts w:ascii="Calibri" w:hAnsi="Calibri"/>
+        </w:rPr>
+        <w:t xml:space="preserve"> of </w:t>
+      </w:r>
+      <w:proofErr w:type="spellStart"/>
+      <w:r>
+        <w:rPr>
+          <w:rFonts w:ascii="Calibri" w:hAnsi="Calibri"/>
+        </w:rPr>
+        <w:t>finding</w:t>
+      </w:r>
+      <w:proofErr w:type="spellEnd"/>
+      <w:r>
+        <w:rPr>
+          <w:rFonts w:ascii="Calibri" w:hAnsi="Calibri"/>
+        </w:rPr>
+        <w:t xml:space="preserve"> </w:t>
+      </w:r>
+      <w:proofErr w:type="spellStart"/>
+      <w:r>
+        <w:rPr>
+          <w:rFonts w:ascii="Calibri" w:hAnsi="Calibri"/>
+        </w:rPr>
+        <w:t>all</w:t>
+      </w:r>
+      <w:proofErr w:type="spellEnd"/>
+      <w:r>
+        <w:rPr>
+          <w:rFonts w:ascii="Calibri" w:hAnsi="Calibri"/>
+        </w:rPr>
+        <w:t xml:space="preserve"> minimum </w:t>
+      </w:r>
+      <w:proofErr w:type="spellStart"/>
+      <w:r>
+        <w:rPr>
+          <w:rFonts w:ascii="Calibri" w:hAnsi="Calibri"/>
+        </w:rPr>
+        <w:t>trees</w:t>
+      </w:r>
+      <w:proofErr w:type="spellEnd"/>
+      <w:r>
+        <w:rPr>
+          <w:rFonts w:ascii="Calibri" w:hAnsi="Calibri"/>
+        </w:rPr>
+        <w:t xml:space="preserve"> </w:t>
+      </w:r>
+      <w:r>
+        <w:rPr>
+          <w:rFonts w:ascii="Calibri" w:hAnsi="Calibri"/>
+          <w:color w:val="000000"/>
+          <w:sz w:val="22"/>
+          <w:szCs w:val="22"/>
+        </w:rPr>
+        <w:t xml:space="preserve">” </w:t>
+      </w:r>
+    </w:p>
+    <w:p>
+      <w:pPr>
+        <w:rPr>
+          <w:rFonts w:ascii="Calibri" w:hAnsi="Calibri"/>
+        </w:rPr>
+      </w:pPr>
+      <w:r>
+        <w:rPr>
+          <w:rFonts w:ascii="Calibri" w:hAnsi="Calibri"/>
+          <w:color w:val="000000"/>
+          <w:sz w:val="22"/>
+          <w:szCs w:val="22"/>
+        </w:rPr>
+        <w:t>Zdroj: </w:t>
+      </w:r>
+      <w:r>
+        <w:rPr>
+          <w:rFonts w:ascii="Calibri" w:hAnsi="Calibri"/>
+        </w:rPr>
+        <w:t xml:space="preserve">VII </w:t>
+      </w:r>
+      <w:proofErr w:type="spellStart"/>
+      <w:r>
+        <w:rPr>
+          <w:rFonts w:ascii="Calibri" w:hAnsi="Calibri"/>
+        </w:rPr>
+        <w:t>Latin</w:t>
+      </w:r>
+      <w:proofErr w:type="spellEnd"/>
+      <w:r>
+        <w:rPr>
+          <w:rFonts w:ascii="Calibri" w:hAnsi="Calibri"/>
+        </w:rPr>
+        <w:t xml:space="preserve"> American Workshop on </w:t>
+      </w:r>
+      <w:proofErr w:type="spellStart"/>
+      <w:r>
+        <w:rPr>
+          <w:rFonts w:ascii="Calibri" w:hAnsi="Calibri"/>
+        </w:rPr>
+        <w:t>Cliques</w:t>
+      </w:r>
+      <w:proofErr w:type="spellEnd"/>
+      <w:r>
+        <w:rPr>
+          <w:rFonts w:ascii="Calibri" w:hAnsi="Calibri"/>
+        </w:rPr>
+        <w:t xml:space="preserve"> in </w:t>
+      </w:r>
+      <w:proofErr w:type="spellStart"/>
+      <w:r>
+        <w:rPr>
+          <w:rFonts w:ascii="Calibri" w:hAnsi="Calibri"/>
+        </w:rPr>
+        <w:t>Graphs</w:t>
+      </w:r>
+      <w:proofErr w:type="spellEnd"/>
+    </w:p>
+    <w:p>
+      <w:pPr>
+        <w:rPr>
+          <w:rStyle w:val="c4"/>
+          <w:rFonts w:ascii="Calibri" w:hAnsi="Calibri"/>
+        </w:rPr>
+      </w:pPr>
+      <w:proofErr w:type="spellStart"/>
+      <w:r>
+        <w:rPr>
+          <w:rStyle w:val="c4"/>
+          <w:rFonts w:ascii="Calibri" w:eastAsiaTheme="majorEastAsia" w:hAnsi="Calibri"/>
+          <w:i/>
+          <w:iCs/>
+          <w:color w:val="000000"/>
+          <w:sz w:val="22"/>
+          <w:szCs w:val="22"/>
+        </w:rPr>
+        <w:t>Publikovateľ</w:t>
+      </w:r>
+      <w:proofErr w:type="spellEnd"/>
+      <w:r>
+        <w:rPr>
+          <w:rStyle w:val="c4"/>
+          <w:rFonts w:ascii="Calibri" w:eastAsiaTheme="majorEastAsia" w:hAnsi="Calibri"/>
+          <w:i/>
+          <w:iCs/>
+          <w:color w:val="000000"/>
+          <w:sz w:val="22"/>
+          <w:szCs w:val="22"/>
+        </w:rPr>
+        <w:t xml:space="preserve">: </w:t>
+      </w:r>
+      <w:proofErr w:type="spellStart"/>
+      <w:r>
+        <w:rPr>
+          <w:rFonts w:ascii="Calibri" w:hAnsi="Calibri"/>
+        </w:rPr>
+        <w:t>Universidade</w:t>
+      </w:r>
+      <w:proofErr w:type="spellEnd"/>
+      <w:r>
+        <w:rPr>
+          <w:rFonts w:ascii="Calibri" w:hAnsi="Calibri"/>
+        </w:rPr>
+        <w:t xml:space="preserve"> </w:t>
+      </w:r>
+      <w:proofErr w:type="spellStart"/>
+      <w:r>
+        <w:rPr>
+          <w:rFonts w:ascii="Calibri" w:hAnsi="Calibri"/>
+        </w:rPr>
+        <w:t>Federal</w:t>
+      </w:r>
+      <w:proofErr w:type="spellEnd"/>
+      <w:r>
+        <w:rPr>
+          <w:rFonts w:ascii="Calibri" w:hAnsi="Calibri"/>
+        </w:rPr>
+        <w:t xml:space="preserve"> do </w:t>
+      </w:r>
+      <w:proofErr w:type="spellStart"/>
+      <w:r>
+        <w:rPr>
+          <w:rFonts w:ascii="Calibri" w:hAnsi="Calibri"/>
+        </w:rPr>
+        <w:t>Amazonas</w:t>
+      </w:r>
+      <w:proofErr w:type="spellEnd"/>
+    </w:p>
+    <w:p>
+      <w:pPr>
+        <w:rPr>
+          <w:rFonts w:ascii="Calibri" w:hAnsi="Calibri"/>
+          <w:color w:val="000000"/>
+          <w:sz w:val="22"/>
+          <w:szCs w:val="22"/>
+        </w:rPr>
+      </w:pPr>
+      <w:r>
+        <w:rPr>
+          <w:rFonts w:ascii="Calibri" w:hAnsi="Calibri"/>
+          <w:color w:val="000000"/>
+          <w:sz w:val="22"/>
+          <w:szCs w:val="22"/>
+        </w:rPr>
+        <w:t>Dátum: 201</w:t>
+      </w:r>
+      <w:r>
+        <w:rPr>
+          <w:rFonts w:ascii="Calibri" w:hAnsi="Calibri"/>
+          <w:color w:val="000000"/>
+          <w:sz w:val="22"/>
+          <w:szCs w:val="22"/>
+        </w:rPr>
+        <w:t>6</w:t>
+      </w:r>
+      <w:r>
+        <w:rPr>
+          <w:rFonts w:ascii="Calibri" w:hAnsi="Calibri"/>
+          <w:color w:val="000000"/>
+          <w:sz w:val="22"/>
+          <w:szCs w:val="22"/>
+        </w:rPr>
+        <w:t>-11</w:t>
+      </w:r>
+      <w:r>
+        <w:rPr>
+          <w:rFonts w:ascii="Calibri" w:hAnsi="Calibri"/>
+          <w:color w:val="000000"/>
+          <w:sz w:val="22"/>
+          <w:szCs w:val="22"/>
+        </w:rPr>
+        <w:t>-8</w:t>
+      </w:r>
+    </w:p>
+    <w:p>
+      <w:pPr>
+        <w:rPr>
+          <w:rFonts w:ascii="Calibri" w:hAnsi="Calibri"/>
+          <w:color w:val="000000"/>
+        </w:rPr>
+      </w:pPr>
+      <w:r>
+        <w:rPr>
+          <w:rFonts w:ascii="Calibri" w:hAnsi="Calibri"/>
+          <w:color w:val="000000"/>
+          <w:sz w:val="22"/>
+          <w:szCs w:val="22"/>
+        </w:rPr>
+        <w:t>URL</w:t>
+      </w:r>
+      <w:r>
+        <w:rPr>
+          <w:rFonts w:ascii="Calibri" w:hAnsi="Calibri"/>
+          <w:color w:val="000000"/>
+          <w:sz w:val="22"/>
+          <w:szCs w:val="22"/>
+        </w:rPr>
+        <w:t>:</w:t>
+      </w:r>
+      <w:r>
+        <w:rPr>
+          <w:rFonts w:ascii="Calibri" w:hAnsi="Calibri"/>
+          <w:color w:val="000000"/>
+        </w:rPr>
+        <w:fldChar w:fldCharType="begin"/>
+      </w:r>
+      <w:r>
+        <w:rPr>
+          <w:rFonts w:ascii="Calibri" w:hAnsi="Calibri"/>
+          <w:color w:val="000000"/>
+        </w:rPr>
+        <w:instrText xml:space="preserve"> HYPERLINK "</w:instrText>
+      </w:r>
+      <w:r>
+        <w:rPr>
+          <w:rFonts w:ascii="Calibri" w:hAnsi="Calibri"/>
+          <w:color w:val="000000"/>
+        </w:rPr>
+        <w:instrText>http://www.mate.unlp.edu.ar/~liliana/lawclique_2016/07.pdf?fbclid=IwAR3bzwzlMmfxfD_GMb-iBZ9bzpJJ1o6buifzgsqjrbOr-9CMOV09OZLfyXw</w:instrText>
+      </w:r>
+      <w:r>
+        <w:rPr>
+          <w:rFonts w:ascii="Calibri" w:hAnsi="Calibri"/>
+          <w:color w:val="000000"/>
+        </w:rPr>
+        <w:instrText xml:space="preserve">" </w:instrText>
+      </w:r>
+      <w:r>
+        <w:rPr>
+          <w:rFonts w:ascii="Calibri" w:hAnsi="Calibri"/>
+          <w:color w:val="000000"/>
+        </w:rPr>
+        <w:fldChar w:fldCharType="separate"/>
+      </w:r>
+      <w:r>
+        <w:rPr>
+          <w:rStyle w:val="Hypertextovprepojenie"/>
+          <w:rFonts w:ascii="Calibri" w:hAnsi="Calibri"/>
+        </w:rPr>
+        <w:t>http://www.mate.unlp.edu.ar/~liliana/lawclique_2016/07.pdf?fbclid=IwAR3bzwzlMmfxfD_GMb-iBZ9bzpJJ1o6buifzgsqjrbOr-9CMOV09OZLfyXw</w:t>
+      </w:r>
+      <w:r>
+        <w:rPr>
+          <w:rFonts w:ascii="Calibri" w:hAnsi="Calibri"/>
+          <w:color w:val="000000"/>
+        </w:rPr>
+        <w:fldChar w:fldCharType="end"/>
+      </w:r>
+    </w:p>
+    <w:p>
+      <w:pPr>
+        <w:rPr>
+          <w:rFonts w:ascii="Calibri" w:hAnsi="Calibri"/>
+          <w:color w:val="000000"/>
+          <w:sz w:val="22"/>
+          <w:szCs w:val="22"/>
+        </w:rPr>
+      </w:pPr>
+    </w:p>
+    <w:p>
+      <w:pPr>
+        <w:pStyle w:val="c1"/>
+        <w:spacing w:before="0" w:beforeAutospacing="0" w:after="0" w:afterAutospacing="0"/>
+        <w:rPr>
+          <w:rFonts w:ascii="Calibri" w:hAnsi="Calibri"/>
+          <w:color w:val="000000"/>
+          <w:sz w:val="22"/>
+          <w:szCs w:val="22"/>
+        </w:rPr>
+      </w:pPr>
+      <w:r>
+        <w:rPr>
+          <w:rStyle w:val="c0"/>
+          <w:rFonts w:ascii="Calibri" w:eastAsiaTheme="majorEastAsia" w:hAnsi="Calibri"/>
+          <w:i/>
+          <w:iCs/>
+          <w:color w:val="000000"/>
+          <w:sz w:val="22"/>
+          <w:szCs w:val="22"/>
+          <w:u w:val="single"/>
+        </w:rPr>
+        <w:t>[</w:t>
+      </w:r>
+      <w:r>
+        <w:rPr>
+          <w:rStyle w:val="c0"/>
+          <w:rFonts w:ascii="Calibri" w:eastAsiaTheme="majorEastAsia" w:hAnsi="Calibri"/>
+          <w:i/>
+          <w:iCs/>
+          <w:color w:val="000000"/>
+          <w:sz w:val="22"/>
+          <w:szCs w:val="22"/>
+          <w:u w:val="single"/>
+        </w:rPr>
+        <w:t>4</w:t>
+      </w:r>
+      <w:r>
+        <w:rPr>
+          <w:rStyle w:val="c0"/>
+          <w:rFonts w:ascii="Calibri" w:eastAsiaTheme="majorEastAsia" w:hAnsi="Calibri"/>
+          <w:i/>
+          <w:iCs/>
+          <w:color w:val="000000"/>
+          <w:sz w:val="22"/>
+          <w:szCs w:val="22"/>
+          <w:u w:val="single"/>
+        </w:rPr>
+        <w:t>]Webstránka</w:t>
+      </w:r>
+    </w:p>
+    <w:p>
+      <w:pPr>
+        <w:rPr>
+          <w:rFonts w:ascii="Calibri" w:hAnsi="Calibri"/>
+          <w:color w:val="000000"/>
+          <w:sz w:val="22"/>
+          <w:szCs w:val="22"/>
+        </w:rPr>
+      </w:pPr>
+      <w:r>
+        <w:rPr>
+          <w:rFonts w:ascii="Calibri" w:hAnsi="Calibri"/>
+          <w:color w:val="000000"/>
+          <w:sz w:val="22"/>
+          <w:szCs w:val="22"/>
+        </w:rPr>
+        <w:t>Názov: “</w:t>
+      </w:r>
+      <w:r>
+        <w:rPr>
+          <w:rFonts w:ascii="Calibri" w:hAnsi="Calibri"/>
+        </w:rPr>
+        <w:t xml:space="preserve"> </w:t>
+      </w:r>
+      <w:r>
+        <w:rPr>
+          <w:rFonts w:ascii="Calibri" w:hAnsi="Calibri"/>
+        </w:rPr>
+        <w:t xml:space="preserve">Minimum </w:t>
+      </w:r>
+      <w:proofErr w:type="spellStart"/>
+      <w:r>
+        <w:rPr>
+          <w:rFonts w:ascii="Calibri" w:hAnsi="Calibri"/>
+        </w:rPr>
+        <w:t>spanning</w:t>
+      </w:r>
+      <w:proofErr w:type="spellEnd"/>
+      <w:r>
+        <w:rPr>
+          <w:rFonts w:ascii="Calibri" w:hAnsi="Calibri"/>
+        </w:rPr>
+        <w:t xml:space="preserve"> </w:t>
+      </w:r>
+      <w:proofErr w:type="spellStart"/>
+      <w:r>
+        <w:rPr>
+          <w:rFonts w:ascii="Calibri" w:hAnsi="Calibri"/>
+        </w:rPr>
+        <w:t>tree</w:t>
+      </w:r>
+      <w:proofErr w:type="spellEnd"/>
+      <w:r>
+        <w:rPr>
+          <w:rFonts w:ascii="Calibri" w:hAnsi="Calibri"/>
+          <w:color w:val="000000"/>
+          <w:sz w:val="22"/>
+          <w:szCs w:val="22"/>
+        </w:rPr>
+        <w:t xml:space="preserve">” </w:t>
+      </w:r>
+    </w:p>
+    <w:p>
+      <w:pPr>
+        <w:rPr>
+          <w:rStyle w:val="c4"/>
+          <w:rFonts w:ascii="Calibri" w:hAnsi="Calibri"/>
+        </w:rPr>
+      </w:pPr>
+      <w:proofErr w:type="spellStart"/>
+      <w:r>
+        <w:rPr>
+          <w:rStyle w:val="c4"/>
+          <w:rFonts w:ascii="Calibri" w:eastAsiaTheme="majorEastAsia" w:hAnsi="Calibri"/>
+          <w:i/>
+          <w:iCs/>
+          <w:color w:val="000000"/>
+          <w:sz w:val="22"/>
+          <w:szCs w:val="22"/>
+        </w:rPr>
+        <w:t>Publikovateľ</w:t>
+      </w:r>
+      <w:proofErr w:type="spellEnd"/>
+      <w:r>
+        <w:rPr>
+          <w:rStyle w:val="c4"/>
+          <w:rFonts w:ascii="Calibri" w:eastAsiaTheme="majorEastAsia" w:hAnsi="Calibri"/>
+          <w:i/>
+          <w:iCs/>
+          <w:color w:val="000000"/>
+          <w:sz w:val="22"/>
+          <w:szCs w:val="22"/>
+        </w:rPr>
+        <w:t xml:space="preserve">: </w:t>
+      </w:r>
+      <w:proofErr w:type="spellStart"/>
+      <w:r>
+        <w:rPr>
+          <w:rFonts w:ascii="Calibri" w:hAnsi="Calibri"/>
+        </w:rPr>
+        <w:t>Wikipedia</w:t>
+      </w:r>
+      <w:proofErr w:type="spellEnd"/>
+    </w:p>
+    <w:p>
+      <w:pPr>
+        <w:rPr>
+          <w:rFonts w:ascii="Calibri" w:hAnsi="Calibri"/>
+          <w:color w:val="000000"/>
+          <w:sz w:val="22"/>
+          <w:szCs w:val="22"/>
+        </w:rPr>
+      </w:pPr>
+      <w:r>
+        <w:rPr>
+          <w:rFonts w:ascii="Calibri" w:hAnsi="Calibri"/>
+          <w:color w:val="000000"/>
+          <w:sz w:val="22"/>
+          <w:szCs w:val="22"/>
+        </w:rPr>
+        <w:t>Dátum: 201</w:t>
+      </w:r>
+      <w:r>
+        <w:rPr>
+          <w:rFonts w:ascii="Calibri" w:hAnsi="Calibri"/>
+          <w:color w:val="000000"/>
+          <w:sz w:val="22"/>
+          <w:szCs w:val="22"/>
+        </w:rPr>
+        <w:t>8</w:t>
+      </w:r>
+      <w:r>
+        <w:rPr>
+          <w:rFonts w:ascii="Calibri" w:hAnsi="Calibri"/>
+          <w:color w:val="000000"/>
+          <w:sz w:val="22"/>
+          <w:szCs w:val="22"/>
+        </w:rPr>
+        <w:t>-1</w:t>
+      </w:r>
+      <w:r>
+        <w:rPr>
+          <w:rFonts w:ascii="Calibri" w:hAnsi="Calibri"/>
+          <w:color w:val="000000"/>
+          <w:sz w:val="22"/>
+          <w:szCs w:val="22"/>
+        </w:rPr>
+        <w:t>2</w:t>
+      </w:r>
+      <w:r>
+        <w:rPr>
+          <w:rFonts w:ascii="Calibri" w:hAnsi="Calibri"/>
+          <w:color w:val="000000"/>
+          <w:sz w:val="22"/>
+          <w:szCs w:val="22"/>
+        </w:rPr>
+        <w:t>-</w:t>
+      </w:r>
+      <w:r>
+        <w:rPr>
+          <w:rFonts w:ascii="Calibri" w:hAnsi="Calibri"/>
+          <w:color w:val="000000"/>
+          <w:sz w:val="22"/>
+          <w:szCs w:val="22"/>
+        </w:rPr>
+        <w:t>3</w:t>
+      </w:r>
+    </w:p>
+    <w:p>
+      <w:pPr>
         <w:spacing w:after="240" w:line="480" w:lineRule="auto"/>
-        <w:ind w:firstLine="360"/>
-        <w:rPr>
-          <w:rFonts w:eastAsiaTheme="minorEastAsia" w:cstheme="minorBidi"/>
+        <w:rPr>
+          <w:rFonts w:ascii="Calibri" w:eastAsiaTheme="minorEastAsia" w:hAnsi="Calibri" w:cstheme="minorBidi"/>
           <w:sz w:val="22"/>
           <w:szCs w:val="22"/>
           <w:lang w:eastAsia="en-US"/>
         </w:rPr>
       </w:pPr>
+      <w:r>
+        <w:rPr>
+          <w:rFonts w:ascii="Calibri" w:hAnsi="Calibri"/>
+          <w:color w:val="000000"/>
+          <w:sz w:val="22"/>
+          <w:szCs w:val="22"/>
+        </w:rPr>
+        <w:t>URL:</w:t>
+      </w:r>
+      <w:r>
+        <w:rPr>
+          <w:rFonts w:ascii="Calibri" w:eastAsiaTheme="minorEastAsia" w:hAnsi="Calibri" w:cstheme="minorBidi"/>
+          <w:sz w:val="22"/>
+          <w:szCs w:val="22"/>
+          <w:lang w:eastAsia="en-US"/>
+        </w:rPr>
+        <w:t xml:space="preserve"> </w:t>
+      </w:r>
+      <w:hyperlink r:id="rId10" w:history="1">
+        <w:r>
+          <w:rPr>
+            <w:rStyle w:val="Hypertextovprepojenie"/>
+            <w:rFonts w:ascii="Calibri" w:eastAsiaTheme="minorEastAsia" w:hAnsi="Calibri" w:cstheme="minorBidi"/>
+            <w:sz w:val="22"/>
+            <w:szCs w:val="22"/>
+            <w:lang w:eastAsia="en-US"/>
+          </w:rPr>
+          <w:t>https://en.wikipedia.org/wiki/Minimum_spanning_tree</w:t>
+        </w:r>
+      </w:hyperlink>
+    </w:p>
+    <w:p>
+      <w:pPr>
+        <w:rPr>
+          <w:rFonts w:ascii="Calibri" w:hAnsi="Calibri"/>
+          <w:color w:val="000000"/>
+          <w:sz w:val="22"/>
+          <w:szCs w:val="22"/>
+        </w:rPr>
+      </w:pPr>
+    </w:p>
+    <w:p>
+      <w:pPr>
+        <w:rPr>
+          <w:rFonts w:ascii="Calibri" w:hAnsi="Calibri"/>
+          <w:color w:val="000000"/>
+          <w:sz w:val="22"/>
+          <w:szCs w:val="22"/>
+        </w:rPr>
+      </w:pPr>
     </w:p>
     <w:sectPr>
-      <w:footerReference w:type="even" r:id="rId8"/>
-      <w:footerReference w:type="default" r:id="rId9"/>
+      <w:footerReference w:type="even" r:id="rId11"/>
+      <w:footerReference w:type="default" r:id="rId12"/>
       <w:pgSz w:w="11900" w:h="16840"/>
       <w:pgMar w:top="1417" w:right="1417" w:bottom="1417" w:left="1417" w:header="708" w:footer="708" w:gutter="0"/>
       <w:pgNumType w:start="1"/>
@@ -4306,7 +6000,7 @@
       </w:pPr>
     </w:lvl>
   </w:abstractNum>
-  <w:abstractNum w:abstractNumId="5" w15:restartNumberingAfterBreak="0">
+  <w:abstractNum w:abstractNumId="6" w15:restartNumberingAfterBreak="0">
     <w:nsid w:val="72381DE4"/>
     <w:multiLevelType w:val="hybridMultilevel"/>
     <w:tmpl w:val="A1083D4E"/>
@@ -4429,7 +6123,7 @@
     <w:abstractNumId w:val="0"/>
   </w:num>
   <w:num w:numId="4">
-    <w:abstractNumId w:val="5"/>
+    <w:abstractNumId w:val="6"/>
   </w:num>
   <w:num w:numId="5">
     <w:abstractNumId w:val="3"/>
@@ -4838,13 +6532,13 @@
   <w:style w:type="paragraph" w:default="1" w:styleId="Normlny">
     <w:name w:val="Normal"/>
     <w:qFormat/>
-    <w:rsid w:val="007833EF"/>
+    <w:rsid w:val="00796099"/>
     <w:pPr>
-      <w:spacing w:after="120" w:line="240" w:lineRule="auto"/>
+      <w:spacing w:after="0" w:line="240" w:lineRule="auto"/>
       <w:ind w:firstLine="0"/>
     </w:pPr>
     <w:rPr>
-      <w:rFonts w:eastAsia="Times New Roman" w:cs="Times New Roman"/>
+      <w:rFonts w:ascii="Times New Roman" w:eastAsia="Times New Roman" w:hAnsi="Times New Roman" w:cs="Times New Roman"/>
       <w:sz w:val="24"/>
       <w:szCs w:val="24"/>
       <w:lang w:eastAsia="sk-SK"/>
@@ -5771,6 +7465,56 @@
       <w:szCs w:val="18"/>
     </w:rPr>
   </w:style>
+  <w:style w:type="character" w:styleId="Nevyrieenzmienka">
+    <w:name w:val="Unresolved Mention"/>
+    <w:basedOn w:val="Predvolenpsmoodseku"/>
+    <w:uiPriority w:val="99"/>
+    <w:semiHidden/>
+    <w:unhideWhenUsed/>
+    <w:rsid w:val="005C0579"/>
+    <w:rPr>
+      <w:color w:val="605E5C"/>
+      <w:shd w:val="clear" w:color="auto" w:fill="E1DFDD"/>
+    </w:rPr>
+  </w:style>
+  <w:style w:type="paragraph" w:customStyle="1" w:styleId="c1">
+    <w:name w:val="c1"/>
+    <w:basedOn w:val="Normlny"/>
+    <w:rsid w:val="005C0579"/>
+    <w:pPr>
+      <w:spacing w:before="100" w:beforeAutospacing="1" w:after="100" w:afterAutospacing="1"/>
+    </w:pPr>
+  </w:style>
+  <w:style w:type="character" w:customStyle="1" w:styleId="c0">
+    <w:name w:val="c0"/>
+    <w:basedOn w:val="Predvolenpsmoodseku"/>
+    <w:rsid w:val="005C0579"/>
+  </w:style>
+  <w:style w:type="paragraph" w:customStyle="1" w:styleId="c5">
+    <w:name w:val="c5"/>
+    <w:basedOn w:val="Normlny"/>
+    <w:rsid w:val="005C0579"/>
+    <w:pPr>
+      <w:spacing w:before="100" w:beforeAutospacing="1" w:after="100" w:afterAutospacing="1"/>
+    </w:pPr>
+  </w:style>
+  <w:style w:type="character" w:customStyle="1" w:styleId="c4">
+    <w:name w:val="c4"/>
+    <w:basedOn w:val="Predvolenpsmoodseku"/>
+    <w:rsid w:val="005C0579"/>
+  </w:style>
+  <w:style w:type="character" w:styleId="PouitHypertextovPrepojenie">
+    <w:name w:val="FollowedHyperlink"/>
+    <w:basedOn w:val="Predvolenpsmoodseku"/>
+    <w:uiPriority w:val="99"/>
+    <w:semiHidden/>
+    <w:unhideWhenUsed/>
+    <w:rsid w:val="005C0579"/>
+    <w:rPr>
+      <w:color w:val="954F72" w:themeColor="followedHyperlink"/>
+      <w:u w:val="single"/>
+    </w:rPr>
+  </w:style>
 </w:styles>
 </file>
 
@@ -6074,7 +7818,7 @@
 </file>
 
 <file path=customXml/itemProps1.xml><?xml version="1.0" encoding="utf-8"?>
-<ds:datastoreItem xmlns:ds="http://schemas.openxmlformats.org/officeDocument/2006/customXml" ds:itemID="{A689C2BE-0E8E-44B5-99EA-6956920B6CB7}">
+<ds:datastoreItem xmlns:ds="http://schemas.openxmlformats.org/officeDocument/2006/customXml" ds:itemID="{A45963C0-62FB-C54C-A17F-1287D14D63D7}">
   <ds:schemaRefs>
     <ds:schemaRef ds:uri="http://schemas.openxmlformats.org/officeDocument/2006/bibliography"/>
   </ds:schemaRefs>

</xml_diff>

<commit_message>
dal som graf do doku
</commit_message>
<xml_diff>
--- a/IAL-dokumentation.docx
+++ b/IAL-dokumentation.docx
@@ -3412,10 +3412,1091 @@
         <w:t>), ako je to možno vidieť v zdroji číslo 1. Na testovanie sme si pripravili</w:t>
       </w:r>
       <w:r>
-        <w:t xml:space="preserve"> 5 matíc, odstupňované podľa náročnosti.</w:t>
-      </w:r>
+        <w:t xml:space="preserve"> 5 matíc, odstupňované podľa </w:t>
+      </w:r>
+      <w:r>
+        <w:t>veľkosti</w:t>
+      </w:r>
+      <w:r>
+        <w:t>.</w:t>
+      </w:r>
+    </w:p>
+    <w:p/>
+    <w:tbl>
+      <w:tblPr>
+        <w:tblW w:w="9700" w:type="dxa"/>
+        <w:tblCellMar>
+          <w:left w:w="70" w:type="dxa"/>
+          <w:right w:w="70" w:type="dxa"/>
+        </w:tblCellMar>
+        <w:tblLook w:val="04A0" w:firstRow="1" w:lastRow="0" w:firstColumn="1" w:lastColumn="0" w:noHBand="0" w:noVBand="1"/>
+      </w:tblPr>
+      <w:tblGrid>
+        <w:gridCol w:w="813"/>
+        <w:gridCol w:w="1620"/>
+        <w:gridCol w:w="1500"/>
+        <w:gridCol w:w="2460"/>
+        <w:gridCol w:w="3340"/>
+      </w:tblGrid>
+      <w:tr>
+        <w:trPr>
+          <w:trHeight w:val="340"/>
+        </w:trPr>
+        <w:tc>
+          <w:tcPr>
+            <w:tcW w:w="780" w:type="dxa"/>
+            <w:tcBorders>
+              <w:top w:val="single" w:sz="12" w:space="0" w:color="auto"/>
+              <w:left w:val="single" w:sz="12" w:space="0" w:color="auto"/>
+              <w:bottom w:val="single" w:sz="4" w:space="0" w:color="auto"/>
+              <w:right w:val="single" w:sz="4" w:space="0" w:color="auto"/>
+            </w:tcBorders>
+            <w:shd w:val="clear" w:color="auto" w:fill="auto"/>
+            <w:noWrap/>
+            <w:vAlign w:val="bottom"/>
+            <w:hideMark/>
+          </w:tcPr>
+          <w:p>
+            <w:pPr>
+              <w:rPr>
+                <w:rFonts w:ascii="Calibri" w:hAnsi="Calibri"/>
+                <w:color w:val="000000"/>
+              </w:rPr>
+            </w:pPr>
+            <w:r>
+              <w:rPr>
+                <w:rFonts w:ascii="Calibri" w:hAnsi="Calibri"/>
+                <w:color w:val="000000"/>
+              </w:rPr>
+              <w:t>Matica</w:t>
+            </w:r>
+          </w:p>
+        </w:tc>
+        <w:tc>
+          <w:tcPr>
+            <w:tcW w:w="1620" w:type="dxa"/>
+            <w:tcBorders>
+              <w:top w:val="single" w:sz="12" w:space="0" w:color="auto"/>
+              <w:left w:val="nil"/>
+              <w:bottom w:val="single" w:sz="4" w:space="0" w:color="auto"/>
+              <w:right w:val="single" w:sz="4" w:space="0" w:color="auto"/>
+            </w:tcBorders>
+            <w:shd w:val="clear" w:color="auto" w:fill="auto"/>
+            <w:noWrap/>
+            <w:vAlign w:val="bottom"/>
+            <w:hideMark/>
+          </w:tcPr>
+          <w:p>
+            <w:pPr>
+              <w:rPr>
+                <w:rFonts w:ascii="Calibri" w:hAnsi="Calibri"/>
+                <w:color w:val="000000"/>
+              </w:rPr>
+            </w:pPr>
+            <w:r>
+              <w:rPr>
+                <w:rFonts w:ascii="Calibri" w:hAnsi="Calibri"/>
+                <w:color w:val="000000"/>
+              </w:rPr>
+              <w:t>Počet uzlov - N</w:t>
+            </w:r>
+          </w:p>
+        </w:tc>
+        <w:tc>
+          <w:tcPr>
+            <w:tcW w:w="1500" w:type="dxa"/>
+            <w:tcBorders>
+              <w:top w:val="single" w:sz="12" w:space="0" w:color="auto"/>
+              <w:left w:val="nil"/>
+              <w:bottom w:val="single" w:sz="4" w:space="0" w:color="auto"/>
+              <w:right w:val="single" w:sz="4" w:space="0" w:color="auto"/>
+            </w:tcBorders>
+            <w:shd w:val="clear" w:color="auto" w:fill="auto"/>
+            <w:noWrap/>
+            <w:vAlign w:val="bottom"/>
+            <w:hideMark/>
+          </w:tcPr>
+          <w:p>
+            <w:pPr>
+              <w:rPr>
+                <w:rFonts w:ascii="Calibri" w:hAnsi="Calibri"/>
+                <w:color w:val="000000"/>
+              </w:rPr>
+            </w:pPr>
+            <w:r>
+              <w:rPr>
+                <w:rFonts w:ascii="Calibri" w:hAnsi="Calibri"/>
+                <w:color w:val="000000"/>
+              </w:rPr>
+              <w:t>Počet hrán - E</w:t>
+            </w:r>
+          </w:p>
+        </w:tc>
+        <w:tc>
+          <w:tcPr>
+            <w:tcW w:w="2460" w:type="dxa"/>
+            <w:tcBorders>
+              <w:top w:val="single" w:sz="12" w:space="0" w:color="auto"/>
+              <w:left w:val="nil"/>
+              <w:bottom w:val="single" w:sz="4" w:space="0" w:color="auto"/>
+              <w:right w:val="single" w:sz="4" w:space="0" w:color="auto"/>
+            </w:tcBorders>
+            <w:shd w:val="clear" w:color="auto" w:fill="auto"/>
+            <w:noWrap/>
+            <w:vAlign w:val="bottom"/>
+            <w:hideMark/>
+          </w:tcPr>
+          <w:p>
+            <w:pPr>
+              <w:rPr>
+                <w:rFonts w:ascii="Calibri" w:hAnsi="Calibri"/>
+                <w:color w:val="000000"/>
+              </w:rPr>
+            </w:pPr>
+            <w:r>
+              <w:rPr>
+                <w:rFonts w:ascii="Calibri" w:hAnsi="Calibri"/>
+                <w:color w:val="000000"/>
+              </w:rPr>
+              <w:t xml:space="preserve">Teoretická zložitosť [ - ] </w:t>
+            </w:r>
+          </w:p>
+        </w:tc>
+        <w:tc>
+          <w:tcPr>
+            <w:tcW w:w="3340" w:type="dxa"/>
+            <w:tcBorders>
+              <w:top w:val="single" w:sz="12" w:space="0" w:color="auto"/>
+              <w:left w:val="nil"/>
+              <w:bottom w:val="single" w:sz="4" w:space="0" w:color="auto"/>
+              <w:right w:val="single" w:sz="12" w:space="0" w:color="auto"/>
+            </w:tcBorders>
+            <w:shd w:val="clear" w:color="auto" w:fill="auto"/>
+            <w:noWrap/>
+            <w:vAlign w:val="bottom"/>
+            <w:hideMark/>
+          </w:tcPr>
+          <w:p>
+            <w:pPr>
+              <w:rPr>
+                <w:rFonts w:ascii="Calibri" w:hAnsi="Calibri"/>
+                <w:color w:val="000000"/>
+              </w:rPr>
+            </w:pPr>
+            <w:r>
+              <w:rPr>
+                <w:rFonts w:ascii="Calibri" w:hAnsi="Calibri"/>
+                <w:color w:val="000000"/>
+              </w:rPr>
+              <w:t>Priemer výpočtového času [ ms ]</w:t>
+            </w:r>
+          </w:p>
+        </w:tc>
+      </w:tr>
+      <w:tr>
+        <w:trPr>
+          <w:trHeight w:val="320"/>
+        </w:trPr>
+        <w:tc>
+          <w:tcPr>
+            <w:tcW w:w="780" w:type="dxa"/>
+            <w:tcBorders>
+              <w:top w:val="nil"/>
+              <w:left w:val="single" w:sz="12" w:space="0" w:color="auto"/>
+              <w:bottom w:val="single" w:sz="4" w:space="0" w:color="auto"/>
+              <w:right w:val="single" w:sz="4" w:space="0" w:color="auto"/>
+            </w:tcBorders>
+            <w:shd w:val="clear" w:color="auto" w:fill="auto"/>
+            <w:noWrap/>
+            <w:vAlign w:val="bottom"/>
+            <w:hideMark/>
+          </w:tcPr>
+          <w:p>
+            <w:pPr>
+              <w:jc w:val="right"/>
+              <w:rPr>
+                <w:rFonts w:ascii="Calibri" w:hAnsi="Calibri"/>
+                <w:color w:val="000000"/>
+              </w:rPr>
+            </w:pPr>
+            <w:r>
+              <w:rPr>
+                <w:rFonts w:ascii="Calibri" w:hAnsi="Calibri"/>
+                <w:color w:val="000000"/>
+              </w:rPr>
+              <w:t>1</w:t>
+            </w:r>
+          </w:p>
+        </w:tc>
+        <w:tc>
+          <w:tcPr>
+            <w:tcW w:w="1620" w:type="dxa"/>
+            <w:tcBorders>
+              <w:top w:val="nil"/>
+              <w:left w:val="nil"/>
+              <w:bottom w:val="single" w:sz="4" w:space="0" w:color="auto"/>
+              <w:right w:val="single" w:sz="4" w:space="0" w:color="auto"/>
+            </w:tcBorders>
+            <w:shd w:val="clear" w:color="auto" w:fill="auto"/>
+            <w:noWrap/>
+            <w:vAlign w:val="bottom"/>
+            <w:hideMark/>
+          </w:tcPr>
+          <w:p>
+            <w:pPr>
+              <w:jc w:val="right"/>
+              <w:rPr>
+                <w:rFonts w:ascii="Calibri" w:hAnsi="Calibri"/>
+                <w:color w:val="000000"/>
+              </w:rPr>
+            </w:pPr>
+            <w:r>
+              <w:rPr>
+                <w:rFonts w:ascii="Calibri" w:hAnsi="Calibri"/>
+                <w:color w:val="000000"/>
+              </w:rPr>
+              <w:t>20</w:t>
+            </w:r>
+          </w:p>
+        </w:tc>
+        <w:tc>
+          <w:tcPr>
+            <w:tcW w:w="1500" w:type="dxa"/>
+            <w:tcBorders>
+              <w:top w:val="nil"/>
+              <w:left w:val="nil"/>
+              <w:bottom w:val="single" w:sz="4" w:space="0" w:color="auto"/>
+              <w:right w:val="single" w:sz="4" w:space="0" w:color="auto"/>
+            </w:tcBorders>
+            <w:shd w:val="clear" w:color="auto" w:fill="auto"/>
+            <w:noWrap/>
+            <w:vAlign w:val="bottom"/>
+            <w:hideMark/>
+          </w:tcPr>
+          <w:p>
+            <w:pPr>
+              <w:jc w:val="right"/>
+              <w:rPr>
+                <w:rFonts w:ascii="Calibri" w:hAnsi="Calibri"/>
+                <w:color w:val="000000"/>
+              </w:rPr>
+            </w:pPr>
+            <w:r>
+              <w:rPr>
+                <w:rFonts w:ascii="Calibri" w:hAnsi="Calibri"/>
+                <w:color w:val="000000"/>
+              </w:rPr>
+              <w:t>70</w:t>
+            </w:r>
+          </w:p>
+        </w:tc>
+        <w:tc>
+          <w:tcPr>
+            <w:tcW w:w="2460" w:type="dxa"/>
+            <w:tcBorders>
+              <w:top w:val="nil"/>
+              <w:left w:val="nil"/>
+              <w:bottom w:val="single" w:sz="4" w:space="0" w:color="auto"/>
+              <w:right w:val="single" w:sz="4" w:space="0" w:color="auto"/>
+            </w:tcBorders>
+            <w:shd w:val="clear" w:color="auto" w:fill="auto"/>
+            <w:noWrap/>
+            <w:vAlign w:val="bottom"/>
+            <w:hideMark/>
+          </w:tcPr>
+          <w:p>
+            <w:pPr>
+              <w:jc w:val="right"/>
+              <w:rPr>
+                <w:rFonts w:ascii="Calibri" w:hAnsi="Calibri"/>
+                <w:color w:val="000000"/>
+              </w:rPr>
+            </w:pPr>
+            <w:r>
+              <w:rPr>
+                <w:rFonts w:ascii="Calibri" w:hAnsi="Calibri"/>
+                <w:color w:val="000000"/>
+              </w:rPr>
+              <w:t>2983.137</w:t>
+            </w:r>
+          </w:p>
+        </w:tc>
+        <w:tc>
+          <w:tcPr>
+            <w:tcW w:w="3340" w:type="dxa"/>
+            <w:tcBorders>
+              <w:top w:val="nil"/>
+              <w:left w:val="nil"/>
+              <w:bottom w:val="single" w:sz="4" w:space="0" w:color="auto"/>
+              <w:right w:val="single" w:sz="12" w:space="0" w:color="auto"/>
+            </w:tcBorders>
+            <w:shd w:val="clear" w:color="auto" w:fill="auto"/>
+            <w:noWrap/>
+            <w:vAlign w:val="bottom"/>
+            <w:hideMark/>
+          </w:tcPr>
+          <w:p>
+            <w:pPr>
+              <w:jc w:val="right"/>
+              <w:rPr>
+                <w:rFonts w:ascii="Calibri" w:hAnsi="Calibri"/>
+                <w:color w:val="000000"/>
+              </w:rPr>
+            </w:pPr>
+            <w:r>
+              <w:rPr>
+                <w:rFonts w:ascii="Calibri" w:hAnsi="Calibri"/>
+                <w:color w:val="000000"/>
+              </w:rPr>
+              <w:t>0.159</w:t>
+            </w:r>
+          </w:p>
+        </w:tc>
+      </w:tr>
+      <w:tr>
+        <w:trPr>
+          <w:trHeight w:val="320"/>
+        </w:trPr>
+        <w:tc>
+          <w:tcPr>
+            <w:tcW w:w="780" w:type="dxa"/>
+            <w:tcBorders>
+              <w:top w:val="nil"/>
+              <w:left w:val="single" w:sz="12" w:space="0" w:color="auto"/>
+              <w:bottom w:val="single" w:sz="4" w:space="0" w:color="auto"/>
+              <w:right w:val="single" w:sz="4" w:space="0" w:color="auto"/>
+            </w:tcBorders>
+            <w:shd w:val="clear" w:color="auto" w:fill="auto"/>
+            <w:noWrap/>
+            <w:vAlign w:val="bottom"/>
+            <w:hideMark/>
+          </w:tcPr>
+          <w:p>
+            <w:pPr>
+              <w:jc w:val="right"/>
+              <w:rPr>
+                <w:rFonts w:ascii="Calibri" w:hAnsi="Calibri"/>
+                <w:color w:val="000000"/>
+              </w:rPr>
+            </w:pPr>
+            <w:r>
+              <w:rPr>
+                <w:rFonts w:ascii="Calibri" w:hAnsi="Calibri"/>
+                <w:color w:val="000000"/>
+              </w:rPr>
+              <w:t>2</w:t>
+            </w:r>
+          </w:p>
+        </w:tc>
+        <w:tc>
+          <w:tcPr>
+            <w:tcW w:w="1620" w:type="dxa"/>
+            <w:tcBorders>
+              <w:top w:val="nil"/>
+              <w:left w:val="nil"/>
+              <w:bottom w:val="single" w:sz="4" w:space="0" w:color="auto"/>
+              <w:right w:val="single" w:sz="4" w:space="0" w:color="auto"/>
+            </w:tcBorders>
+            <w:shd w:val="clear" w:color="auto" w:fill="auto"/>
+            <w:noWrap/>
+            <w:vAlign w:val="bottom"/>
+            <w:hideMark/>
+          </w:tcPr>
+          <w:p>
+            <w:pPr>
+              <w:jc w:val="right"/>
+              <w:rPr>
+                <w:rFonts w:ascii="Calibri" w:hAnsi="Calibri"/>
+                <w:color w:val="000000"/>
+              </w:rPr>
+            </w:pPr>
+            <w:r>
+              <w:rPr>
+                <w:rFonts w:ascii="Calibri" w:hAnsi="Calibri"/>
+                <w:color w:val="000000"/>
+              </w:rPr>
+              <w:t>50</w:t>
+            </w:r>
+          </w:p>
+        </w:tc>
+        <w:tc>
+          <w:tcPr>
+            <w:tcW w:w="1500" w:type="dxa"/>
+            <w:tcBorders>
+              <w:top w:val="nil"/>
+              <w:left w:val="nil"/>
+              <w:bottom w:val="single" w:sz="4" w:space="0" w:color="auto"/>
+              <w:right w:val="single" w:sz="4" w:space="0" w:color="auto"/>
+            </w:tcBorders>
+            <w:shd w:val="clear" w:color="auto" w:fill="auto"/>
+            <w:noWrap/>
+            <w:vAlign w:val="bottom"/>
+            <w:hideMark/>
+          </w:tcPr>
+          <w:p>
+            <w:pPr>
+              <w:jc w:val="right"/>
+              <w:rPr>
+                <w:rFonts w:ascii="Calibri" w:hAnsi="Calibri"/>
+                <w:color w:val="000000"/>
+              </w:rPr>
+            </w:pPr>
+            <w:r>
+              <w:rPr>
+                <w:rFonts w:ascii="Calibri" w:hAnsi="Calibri"/>
+                <w:color w:val="000000"/>
+              </w:rPr>
+              <w:t>178</w:t>
+            </w:r>
+          </w:p>
+        </w:tc>
+        <w:tc>
+          <w:tcPr>
+            <w:tcW w:w="2460" w:type="dxa"/>
+            <w:tcBorders>
+              <w:top w:val="nil"/>
+              <w:left w:val="nil"/>
+              <w:bottom w:val="single" w:sz="4" w:space="0" w:color="auto"/>
+              <w:right w:val="single" w:sz="4" w:space="0" w:color="auto"/>
+            </w:tcBorders>
+            <w:shd w:val="clear" w:color="auto" w:fill="auto"/>
+            <w:noWrap/>
+            <w:vAlign w:val="bottom"/>
+            <w:hideMark/>
+          </w:tcPr>
+          <w:p>
+            <w:pPr>
+              <w:jc w:val="right"/>
+              <w:rPr>
+                <w:rFonts w:ascii="Calibri" w:hAnsi="Calibri"/>
+                <w:color w:val="000000"/>
+              </w:rPr>
+            </w:pPr>
+            <w:r>
+              <w:rPr>
+                <w:rFonts w:ascii="Calibri" w:hAnsi="Calibri"/>
+                <w:color w:val="000000"/>
+              </w:rPr>
+              <w:t>22528.738</w:t>
+            </w:r>
+          </w:p>
+        </w:tc>
+        <w:tc>
+          <w:tcPr>
+            <w:tcW w:w="3340" w:type="dxa"/>
+            <w:tcBorders>
+              <w:top w:val="nil"/>
+              <w:left w:val="nil"/>
+              <w:bottom w:val="single" w:sz="4" w:space="0" w:color="auto"/>
+              <w:right w:val="single" w:sz="12" w:space="0" w:color="auto"/>
+            </w:tcBorders>
+            <w:shd w:val="clear" w:color="auto" w:fill="auto"/>
+            <w:noWrap/>
+            <w:vAlign w:val="bottom"/>
+            <w:hideMark/>
+          </w:tcPr>
+          <w:p>
+            <w:pPr>
+              <w:jc w:val="right"/>
+              <w:rPr>
+                <w:rFonts w:ascii="Calibri" w:hAnsi="Calibri"/>
+                <w:color w:val="000000"/>
+              </w:rPr>
+            </w:pPr>
+            <w:r>
+              <w:rPr>
+                <w:rFonts w:ascii="Calibri" w:hAnsi="Calibri"/>
+                <w:color w:val="000000"/>
+              </w:rPr>
+              <w:t>0.898</w:t>
+            </w:r>
+          </w:p>
+        </w:tc>
+      </w:tr>
+      <w:tr>
+        <w:trPr>
+          <w:trHeight w:val="320"/>
+        </w:trPr>
+        <w:tc>
+          <w:tcPr>
+            <w:tcW w:w="780" w:type="dxa"/>
+            <w:tcBorders>
+              <w:top w:val="nil"/>
+              <w:left w:val="single" w:sz="12" w:space="0" w:color="auto"/>
+              <w:bottom w:val="single" w:sz="4" w:space="0" w:color="auto"/>
+              <w:right w:val="single" w:sz="4" w:space="0" w:color="auto"/>
+            </w:tcBorders>
+            <w:shd w:val="clear" w:color="auto" w:fill="auto"/>
+            <w:noWrap/>
+            <w:vAlign w:val="bottom"/>
+            <w:hideMark/>
+          </w:tcPr>
+          <w:p>
+            <w:pPr>
+              <w:jc w:val="right"/>
+              <w:rPr>
+                <w:rFonts w:ascii="Calibri" w:hAnsi="Calibri"/>
+                <w:color w:val="000000"/>
+              </w:rPr>
+            </w:pPr>
+            <w:r>
+              <w:rPr>
+                <w:rFonts w:ascii="Calibri" w:hAnsi="Calibri"/>
+                <w:color w:val="000000"/>
+              </w:rPr>
+              <w:t>3</w:t>
+            </w:r>
+          </w:p>
+        </w:tc>
+        <w:tc>
+          <w:tcPr>
+            <w:tcW w:w="1620" w:type="dxa"/>
+            <w:tcBorders>
+              <w:top w:val="nil"/>
+              <w:left w:val="nil"/>
+              <w:bottom w:val="single" w:sz="4" w:space="0" w:color="auto"/>
+              <w:right w:val="single" w:sz="4" w:space="0" w:color="auto"/>
+            </w:tcBorders>
+            <w:shd w:val="clear" w:color="auto" w:fill="auto"/>
+            <w:noWrap/>
+            <w:vAlign w:val="bottom"/>
+            <w:hideMark/>
+          </w:tcPr>
+          <w:p>
+            <w:pPr>
+              <w:jc w:val="right"/>
+              <w:rPr>
+                <w:rFonts w:ascii="Calibri" w:hAnsi="Calibri"/>
+                <w:color w:val="000000"/>
+              </w:rPr>
+            </w:pPr>
+            <w:r>
+              <w:rPr>
+                <w:rFonts w:ascii="Calibri" w:hAnsi="Calibri"/>
+                <w:color w:val="000000"/>
+              </w:rPr>
+              <w:t>80</w:t>
+            </w:r>
+          </w:p>
+        </w:tc>
+        <w:tc>
+          <w:tcPr>
+            <w:tcW w:w="1500" w:type="dxa"/>
+            <w:tcBorders>
+              <w:top w:val="nil"/>
+              <w:left w:val="nil"/>
+              <w:bottom w:val="single" w:sz="4" w:space="0" w:color="auto"/>
+              <w:right w:val="single" w:sz="4" w:space="0" w:color="auto"/>
+            </w:tcBorders>
+            <w:shd w:val="clear" w:color="auto" w:fill="auto"/>
+            <w:noWrap/>
+            <w:vAlign w:val="bottom"/>
+            <w:hideMark/>
+          </w:tcPr>
+          <w:p>
+            <w:pPr>
+              <w:jc w:val="right"/>
+              <w:rPr>
+                <w:rFonts w:ascii="Calibri" w:hAnsi="Calibri"/>
+                <w:color w:val="000000"/>
+              </w:rPr>
+            </w:pPr>
+            <w:r>
+              <w:rPr>
+                <w:rFonts w:ascii="Calibri" w:hAnsi="Calibri"/>
+                <w:color w:val="000000"/>
+              </w:rPr>
+              <w:t>307</w:t>
+            </w:r>
+          </w:p>
+        </w:tc>
+        <w:tc>
+          <w:tcPr>
+            <w:tcW w:w="2460" w:type="dxa"/>
+            <w:tcBorders>
+              <w:top w:val="nil"/>
+              <w:left w:val="nil"/>
+              <w:bottom w:val="single" w:sz="4" w:space="0" w:color="auto"/>
+              <w:right w:val="single" w:sz="4" w:space="0" w:color="auto"/>
+            </w:tcBorders>
+            <w:shd w:val="clear" w:color="auto" w:fill="auto"/>
+            <w:noWrap/>
+            <w:vAlign w:val="bottom"/>
+            <w:hideMark/>
+          </w:tcPr>
+          <w:p>
+            <w:pPr>
+              <w:jc w:val="right"/>
+              <w:rPr>
+                <w:rFonts w:ascii="Calibri" w:hAnsi="Calibri"/>
+                <w:color w:val="000000"/>
+              </w:rPr>
+            </w:pPr>
+            <w:r>
+              <w:rPr>
+                <w:rFonts w:ascii="Calibri" w:hAnsi="Calibri"/>
+                <w:color w:val="000000"/>
+              </w:rPr>
+              <w:t>67484.119</w:t>
+            </w:r>
+          </w:p>
+        </w:tc>
+        <w:tc>
+          <w:tcPr>
+            <w:tcW w:w="3340" w:type="dxa"/>
+            <w:tcBorders>
+              <w:top w:val="nil"/>
+              <w:left w:val="nil"/>
+              <w:bottom w:val="single" w:sz="4" w:space="0" w:color="auto"/>
+              <w:right w:val="single" w:sz="12" w:space="0" w:color="auto"/>
+            </w:tcBorders>
+            <w:shd w:val="clear" w:color="auto" w:fill="auto"/>
+            <w:noWrap/>
+            <w:vAlign w:val="bottom"/>
+            <w:hideMark/>
+          </w:tcPr>
+          <w:p>
+            <w:pPr>
+              <w:jc w:val="right"/>
+              <w:rPr>
+                <w:rFonts w:ascii="Calibri" w:hAnsi="Calibri"/>
+                <w:color w:val="000000"/>
+              </w:rPr>
+            </w:pPr>
+            <w:r>
+              <w:rPr>
+                <w:rFonts w:ascii="Calibri" w:hAnsi="Calibri"/>
+                <w:color w:val="000000"/>
+              </w:rPr>
+              <w:t>2.541</w:t>
+            </w:r>
+          </w:p>
+        </w:tc>
+      </w:tr>
+      <w:tr>
+        <w:trPr>
+          <w:trHeight w:val="320"/>
+        </w:trPr>
+        <w:tc>
+          <w:tcPr>
+            <w:tcW w:w="780" w:type="dxa"/>
+            <w:tcBorders>
+              <w:top w:val="nil"/>
+              <w:left w:val="single" w:sz="12" w:space="0" w:color="auto"/>
+              <w:bottom w:val="single" w:sz="4" w:space="0" w:color="auto"/>
+              <w:right w:val="single" w:sz="4" w:space="0" w:color="auto"/>
+            </w:tcBorders>
+            <w:shd w:val="clear" w:color="auto" w:fill="auto"/>
+            <w:noWrap/>
+            <w:vAlign w:val="bottom"/>
+            <w:hideMark/>
+          </w:tcPr>
+          <w:p>
+            <w:pPr>
+              <w:jc w:val="right"/>
+              <w:rPr>
+                <w:rFonts w:ascii="Calibri" w:hAnsi="Calibri"/>
+                <w:color w:val="000000"/>
+              </w:rPr>
+            </w:pPr>
+            <w:r>
+              <w:rPr>
+                <w:rFonts w:ascii="Calibri" w:hAnsi="Calibri"/>
+                <w:color w:val="000000"/>
+              </w:rPr>
+              <w:t>4</w:t>
+            </w:r>
+          </w:p>
+        </w:tc>
+        <w:tc>
+          <w:tcPr>
+            <w:tcW w:w="1620" w:type="dxa"/>
+            <w:tcBorders>
+              <w:top w:val="nil"/>
+              <w:left w:val="nil"/>
+              <w:bottom w:val="single" w:sz="4" w:space="0" w:color="auto"/>
+              <w:right w:val="single" w:sz="4" w:space="0" w:color="auto"/>
+            </w:tcBorders>
+            <w:shd w:val="clear" w:color="auto" w:fill="auto"/>
+            <w:noWrap/>
+            <w:vAlign w:val="bottom"/>
+            <w:hideMark/>
+          </w:tcPr>
+          <w:p>
+            <w:pPr>
+              <w:jc w:val="right"/>
+              <w:rPr>
+                <w:rFonts w:ascii="Calibri" w:hAnsi="Calibri"/>
+                <w:color w:val="000000"/>
+              </w:rPr>
+            </w:pPr>
+            <w:r>
+              <w:rPr>
+                <w:rFonts w:ascii="Calibri" w:hAnsi="Calibri"/>
+                <w:color w:val="000000"/>
+              </w:rPr>
+              <w:t>110</w:t>
+            </w:r>
+          </w:p>
+        </w:tc>
+        <w:tc>
+          <w:tcPr>
+            <w:tcW w:w="1500" w:type="dxa"/>
+            <w:tcBorders>
+              <w:top w:val="nil"/>
+              <w:left w:val="nil"/>
+              <w:bottom w:val="single" w:sz="4" w:space="0" w:color="auto"/>
+              <w:right w:val="single" w:sz="4" w:space="0" w:color="auto"/>
+            </w:tcBorders>
+            <w:shd w:val="clear" w:color="auto" w:fill="auto"/>
+            <w:noWrap/>
+            <w:vAlign w:val="bottom"/>
+            <w:hideMark/>
+          </w:tcPr>
+          <w:p>
+            <w:pPr>
+              <w:jc w:val="right"/>
+              <w:rPr>
+                <w:rFonts w:ascii="Calibri" w:hAnsi="Calibri"/>
+                <w:color w:val="000000"/>
+              </w:rPr>
+            </w:pPr>
+            <w:r>
+              <w:rPr>
+                <w:rFonts w:ascii="Calibri" w:hAnsi="Calibri"/>
+                <w:color w:val="000000"/>
+              </w:rPr>
+              <w:t>406</w:t>
+            </w:r>
+          </w:p>
+        </w:tc>
+        <w:tc>
+          <w:tcPr>
+            <w:tcW w:w="2460" w:type="dxa"/>
+            <w:tcBorders>
+              <w:top w:val="nil"/>
+              <w:left w:val="nil"/>
+              <w:bottom w:val="single" w:sz="4" w:space="0" w:color="auto"/>
+              <w:right w:val="single" w:sz="4" w:space="0" w:color="auto"/>
+            </w:tcBorders>
+            <w:shd w:val="clear" w:color="auto" w:fill="auto"/>
+            <w:noWrap/>
+            <w:vAlign w:val="bottom"/>
+            <w:hideMark/>
+          </w:tcPr>
+          <w:p>
+            <w:pPr>
+              <w:jc w:val="right"/>
+              <w:rPr>
+                <w:rFonts w:ascii="Calibri" w:hAnsi="Calibri"/>
+                <w:color w:val="000000"/>
+              </w:rPr>
+            </w:pPr>
+            <w:r>
+              <w:rPr>
+                <w:rFonts w:ascii="Calibri" w:hAnsi="Calibri"/>
+                <w:color w:val="000000"/>
+              </w:rPr>
+              <w:t>128596.773</w:t>
+            </w:r>
+          </w:p>
+        </w:tc>
+        <w:tc>
+          <w:tcPr>
+            <w:tcW w:w="3340" w:type="dxa"/>
+            <w:tcBorders>
+              <w:top w:val="nil"/>
+              <w:left w:val="nil"/>
+              <w:bottom w:val="single" w:sz="4" w:space="0" w:color="auto"/>
+              <w:right w:val="single" w:sz="12" w:space="0" w:color="auto"/>
+            </w:tcBorders>
+            <w:shd w:val="clear" w:color="auto" w:fill="auto"/>
+            <w:noWrap/>
+            <w:vAlign w:val="bottom"/>
+            <w:hideMark/>
+          </w:tcPr>
+          <w:p>
+            <w:pPr>
+              <w:jc w:val="right"/>
+              <w:rPr>
+                <w:rFonts w:ascii="Calibri" w:hAnsi="Calibri"/>
+                <w:color w:val="000000"/>
+              </w:rPr>
+            </w:pPr>
+            <w:r>
+              <w:rPr>
+                <w:rFonts w:ascii="Calibri" w:hAnsi="Calibri"/>
+                <w:color w:val="000000"/>
+              </w:rPr>
+              <w:t>4.496</w:t>
+            </w:r>
+          </w:p>
+        </w:tc>
+      </w:tr>
+      <w:tr>
+        <w:trPr>
+          <w:trHeight w:val="340"/>
+        </w:trPr>
+        <w:tc>
+          <w:tcPr>
+            <w:tcW w:w="780" w:type="dxa"/>
+            <w:tcBorders>
+              <w:top w:val="nil"/>
+              <w:left w:val="single" w:sz="12" w:space="0" w:color="auto"/>
+              <w:bottom w:val="single" w:sz="12" w:space="0" w:color="auto"/>
+              <w:right w:val="single" w:sz="4" w:space="0" w:color="auto"/>
+            </w:tcBorders>
+            <w:shd w:val="clear" w:color="auto" w:fill="auto"/>
+            <w:noWrap/>
+            <w:vAlign w:val="bottom"/>
+            <w:hideMark/>
+          </w:tcPr>
+          <w:p>
+            <w:pPr>
+              <w:jc w:val="right"/>
+              <w:rPr>
+                <w:rFonts w:ascii="Calibri" w:hAnsi="Calibri"/>
+                <w:color w:val="000000"/>
+              </w:rPr>
+            </w:pPr>
+            <w:r>
+              <w:rPr>
+                <w:rFonts w:ascii="Calibri" w:hAnsi="Calibri"/>
+                <w:color w:val="000000"/>
+              </w:rPr>
+              <w:t>5</w:t>
+            </w:r>
+          </w:p>
+        </w:tc>
+        <w:tc>
+          <w:tcPr>
+            <w:tcW w:w="1620" w:type="dxa"/>
+            <w:tcBorders>
+              <w:top w:val="nil"/>
+              <w:left w:val="nil"/>
+              <w:bottom w:val="single" w:sz="12" w:space="0" w:color="auto"/>
+              <w:right w:val="single" w:sz="4" w:space="0" w:color="auto"/>
+            </w:tcBorders>
+            <w:shd w:val="clear" w:color="auto" w:fill="auto"/>
+            <w:noWrap/>
+            <w:vAlign w:val="bottom"/>
+            <w:hideMark/>
+          </w:tcPr>
+          <w:p>
+            <w:pPr>
+              <w:jc w:val="right"/>
+              <w:rPr>
+                <w:rFonts w:ascii="Calibri" w:hAnsi="Calibri"/>
+                <w:color w:val="000000"/>
+              </w:rPr>
+            </w:pPr>
+            <w:r>
+              <w:rPr>
+                <w:rFonts w:ascii="Calibri" w:hAnsi="Calibri"/>
+                <w:color w:val="000000"/>
+              </w:rPr>
+              <w:t>140</w:t>
+            </w:r>
+          </w:p>
+        </w:tc>
+        <w:tc>
+          <w:tcPr>
+            <w:tcW w:w="1500" w:type="dxa"/>
+            <w:tcBorders>
+              <w:top w:val="nil"/>
+              <w:left w:val="nil"/>
+              <w:bottom w:val="single" w:sz="12" w:space="0" w:color="auto"/>
+              <w:right w:val="single" w:sz="4" w:space="0" w:color="auto"/>
+            </w:tcBorders>
+            <w:shd w:val="clear" w:color="auto" w:fill="auto"/>
+            <w:noWrap/>
+            <w:vAlign w:val="bottom"/>
+            <w:hideMark/>
+          </w:tcPr>
+          <w:p>
+            <w:pPr>
+              <w:jc w:val="right"/>
+              <w:rPr>
+                <w:rFonts w:ascii="Calibri" w:hAnsi="Calibri"/>
+                <w:color w:val="000000"/>
+              </w:rPr>
+            </w:pPr>
+            <w:r>
+              <w:rPr>
+                <w:rFonts w:ascii="Calibri" w:hAnsi="Calibri"/>
+                <w:color w:val="000000"/>
+              </w:rPr>
+              <w:t>480</w:t>
+            </w:r>
+          </w:p>
+        </w:tc>
+        <w:tc>
+          <w:tcPr>
+            <w:tcW w:w="2460" w:type="dxa"/>
+            <w:tcBorders>
+              <w:top w:val="nil"/>
+              <w:left w:val="nil"/>
+              <w:bottom w:val="single" w:sz="12" w:space="0" w:color="auto"/>
+              <w:right w:val="single" w:sz="4" w:space="0" w:color="auto"/>
+            </w:tcBorders>
+            <w:shd w:val="clear" w:color="auto" w:fill="auto"/>
+            <w:noWrap/>
+            <w:vAlign w:val="bottom"/>
+            <w:hideMark/>
+          </w:tcPr>
+          <w:p>
+            <w:pPr>
+              <w:jc w:val="right"/>
+              <w:rPr>
+                <w:rFonts w:ascii="Calibri" w:hAnsi="Calibri"/>
+                <w:color w:val="000000"/>
+              </w:rPr>
+            </w:pPr>
+            <w:r>
+              <w:rPr>
+                <w:rFonts w:ascii="Calibri" w:hAnsi="Calibri"/>
+                <w:color w:val="000000"/>
+              </w:rPr>
+              <w:t>199779.411</w:t>
+            </w:r>
+          </w:p>
+        </w:tc>
+        <w:tc>
+          <w:tcPr>
+            <w:tcW w:w="3340" w:type="dxa"/>
+            <w:tcBorders>
+              <w:top w:val="nil"/>
+              <w:left w:val="nil"/>
+              <w:bottom w:val="single" w:sz="12" w:space="0" w:color="auto"/>
+              <w:right w:val="single" w:sz="12" w:space="0" w:color="auto"/>
+            </w:tcBorders>
+            <w:shd w:val="clear" w:color="auto" w:fill="auto"/>
+            <w:noWrap/>
+            <w:vAlign w:val="bottom"/>
+            <w:hideMark/>
+          </w:tcPr>
+          <w:p>
+            <w:pPr>
+              <w:jc w:val="right"/>
+              <w:rPr>
+                <w:rFonts w:ascii="Calibri" w:hAnsi="Calibri"/>
+                <w:color w:val="000000"/>
+              </w:rPr>
+            </w:pPr>
+            <w:r>
+              <w:rPr>
+                <w:rFonts w:ascii="Calibri" w:hAnsi="Calibri"/>
+                <w:color w:val="000000"/>
+              </w:rPr>
+              <w:t>6.116</w:t>
+            </w:r>
+          </w:p>
+        </w:tc>
+      </w:tr>
+    </w:tbl>
+    <w:p>
+      <w:pPr>
+        <w:jc w:val="center"/>
+      </w:pPr>
+    </w:p>
+    <w:p>
+      <w:pPr>
+        <w:jc w:val="center"/>
+      </w:pPr>
+      <w:r>
+        <w:t xml:space="preserve">Tabuľka č. 1 – Parametre testovacích matíc </w:t>
+      </w:r>
+      <w:r>
+        <w:t>a výsledky testu</w:t>
+      </w:r>
+    </w:p>
+    <w:p>
+      <w:pPr>
+        <w:jc w:val="center"/>
+      </w:pPr>
+    </w:p>
+    <w:p>
+      <w:pPr>
+        <w:jc w:val="center"/>
+      </w:pPr>
+    </w:p>
+    <w:p>
+      <w:pPr>
+        <w:jc w:val="center"/>
+      </w:pPr>
+      <w:r>
+        <w:rPr>
+          <w:noProof/>
+        </w:rPr>
+        <w:drawing>
+          <wp:inline distT="0" distB="0" distL="0" distR="0" wp14:anchorId="568CDAF4" wp14:editId="2CE6D3EA">
+            <wp:extent cx="5756910" cy="2780030"/>
+            <wp:effectExtent l="0" t="0" r="8890" b="13970"/>
+            <wp:docPr id="1" name="Graf 1">
+              <a:extLst xmlns:a="http://schemas.openxmlformats.org/drawingml/2006/main">
+                <a:ext uri="{FF2B5EF4-FFF2-40B4-BE49-F238E27FC236}">
+                  <a16:creationId xmlns:a16="http://schemas.microsoft.com/office/drawing/2014/main" id="{1CDA548E-0B25-1540-8241-037F6A57A6B6}"/>
+                </a:ext>
+              </a:extLst>
+            </wp:docPr>
+            <wp:cNvGraphicFramePr/>
+            <a:graphic xmlns:a="http://schemas.openxmlformats.org/drawingml/2006/main">
+              <a:graphicData uri="http://schemas.openxmlformats.org/drawingml/2006/chart">
+                <c:chart xmlns:c="http://schemas.openxmlformats.org/drawingml/2006/chart" xmlns:r="http://schemas.openxmlformats.org/officeDocument/2006/relationships" r:id="rId8"/>
+              </a:graphicData>
+            </a:graphic>
+          </wp:inline>
+        </w:drawing>
+      </w:r>
+    </w:p>
+    <w:p>
+      <w:pPr>
+        <w:jc w:val="center"/>
+      </w:pPr>
+    </w:p>
+    <w:p>
+      <w:pPr>
+        <w:jc w:val="center"/>
+      </w:pPr>
+      <w:r>
+        <w:t>Graf č. 1 – Porovnanie teoretickej zložitosti s reálnym časom výpočtu</w:t>
+      </w:r>
+    </w:p>
+    <w:p>
+      <w:pPr>
+        <w:jc w:val="center"/>
+      </w:pPr>
+    </w:p>
+    <w:p>
+      <w:pPr>
+        <w:jc w:val="center"/>
+      </w:pPr>
       <w:bookmarkStart w:id="30" w:name="_GoBack"/>
       <w:bookmarkEnd w:id="30"/>
+    </w:p>
+    <w:p>
+      <w:r>
+        <w:t xml:space="preserve">Na grafe číslo 1 </w:t>
+      </w:r>
+      <w:proofErr w:type="spellStart"/>
+      <w:r>
+        <w:t>môžme</w:t>
+      </w:r>
+      <w:proofErr w:type="spellEnd"/>
+      <w:r>
+        <w:t xml:space="preserve"> vidieť trendy </w:t>
+      </w:r>
+      <w:r>
+        <w:t xml:space="preserve">vypočítaných zložitostí a výpočtového času. Tvary oboch charakteristík sú značne podobné, preto </w:t>
+      </w:r>
+      <w:proofErr w:type="spellStart"/>
+      <w:r>
+        <w:t>môžme</w:t>
+      </w:r>
+      <w:proofErr w:type="spellEnd"/>
+      <w:r>
+        <w:t xml:space="preserve"> usúdiť, že výpočtový čas koreluje s teoretickou zložitosťou nášho algoritmu.</w:t>
+      </w:r>
     </w:p>
     <w:p>
       <w:pPr>
@@ -4138,7 +5219,7 @@
         </w:rPr>
         <w:t xml:space="preserve"> </w:t>
       </w:r>
-      <w:hyperlink r:id="rId8" w:history="1">
+      <w:hyperlink r:id="rId9" w:history="1">
         <w:r>
           <w:rPr>
             <w:rStyle w:val="Hypertextovprepojenie"/>
@@ -4347,7 +5428,7 @@
         </w:rPr>
         <w:t xml:space="preserve">URL: </w:t>
       </w:r>
-      <w:hyperlink r:id="rId9" w:history="1">
+      <w:hyperlink r:id="rId10" w:history="1">
         <w:r>
           <w:rPr>
             <w:rStyle w:val="Hypertextovprepojenie"/>
@@ -4773,7 +5854,7 @@
         </w:rPr>
         <w:t>URL:</w:t>
       </w:r>
-      <w:hyperlink r:id="rId10" w:history="1">
+      <w:hyperlink r:id="rId11" w:history="1">
         <w:r>
           <w:rPr>
             <w:rStyle w:val="Hypertextovprepojenie"/>
@@ -4963,7 +6044,7 @@
         </w:rPr>
         <w:t xml:space="preserve"> </w:t>
       </w:r>
-      <w:hyperlink r:id="rId11" w:history="1">
+      <w:hyperlink r:id="rId12" w:history="1">
         <w:r>
           <w:rPr>
             <w:rStyle w:val="Hypertextovprepojenie"/>
@@ -4997,8 +6078,8 @@
       </w:pPr>
     </w:p>
     <w:sectPr>
-      <w:footerReference w:type="even" r:id="rId12"/>
-      <w:footerReference w:type="default" r:id="rId13"/>
+      <w:footerReference w:type="even" r:id="rId13"/>
+      <w:footerReference w:type="default" r:id="rId14"/>
       <w:pgSz w:w="11900" w:h="16840"/>
       <w:pgMar w:top="1417" w:right="1417" w:bottom="1417" w:left="1417" w:header="708" w:footer="708" w:gutter="0"/>
       <w:pgNumType w:start="1"/>
@@ -7287,6 +8368,1215 @@
 </w:styles>
 </file>
 
+<file path=word/charts/chart1.xml><?xml version="1.0" encoding="utf-8"?>
+<c:chartSpace xmlns:c="http://schemas.openxmlformats.org/drawingml/2006/chart" xmlns:a="http://schemas.openxmlformats.org/drawingml/2006/main" xmlns:r="http://schemas.openxmlformats.org/officeDocument/2006/relationships" xmlns:c16r2="http://schemas.microsoft.com/office/drawing/2015/06/chart">
+  <c:date1904 val="0"/>
+  <c:lang val="sk-SK"/>
+  <c:roundedCorners val="0"/>
+  <mc:AlternateContent xmlns:mc="http://schemas.openxmlformats.org/markup-compatibility/2006">
+    <mc:Choice xmlns:c14="http://schemas.microsoft.com/office/drawing/2007/8/2/chart" Requires="c14">
+      <c14:style val="102"/>
+    </mc:Choice>
+    <mc:Fallback>
+      <c:style val="2"/>
+    </mc:Fallback>
+  </mc:AlternateContent>
+  <c:chart>
+    <c:title>
+      <c:tx>
+        <c:rich>
+          <a:bodyPr rot="0" spcFirstLastPara="1" vertOverflow="ellipsis" vert="horz" wrap="square" anchor="ctr" anchorCtr="1"/>
+          <a:lstStyle/>
+          <a:p>
+            <a:pPr>
+              <a:defRPr sz="1400" b="0" i="0" u="none" strike="noStrike" kern="1200" spc="0" baseline="0">
+                <a:solidFill>
+                  <a:schemeClr val="tx1">
+                    <a:lumMod val="65000"/>
+                    <a:lumOff val="35000"/>
+                  </a:schemeClr>
+                </a:solidFill>
+                <a:latin typeface="+mn-lt"/>
+                <a:ea typeface="+mn-ea"/>
+                <a:cs typeface="+mn-cs"/>
+              </a:defRPr>
+            </a:pPr>
+            <a:r>
+              <a:rPr lang="sk-SK"/>
+              <a:t>Teoretická</a:t>
+            </a:r>
+            <a:r>
+              <a:rPr lang="sk-SK" baseline="0"/>
+              <a:t> zložitosť a čas výpočtu</a:t>
+            </a:r>
+            <a:endParaRPr lang="sk-SK"/>
+          </a:p>
+        </c:rich>
+      </c:tx>
+      <c:overlay val="0"/>
+      <c:spPr>
+        <a:noFill/>
+        <a:ln>
+          <a:noFill/>
+        </a:ln>
+        <a:effectLst/>
+      </c:spPr>
+      <c:txPr>
+        <a:bodyPr rot="0" spcFirstLastPara="1" vertOverflow="ellipsis" vert="horz" wrap="square" anchor="ctr" anchorCtr="1"/>
+        <a:lstStyle/>
+        <a:p>
+          <a:pPr>
+            <a:defRPr sz="1400" b="0" i="0" u="none" strike="noStrike" kern="1200" spc="0" baseline="0">
+              <a:solidFill>
+                <a:schemeClr val="tx1">
+                  <a:lumMod val="65000"/>
+                  <a:lumOff val="35000"/>
+                </a:schemeClr>
+              </a:solidFill>
+              <a:latin typeface="+mn-lt"/>
+              <a:ea typeface="+mn-ea"/>
+              <a:cs typeface="+mn-cs"/>
+            </a:defRPr>
+          </a:pPr>
+          <a:endParaRPr lang="sk-SK"/>
+        </a:p>
+      </c:txPr>
+    </c:title>
+    <c:autoTitleDeleted val="0"/>
+    <c:plotArea>
+      <c:layout/>
+      <c:scatterChart>
+        <c:scatterStyle val="smoothMarker"/>
+        <c:varyColors val="0"/>
+        <c:ser>
+          <c:idx val="3"/>
+          <c:order val="1"/>
+          <c:tx>
+            <c:strRef>
+              <c:f>Hárok1!$L$8</c:f>
+              <c:strCache>
+                <c:ptCount val="1"/>
+                <c:pt idx="0">
+                  <c:v>Priemer výpočtového času [ ms ]</c:v>
+                </c:pt>
+              </c:strCache>
+            </c:strRef>
+          </c:tx>
+          <c:spPr>
+            <a:ln w="28575" cap="rnd">
+              <a:solidFill>
+                <a:schemeClr val="accent4"/>
+              </a:solidFill>
+              <a:round/>
+            </a:ln>
+            <a:effectLst/>
+          </c:spPr>
+          <c:marker>
+            <c:symbol val="circle"/>
+            <c:size val="5"/>
+            <c:spPr>
+              <a:solidFill>
+                <a:schemeClr val="accent4"/>
+              </a:solidFill>
+              <a:ln w="9525">
+                <a:solidFill>
+                  <a:schemeClr val="accent4"/>
+                </a:solidFill>
+              </a:ln>
+              <a:effectLst/>
+            </c:spPr>
+          </c:marker>
+          <c:xVal>
+            <c:numRef>
+              <c:f>Hárok1!$H$9:$H$13</c:f>
+              <c:numCache>
+                <c:formatCode>General</c:formatCode>
+                <c:ptCount val="5"/>
+                <c:pt idx="0">
+                  <c:v>1</c:v>
+                </c:pt>
+                <c:pt idx="1">
+                  <c:v>2</c:v>
+                </c:pt>
+                <c:pt idx="2">
+                  <c:v>3</c:v>
+                </c:pt>
+                <c:pt idx="3">
+                  <c:v>4</c:v>
+                </c:pt>
+                <c:pt idx="4">
+                  <c:v>5</c:v>
+                </c:pt>
+              </c:numCache>
+            </c:numRef>
+          </c:xVal>
+          <c:yVal>
+            <c:numRef>
+              <c:f>Hárok1!$L$9:$L$14</c:f>
+              <c:numCache>
+                <c:formatCode>General</c:formatCode>
+                <c:ptCount val="6"/>
+                <c:pt idx="0">
+                  <c:v>0.159</c:v>
+                </c:pt>
+                <c:pt idx="1">
+                  <c:v>0.89800000000000002</c:v>
+                </c:pt>
+                <c:pt idx="2">
+                  <c:v>2.5409999999999999</c:v>
+                </c:pt>
+                <c:pt idx="3">
+                  <c:v>4.4960000000000004</c:v>
+                </c:pt>
+                <c:pt idx="4">
+                  <c:v>6.1159999999999997</c:v>
+                </c:pt>
+              </c:numCache>
+            </c:numRef>
+          </c:yVal>
+          <c:smooth val="1"/>
+          <c:extLst>
+            <c:ext xmlns:c16="http://schemas.microsoft.com/office/drawing/2014/chart" uri="{C3380CC4-5D6E-409C-BE32-E72D297353CC}">
+              <c16:uniqueId val="{00000000-624F-FC4B-ADF2-91C1A1AC2179}"/>
+            </c:ext>
+          </c:extLst>
+        </c:ser>
+        <c:dLbls>
+          <c:showLegendKey val="0"/>
+          <c:showVal val="0"/>
+          <c:showCatName val="0"/>
+          <c:showSerName val="0"/>
+          <c:showPercent val="0"/>
+          <c:showBubbleSize val="0"/>
+        </c:dLbls>
+        <c:axId val="15675712"/>
+        <c:axId val="15511264"/>
+      </c:scatterChart>
+      <c:scatterChart>
+        <c:scatterStyle val="smoothMarker"/>
+        <c:varyColors val="0"/>
+        <c:ser>
+          <c:idx val="2"/>
+          <c:order val="0"/>
+          <c:tx>
+            <c:strRef>
+              <c:f>Hárok1!$K$8</c:f>
+              <c:strCache>
+                <c:ptCount val="1"/>
+                <c:pt idx="0">
+                  <c:v>Teoretická zložitosť [ - ] </c:v>
+                </c:pt>
+              </c:strCache>
+            </c:strRef>
+          </c:tx>
+          <c:spPr>
+            <a:ln w="28575" cap="rnd">
+              <a:solidFill>
+                <a:schemeClr val="accent3"/>
+              </a:solidFill>
+              <a:round/>
+            </a:ln>
+            <a:effectLst/>
+          </c:spPr>
+          <c:marker>
+            <c:symbol val="circle"/>
+            <c:size val="5"/>
+            <c:spPr>
+              <a:solidFill>
+                <a:schemeClr val="accent3"/>
+              </a:solidFill>
+              <a:ln w="9525">
+                <a:solidFill>
+                  <a:schemeClr val="accent3"/>
+                </a:solidFill>
+              </a:ln>
+              <a:effectLst/>
+            </c:spPr>
+          </c:marker>
+          <c:xVal>
+            <c:numRef>
+              <c:f>Hárok1!$H$9:$H$13</c:f>
+              <c:numCache>
+                <c:formatCode>General</c:formatCode>
+                <c:ptCount val="5"/>
+                <c:pt idx="0">
+                  <c:v>1</c:v>
+                </c:pt>
+                <c:pt idx="1">
+                  <c:v>2</c:v>
+                </c:pt>
+                <c:pt idx="2">
+                  <c:v>3</c:v>
+                </c:pt>
+                <c:pt idx="3">
+                  <c:v>4</c:v>
+                </c:pt>
+                <c:pt idx="4">
+                  <c:v>5</c:v>
+                </c:pt>
+              </c:numCache>
+            </c:numRef>
+          </c:xVal>
+          <c:yVal>
+            <c:numRef>
+              <c:f>Hárok1!$K$9:$K$13</c:f>
+              <c:numCache>
+                <c:formatCode>0.000</c:formatCode>
+                <c:ptCount val="5"/>
+                <c:pt idx="0">
+                  <c:v>2983.1372560199598</c:v>
+                </c:pt>
+                <c:pt idx="1">
+                  <c:v>22528.738020549157</c:v>
+                </c:pt>
+                <c:pt idx="2">
+                  <c:v>67484.118501719699</c:v>
+                </c:pt>
+                <c:pt idx="3">
+                  <c:v>128596.77265955749</c:v>
+                </c:pt>
+                <c:pt idx="4">
+                  <c:v>199779.41115163945</c:v>
+                </c:pt>
+              </c:numCache>
+            </c:numRef>
+          </c:yVal>
+          <c:smooth val="1"/>
+          <c:extLst>
+            <c:ext xmlns:c16="http://schemas.microsoft.com/office/drawing/2014/chart" uri="{C3380CC4-5D6E-409C-BE32-E72D297353CC}">
+              <c16:uniqueId val="{00000001-624F-FC4B-ADF2-91C1A1AC2179}"/>
+            </c:ext>
+          </c:extLst>
+        </c:ser>
+        <c:dLbls>
+          <c:showLegendKey val="0"/>
+          <c:showVal val="0"/>
+          <c:showCatName val="0"/>
+          <c:showSerName val="0"/>
+          <c:showPercent val="0"/>
+          <c:showBubbleSize val="0"/>
+        </c:dLbls>
+        <c:axId val="184459904"/>
+        <c:axId val="184458208"/>
+      </c:scatterChart>
+      <c:valAx>
+        <c:axId val="15675712"/>
+        <c:scaling>
+          <c:orientation val="minMax"/>
+          <c:max val="5"/>
+          <c:min val="1"/>
+        </c:scaling>
+        <c:delete val="0"/>
+        <c:axPos val="b"/>
+        <c:numFmt formatCode="General" sourceLinked="1"/>
+        <c:majorTickMark val="none"/>
+        <c:minorTickMark val="none"/>
+        <c:tickLblPos val="nextTo"/>
+        <c:spPr>
+          <a:noFill/>
+          <a:ln w="9525" cap="flat" cmpd="sng" algn="ctr">
+            <a:solidFill>
+              <a:schemeClr val="tx1">
+                <a:lumMod val="15000"/>
+                <a:lumOff val="85000"/>
+              </a:schemeClr>
+            </a:solidFill>
+            <a:round/>
+          </a:ln>
+          <a:effectLst/>
+        </c:spPr>
+        <c:txPr>
+          <a:bodyPr rot="-60000000" spcFirstLastPara="1" vertOverflow="ellipsis" vert="horz" wrap="square" anchor="ctr" anchorCtr="1"/>
+          <a:lstStyle/>
+          <a:p>
+            <a:pPr>
+              <a:defRPr sz="900" b="0" i="0" u="none" strike="noStrike" kern="1200" baseline="0">
+                <a:solidFill>
+                  <a:schemeClr val="tx1">
+                    <a:lumMod val="65000"/>
+                    <a:lumOff val="35000"/>
+                  </a:schemeClr>
+                </a:solidFill>
+                <a:latin typeface="+mn-lt"/>
+                <a:ea typeface="+mn-ea"/>
+                <a:cs typeface="+mn-cs"/>
+              </a:defRPr>
+            </a:pPr>
+            <a:endParaRPr lang="sk-SK"/>
+          </a:p>
+        </c:txPr>
+        <c:crossAx val="15511264"/>
+        <c:crosses val="autoZero"/>
+        <c:crossBetween val="midCat"/>
+        <c:majorUnit val="1"/>
+      </c:valAx>
+      <c:valAx>
+        <c:axId val="15511264"/>
+        <c:scaling>
+          <c:orientation val="minMax"/>
+        </c:scaling>
+        <c:delete val="0"/>
+        <c:axPos val="l"/>
+        <c:majorGridlines>
+          <c:spPr>
+            <a:ln w="9525" cap="flat" cmpd="sng" algn="ctr">
+              <a:solidFill>
+                <a:schemeClr val="tx1">
+                  <a:lumMod val="15000"/>
+                  <a:lumOff val="85000"/>
+                </a:schemeClr>
+              </a:solidFill>
+              <a:round/>
+            </a:ln>
+            <a:effectLst/>
+          </c:spPr>
+        </c:majorGridlines>
+        <c:title>
+          <c:tx>
+            <c:rich>
+              <a:bodyPr rot="-5400000" spcFirstLastPara="1" vertOverflow="ellipsis" vert="horz" wrap="square" anchor="ctr" anchorCtr="1"/>
+              <a:lstStyle/>
+              <a:p>
+                <a:pPr>
+                  <a:defRPr sz="1000" b="0" i="0" u="none" strike="noStrike" kern="1200" baseline="0">
+                    <a:solidFill>
+                      <a:schemeClr val="tx1">
+                        <a:lumMod val="65000"/>
+                        <a:lumOff val="35000"/>
+                      </a:schemeClr>
+                    </a:solidFill>
+                    <a:latin typeface="+mn-lt"/>
+                    <a:ea typeface="+mn-ea"/>
+                    <a:cs typeface="+mn-cs"/>
+                  </a:defRPr>
+                </a:pPr>
+                <a:r>
+                  <a:rPr lang="sk-SK"/>
+                  <a:t>Priemer výpočtového času [ms]</a:t>
+                </a:r>
+              </a:p>
+            </c:rich>
+          </c:tx>
+          <c:overlay val="0"/>
+          <c:spPr>
+            <a:noFill/>
+            <a:ln>
+              <a:noFill/>
+            </a:ln>
+            <a:effectLst/>
+          </c:spPr>
+          <c:txPr>
+            <a:bodyPr rot="-5400000" spcFirstLastPara="1" vertOverflow="ellipsis" vert="horz" wrap="square" anchor="ctr" anchorCtr="1"/>
+            <a:lstStyle/>
+            <a:p>
+              <a:pPr>
+                <a:defRPr sz="1000" b="0" i="0" u="none" strike="noStrike" kern="1200" baseline="0">
+                  <a:solidFill>
+                    <a:schemeClr val="tx1">
+                      <a:lumMod val="65000"/>
+                      <a:lumOff val="35000"/>
+                    </a:schemeClr>
+                  </a:solidFill>
+                  <a:latin typeface="+mn-lt"/>
+                  <a:ea typeface="+mn-ea"/>
+                  <a:cs typeface="+mn-cs"/>
+                </a:defRPr>
+              </a:pPr>
+              <a:endParaRPr lang="sk-SK"/>
+            </a:p>
+          </c:txPr>
+        </c:title>
+        <c:numFmt formatCode="General" sourceLinked="1"/>
+        <c:majorTickMark val="none"/>
+        <c:minorTickMark val="none"/>
+        <c:tickLblPos val="nextTo"/>
+        <c:spPr>
+          <a:noFill/>
+          <a:ln>
+            <a:noFill/>
+          </a:ln>
+          <a:effectLst/>
+        </c:spPr>
+        <c:txPr>
+          <a:bodyPr rot="-60000000" spcFirstLastPara="1" vertOverflow="ellipsis" vert="horz" wrap="square" anchor="ctr" anchorCtr="1"/>
+          <a:lstStyle/>
+          <a:p>
+            <a:pPr>
+              <a:defRPr sz="900" b="0" i="0" u="none" strike="noStrike" kern="1200" baseline="0">
+                <a:solidFill>
+                  <a:schemeClr val="tx1">
+                    <a:lumMod val="65000"/>
+                    <a:lumOff val="35000"/>
+                  </a:schemeClr>
+                </a:solidFill>
+                <a:latin typeface="+mn-lt"/>
+                <a:ea typeface="+mn-ea"/>
+                <a:cs typeface="+mn-cs"/>
+              </a:defRPr>
+            </a:pPr>
+            <a:endParaRPr lang="sk-SK"/>
+          </a:p>
+        </c:txPr>
+        <c:crossAx val="15675712"/>
+        <c:crosses val="autoZero"/>
+        <c:crossBetween val="midCat"/>
+      </c:valAx>
+      <c:valAx>
+        <c:axId val="184458208"/>
+        <c:scaling>
+          <c:orientation val="minMax"/>
+        </c:scaling>
+        <c:delete val="0"/>
+        <c:axPos val="r"/>
+        <c:title>
+          <c:tx>
+            <c:rich>
+              <a:bodyPr rot="-5400000" spcFirstLastPara="1" vertOverflow="ellipsis" vert="horz" wrap="square" anchor="ctr" anchorCtr="1"/>
+              <a:lstStyle/>
+              <a:p>
+                <a:pPr>
+                  <a:defRPr sz="1000" b="0" i="0" u="none" strike="noStrike" kern="1200" baseline="0">
+                    <a:solidFill>
+                      <a:schemeClr val="tx1">
+                        <a:lumMod val="65000"/>
+                        <a:lumOff val="35000"/>
+                      </a:schemeClr>
+                    </a:solidFill>
+                    <a:latin typeface="+mn-lt"/>
+                    <a:ea typeface="+mn-ea"/>
+                    <a:cs typeface="+mn-cs"/>
+                  </a:defRPr>
+                </a:pPr>
+                <a:r>
+                  <a:rPr lang="sk-SK"/>
+                  <a:t>Teoretická</a:t>
+                </a:r>
+                <a:r>
+                  <a:rPr lang="sk-SK" baseline="0"/>
+                  <a:t> zložitosť [-]</a:t>
+                </a:r>
+                <a:endParaRPr lang="sk-SK"/>
+              </a:p>
+            </c:rich>
+          </c:tx>
+          <c:overlay val="0"/>
+          <c:spPr>
+            <a:noFill/>
+            <a:ln>
+              <a:noFill/>
+            </a:ln>
+            <a:effectLst/>
+          </c:spPr>
+          <c:txPr>
+            <a:bodyPr rot="-5400000" spcFirstLastPara="1" vertOverflow="ellipsis" vert="horz" wrap="square" anchor="ctr" anchorCtr="1"/>
+            <a:lstStyle/>
+            <a:p>
+              <a:pPr>
+                <a:defRPr sz="1000" b="0" i="0" u="none" strike="noStrike" kern="1200" baseline="0">
+                  <a:solidFill>
+                    <a:schemeClr val="tx1">
+                      <a:lumMod val="65000"/>
+                      <a:lumOff val="35000"/>
+                    </a:schemeClr>
+                  </a:solidFill>
+                  <a:latin typeface="+mn-lt"/>
+                  <a:ea typeface="+mn-ea"/>
+                  <a:cs typeface="+mn-cs"/>
+                </a:defRPr>
+              </a:pPr>
+              <a:endParaRPr lang="sk-SK"/>
+            </a:p>
+          </c:txPr>
+        </c:title>
+        <c:numFmt formatCode="0" sourceLinked="0"/>
+        <c:majorTickMark val="out"/>
+        <c:minorTickMark val="none"/>
+        <c:tickLblPos val="nextTo"/>
+        <c:spPr>
+          <a:noFill/>
+          <a:ln>
+            <a:noFill/>
+          </a:ln>
+          <a:effectLst/>
+        </c:spPr>
+        <c:txPr>
+          <a:bodyPr rot="-60000000" spcFirstLastPara="1" vertOverflow="ellipsis" vert="horz" wrap="square" anchor="ctr" anchorCtr="1"/>
+          <a:lstStyle/>
+          <a:p>
+            <a:pPr>
+              <a:defRPr sz="900" b="0" i="0" u="none" strike="noStrike" kern="1200" baseline="0">
+                <a:solidFill>
+                  <a:schemeClr val="tx1">
+                    <a:lumMod val="65000"/>
+                    <a:lumOff val="35000"/>
+                  </a:schemeClr>
+                </a:solidFill>
+                <a:latin typeface="+mn-lt"/>
+                <a:ea typeface="+mn-ea"/>
+                <a:cs typeface="+mn-cs"/>
+              </a:defRPr>
+            </a:pPr>
+            <a:endParaRPr lang="sk-SK"/>
+          </a:p>
+        </c:txPr>
+        <c:crossAx val="184459904"/>
+        <c:crosses val="max"/>
+        <c:crossBetween val="midCat"/>
+        <c:majorUnit val="50000"/>
+        <c:minorUnit val="10000"/>
+      </c:valAx>
+      <c:valAx>
+        <c:axId val="184459904"/>
+        <c:scaling>
+          <c:orientation val="minMax"/>
+        </c:scaling>
+        <c:delete val="1"/>
+        <c:axPos val="t"/>
+        <c:numFmt formatCode="General" sourceLinked="1"/>
+        <c:majorTickMark val="out"/>
+        <c:minorTickMark val="none"/>
+        <c:tickLblPos val="nextTo"/>
+        <c:crossAx val="184458208"/>
+        <c:crosses val="max"/>
+        <c:crossBetween val="midCat"/>
+      </c:valAx>
+      <c:spPr>
+        <a:noFill/>
+        <a:ln>
+          <a:noFill/>
+        </a:ln>
+        <a:effectLst/>
+      </c:spPr>
+    </c:plotArea>
+    <c:legend>
+      <c:legendPos val="b"/>
+      <c:overlay val="0"/>
+      <c:spPr>
+        <a:noFill/>
+        <a:ln>
+          <a:noFill/>
+        </a:ln>
+        <a:effectLst/>
+      </c:spPr>
+      <c:txPr>
+        <a:bodyPr rot="0" spcFirstLastPara="1" vertOverflow="ellipsis" vert="horz" wrap="square" anchor="ctr" anchorCtr="1"/>
+        <a:lstStyle/>
+        <a:p>
+          <a:pPr>
+            <a:defRPr sz="900" b="0" i="0" u="none" strike="noStrike" kern="1200" baseline="0">
+              <a:solidFill>
+                <a:schemeClr val="tx1">
+                  <a:lumMod val="65000"/>
+                  <a:lumOff val="35000"/>
+                </a:schemeClr>
+              </a:solidFill>
+              <a:latin typeface="+mn-lt"/>
+              <a:ea typeface="+mn-ea"/>
+              <a:cs typeface="+mn-cs"/>
+            </a:defRPr>
+          </a:pPr>
+          <a:endParaRPr lang="sk-SK"/>
+        </a:p>
+      </c:txPr>
+    </c:legend>
+    <c:plotVisOnly val="1"/>
+    <c:dispBlanksAs val="gap"/>
+    <c:extLst>
+      <c:ext xmlns:c16r3="http://schemas.microsoft.com/office/drawing/2017/03/chart" uri="{56B9EC1D-385E-4148-901F-78D8002777C0}">
+        <c16r3:dataDisplayOptions16>
+          <c16r3:dispNaAsBlank val="1"/>
+        </c16r3:dataDisplayOptions16>
+      </c:ext>
+    </c:extLst>
+    <c:showDLblsOverMax val="0"/>
+  </c:chart>
+  <c:spPr>
+    <a:solidFill>
+      <a:schemeClr val="bg1"/>
+    </a:solidFill>
+    <a:ln w="9525" cap="flat" cmpd="sng" algn="ctr">
+      <a:solidFill>
+        <a:schemeClr val="tx1">
+          <a:lumMod val="15000"/>
+          <a:lumOff val="85000"/>
+        </a:schemeClr>
+      </a:solidFill>
+      <a:round/>
+    </a:ln>
+    <a:effectLst/>
+  </c:spPr>
+  <c:txPr>
+    <a:bodyPr/>
+    <a:lstStyle/>
+    <a:p>
+      <a:pPr>
+        <a:defRPr/>
+      </a:pPr>
+      <a:endParaRPr lang="sk-SK"/>
+    </a:p>
+  </c:txPr>
+  <c:externalData r:id="rId3">
+    <c:autoUpdate val="0"/>
+  </c:externalData>
+</c:chartSpace>
+</file>
+
+<file path=word/charts/colors1.xml><?xml version="1.0" encoding="utf-8"?>
+<cs:colorStyle xmlns:cs="http://schemas.microsoft.com/office/drawing/2012/chartStyle" xmlns:a="http://schemas.openxmlformats.org/drawingml/2006/main" meth="cycle" id="10">
+  <a:schemeClr val="accent1"/>
+  <a:schemeClr val="accent2"/>
+  <a:schemeClr val="accent3"/>
+  <a:schemeClr val="accent4"/>
+  <a:schemeClr val="accent5"/>
+  <a:schemeClr val="accent6"/>
+  <cs:variation/>
+  <cs:variation>
+    <a:lumMod val="60000"/>
+  </cs:variation>
+  <cs:variation>
+    <a:lumMod val="80000"/>
+    <a:lumOff val="20000"/>
+  </cs:variation>
+  <cs:variation>
+    <a:lumMod val="80000"/>
+  </cs:variation>
+  <cs:variation>
+    <a:lumMod val="60000"/>
+    <a:lumOff val="40000"/>
+  </cs:variation>
+  <cs:variation>
+    <a:lumMod val="50000"/>
+  </cs:variation>
+  <cs:variation>
+    <a:lumMod val="70000"/>
+    <a:lumOff val="30000"/>
+  </cs:variation>
+  <cs:variation>
+    <a:lumMod val="70000"/>
+  </cs:variation>
+  <cs:variation>
+    <a:lumMod val="50000"/>
+    <a:lumOff val="50000"/>
+  </cs:variation>
+</cs:colorStyle>
+</file>
+
+<file path=word/charts/style1.xml><?xml version="1.0" encoding="utf-8"?>
+<cs:chartStyle xmlns:cs="http://schemas.microsoft.com/office/drawing/2012/chartStyle" xmlns:a="http://schemas.openxmlformats.org/drawingml/2006/main" id="227">
+  <cs:axisTitle>
+    <cs:lnRef idx="0"/>
+    <cs:fillRef idx="0"/>
+    <cs:effectRef idx="0"/>
+    <cs:fontRef idx="minor">
+      <a:schemeClr val="tx1">
+        <a:lumMod val="65000"/>
+        <a:lumOff val="35000"/>
+      </a:schemeClr>
+    </cs:fontRef>
+    <cs:defRPr sz="1000" kern="1200"/>
+  </cs:axisTitle>
+  <cs:categoryAxis>
+    <cs:lnRef idx="0"/>
+    <cs:fillRef idx="0"/>
+    <cs:effectRef idx="0"/>
+    <cs:fontRef idx="minor">
+      <a:schemeClr val="tx1">
+        <a:lumMod val="65000"/>
+        <a:lumOff val="35000"/>
+      </a:schemeClr>
+    </cs:fontRef>
+    <cs:spPr>
+      <a:ln w="9525" cap="flat" cmpd="sng" algn="ctr">
+        <a:solidFill>
+          <a:schemeClr val="tx1">
+            <a:lumMod val="15000"/>
+            <a:lumOff val="85000"/>
+          </a:schemeClr>
+        </a:solidFill>
+        <a:round/>
+      </a:ln>
+    </cs:spPr>
+    <cs:defRPr sz="900" kern="1200"/>
+  </cs:categoryAxis>
+  <cs:chartArea mods="allowNoFillOverride allowNoLineOverride">
+    <cs:lnRef idx="0"/>
+    <cs:fillRef idx="0"/>
+    <cs:effectRef idx="0"/>
+    <cs:fontRef idx="minor">
+      <a:schemeClr val="tx1"/>
+    </cs:fontRef>
+    <cs:spPr>
+      <a:solidFill>
+        <a:schemeClr val="bg1"/>
+      </a:solidFill>
+      <a:ln w="9525" cap="flat" cmpd="sng" algn="ctr">
+        <a:solidFill>
+          <a:schemeClr val="tx1">
+            <a:lumMod val="15000"/>
+            <a:lumOff val="85000"/>
+          </a:schemeClr>
+        </a:solidFill>
+        <a:round/>
+      </a:ln>
+    </cs:spPr>
+    <cs:defRPr sz="1000" kern="1200"/>
+  </cs:chartArea>
+  <cs:dataLabel>
+    <cs:lnRef idx="0"/>
+    <cs:fillRef idx="0"/>
+    <cs:effectRef idx="0"/>
+    <cs:fontRef idx="minor">
+      <a:schemeClr val="tx1">
+        <a:lumMod val="75000"/>
+        <a:lumOff val="25000"/>
+      </a:schemeClr>
+    </cs:fontRef>
+    <cs:defRPr sz="900" kern="1200"/>
+  </cs:dataLabel>
+  <cs:dataLabelCallout>
+    <cs:lnRef idx="0"/>
+    <cs:fillRef idx="0"/>
+    <cs:effectRef idx="0"/>
+    <cs:fontRef idx="minor">
+      <a:schemeClr val="dk1">
+        <a:lumMod val="65000"/>
+        <a:lumOff val="35000"/>
+      </a:schemeClr>
+    </cs:fontRef>
+    <cs:spPr>
+      <a:solidFill>
+        <a:schemeClr val="lt1"/>
+      </a:solidFill>
+      <a:ln>
+        <a:solidFill>
+          <a:schemeClr val="dk1">
+            <a:lumMod val="25000"/>
+            <a:lumOff val="75000"/>
+          </a:schemeClr>
+        </a:solidFill>
+      </a:ln>
+    </cs:spPr>
+    <cs:defRPr sz="900" kern="1200"/>
+    <cs:bodyPr rot="0" spcFirstLastPara="1" vertOverflow="clip" horzOverflow="clip" vert="horz" wrap="square" lIns="36576" tIns="18288" rIns="36576" bIns="18288" anchor="ctr" anchorCtr="1">
+      <a:spAutoFit/>
+    </cs:bodyPr>
+  </cs:dataLabelCallout>
+  <cs:dataPoint>
+    <cs:lnRef idx="0"/>
+    <cs:fillRef idx="1">
+      <cs:styleClr val="auto"/>
+    </cs:fillRef>
+    <cs:effectRef idx="0"/>
+    <cs:fontRef idx="minor">
+      <a:schemeClr val="tx1"/>
+    </cs:fontRef>
+    <cs:spPr>
+      <a:solidFill>
+        <a:schemeClr val="phClr"/>
+      </a:solidFill>
+    </cs:spPr>
+  </cs:dataPoint>
+  <cs:dataPoint3D>
+    <cs:lnRef idx="0"/>
+    <cs:fillRef idx="1">
+      <cs:styleClr val="auto"/>
+    </cs:fillRef>
+    <cs:effectRef idx="0"/>
+    <cs:fontRef idx="minor">
+      <a:schemeClr val="tx1"/>
+    </cs:fontRef>
+    <cs:spPr>
+      <a:solidFill>
+        <a:schemeClr val="phClr"/>
+      </a:solidFill>
+    </cs:spPr>
+  </cs:dataPoint3D>
+  <cs:dataPointLine>
+    <cs:lnRef idx="0">
+      <cs:styleClr val="auto"/>
+    </cs:lnRef>
+    <cs:fillRef idx="1"/>
+    <cs:effectRef idx="0"/>
+    <cs:fontRef idx="minor">
+      <a:schemeClr val="tx1"/>
+    </cs:fontRef>
+    <cs:spPr>
+      <a:ln w="28575" cap="rnd">
+        <a:solidFill>
+          <a:schemeClr val="phClr"/>
+        </a:solidFill>
+        <a:round/>
+      </a:ln>
+    </cs:spPr>
+  </cs:dataPointLine>
+  <cs:dataPointMarker>
+    <cs:lnRef idx="0">
+      <cs:styleClr val="auto"/>
+    </cs:lnRef>
+    <cs:fillRef idx="1">
+      <cs:styleClr val="auto"/>
+    </cs:fillRef>
+    <cs:effectRef idx="0"/>
+    <cs:fontRef idx="minor">
+      <a:schemeClr val="tx1"/>
+    </cs:fontRef>
+    <cs:spPr>
+      <a:solidFill>
+        <a:schemeClr val="phClr"/>
+      </a:solidFill>
+      <a:ln w="9525">
+        <a:solidFill>
+          <a:schemeClr val="phClr"/>
+        </a:solidFill>
+      </a:ln>
+    </cs:spPr>
+  </cs:dataPointMarker>
+  <cs:dataPointMarkerLayout symbol="circle" size="5"/>
+  <cs:dataPointWireframe>
+    <cs:lnRef idx="0">
+      <cs:styleClr val="auto"/>
+    </cs:lnRef>
+    <cs:fillRef idx="1"/>
+    <cs:effectRef idx="0"/>
+    <cs:fontRef idx="minor">
+      <a:schemeClr val="tx1"/>
+    </cs:fontRef>
+    <cs:spPr>
+      <a:ln w="9525" cap="rnd">
+        <a:solidFill>
+          <a:schemeClr val="phClr"/>
+        </a:solidFill>
+        <a:round/>
+      </a:ln>
+    </cs:spPr>
+  </cs:dataPointWireframe>
+  <cs:dataTable>
+    <cs:lnRef idx="0"/>
+    <cs:fillRef idx="0"/>
+    <cs:effectRef idx="0"/>
+    <cs:fontRef idx="minor">
+      <a:schemeClr val="tx1">
+        <a:lumMod val="65000"/>
+        <a:lumOff val="35000"/>
+      </a:schemeClr>
+    </cs:fontRef>
+    <cs:spPr>
+      <a:noFill/>
+      <a:ln w="9525" cap="flat" cmpd="sng" algn="ctr">
+        <a:solidFill>
+          <a:schemeClr val="tx1">
+            <a:lumMod val="15000"/>
+            <a:lumOff val="85000"/>
+          </a:schemeClr>
+        </a:solidFill>
+        <a:round/>
+      </a:ln>
+    </cs:spPr>
+    <cs:defRPr sz="900" kern="1200"/>
+  </cs:dataTable>
+  <cs:downBar>
+    <cs:lnRef idx="0"/>
+    <cs:fillRef idx="0"/>
+    <cs:effectRef idx="0"/>
+    <cs:fontRef idx="minor">
+      <a:schemeClr val="dk1"/>
+    </cs:fontRef>
+    <cs:spPr>
+      <a:solidFill>
+        <a:schemeClr val="dk1">
+          <a:lumMod val="65000"/>
+          <a:lumOff val="35000"/>
+        </a:schemeClr>
+      </a:solidFill>
+      <a:ln w="9525">
+        <a:solidFill>
+          <a:schemeClr val="tx1">
+            <a:lumMod val="65000"/>
+            <a:lumOff val="35000"/>
+          </a:schemeClr>
+        </a:solidFill>
+      </a:ln>
+    </cs:spPr>
+  </cs:downBar>
+  <cs:dropLine>
+    <cs:lnRef idx="0"/>
+    <cs:fillRef idx="0"/>
+    <cs:effectRef idx="0"/>
+    <cs:fontRef idx="minor">
+      <a:schemeClr val="tx1"/>
+    </cs:fontRef>
+    <cs:spPr>
+      <a:ln w="9525" cap="flat" cmpd="sng" algn="ctr">
+        <a:solidFill>
+          <a:schemeClr val="tx1">
+            <a:lumMod val="35000"/>
+            <a:lumOff val="65000"/>
+          </a:schemeClr>
+        </a:solidFill>
+        <a:round/>
+      </a:ln>
+    </cs:spPr>
+  </cs:dropLine>
+  <cs:errorBar>
+    <cs:lnRef idx="0"/>
+    <cs:fillRef idx="0"/>
+    <cs:effectRef idx="0"/>
+    <cs:fontRef idx="minor">
+      <a:schemeClr val="tx1"/>
+    </cs:fontRef>
+    <cs:spPr>
+      <a:ln w="9525" cap="flat" cmpd="sng" algn="ctr">
+        <a:solidFill>
+          <a:schemeClr val="tx1">
+            <a:lumMod val="65000"/>
+            <a:lumOff val="35000"/>
+          </a:schemeClr>
+        </a:solidFill>
+        <a:round/>
+      </a:ln>
+    </cs:spPr>
+  </cs:errorBar>
+  <cs:floor>
+    <cs:lnRef idx="0"/>
+    <cs:fillRef idx="0"/>
+    <cs:effectRef idx="0"/>
+    <cs:fontRef idx="minor">
+      <a:schemeClr val="tx1"/>
+    </cs:fontRef>
+    <cs:spPr>
+      <a:noFill/>
+      <a:ln>
+        <a:noFill/>
+      </a:ln>
+    </cs:spPr>
+  </cs:floor>
+  <cs:gridlineMajor>
+    <cs:lnRef idx="0"/>
+    <cs:fillRef idx="0"/>
+    <cs:effectRef idx="0"/>
+    <cs:fontRef idx="minor">
+      <a:schemeClr val="tx1"/>
+    </cs:fontRef>
+    <cs:spPr>
+      <a:ln w="9525" cap="flat" cmpd="sng" algn="ctr">
+        <a:solidFill>
+          <a:schemeClr val="tx1">
+            <a:lumMod val="15000"/>
+            <a:lumOff val="85000"/>
+          </a:schemeClr>
+        </a:solidFill>
+        <a:round/>
+      </a:ln>
+    </cs:spPr>
+  </cs:gridlineMajor>
+  <cs:gridlineMinor>
+    <cs:lnRef idx="0"/>
+    <cs:fillRef idx="0"/>
+    <cs:effectRef idx="0"/>
+    <cs:fontRef idx="minor">
+      <a:schemeClr val="tx1"/>
+    </cs:fontRef>
+    <cs:spPr>
+      <a:ln w="9525" cap="flat" cmpd="sng" algn="ctr">
+        <a:solidFill>
+          <a:schemeClr val="tx1">
+            <a:lumMod val="5000"/>
+            <a:lumOff val="95000"/>
+          </a:schemeClr>
+        </a:solidFill>
+        <a:round/>
+      </a:ln>
+    </cs:spPr>
+  </cs:gridlineMinor>
+  <cs:hiLoLine>
+    <cs:lnRef idx="0"/>
+    <cs:fillRef idx="0"/>
+    <cs:effectRef idx="0"/>
+    <cs:fontRef idx="minor">
+      <a:schemeClr val="tx1"/>
+    </cs:fontRef>
+    <cs:spPr>
+      <a:ln w="9525" cap="flat" cmpd="sng" algn="ctr">
+        <a:solidFill>
+          <a:schemeClr val="tx1">
+            <a:lumMod val="75000"/>
+            <a:lumOff val="25000"/>
+          </a:schemeClr>
+        </a:solidFill>
+        <a:round/>
+      </a:ln>
+    </cs:spPr>
+  </cs:hiLoLine>
+  <cs:leaderLine>
+    <cs:lnRef idx="0"/>
+    <cs:fillRef idx="0"/>
+    <cs:effectRef idx="0"/>
+    <cs:fontRef idx="minor">
+      <a:schemeClr val="tx1"/>
+    </cs:fontRef>
+    <cs:spPr>
+      <a:ln w="9525" cap="flat" cmpd="sng" algn="ctr">
+        <a:solidFill>
+          <a:schemeClr val="tx1">
+            <a:lumMod val="35000"/>
+            <a:lumOff val="65000"/>
+          </a:schemeClr>
+        </a:solidFill>
+        <a:round/>
+      </a:ln>
+    </cs:spPr>
+  </cs:leaderLine>
+  <cs:legend>
+    <cs:lnRef idx="0"/>
+    <cs:fillRef idx="0"/>
+    <cs:effectRef idx="0"/>
+    <cs:fontRef idx="minor">
+      <a:schemeClr val="tx1">
+        <a:lumMod val="65000"/>
+        <a:lumOff val="35000"/>
+      </a:schemeClr>
+    </cs:fontRef>
+    <cs:defRPr sz="900" kern="1200"/>
+  </cs:legend>
+  <cs:plotArea mods="allowNoFillOverride allowNoLineOverride">
+    <cs:lnRef idx="0"/>
+    <cs:fillRef idx="0"/>
+    <cs:effectRef idx="0"/>
+    <cs:fontRef idx="minor">
+      <a:schemeClr val="tx1"/>
+    </cs:fontRef>
+  </cs:plotArea>
+  <cs:plotArea3D mods="allowNoFillOverride allowNoLineOverride">
+    <cs:lnRef idx="0"/>
+    <cs:fillRef idx="0"/>
+    <cs:effectRef idx="0"/>
+    <cs:fontRef idx="minor">
+      <a:schemeClr val="tx1"/>
+    </cs:fontRef>
+  </cs:plotArea3D>
+  <cs:seriesAxis>
+    <cs:lnRef idx="0"/>
+    <cs:fillRef idx="0"/>
+    <cs:effectRef idx="0"/>
+    <cs:fontRef idx="minor">
+      <a:schemeClr val="tx1">
+        <a:lumMod val="65000"/>
+        <a:lumOff val="35000"/>
+      </a:schemeClr>
+    </cs:fontRef>
+    <cs:defRPr sz="900" kern="1200"/>
+  </cs:seriesAxis>
+  <cs:seriesLine>
+    <cs:lnRef idx="0"/>
+    <cs:fillRef idx="0"/>
+    <cs:effectRef idx="0"/>
+    <cs:fontRef idx="minor">
+      <a:schemeClr val="tx1"/>
+    </cs:fontRef>
+    <cs:spPr>
+      <a:ln w="9525" cap="flat" cmpd="sng" algn="ctr">
+        <a:solidFill>
+          <a:schemeClr val="tx1">
+            <a:lumMod val="35000"/>
+            <a:lumOff val="65000"/>
+          </a:schemeClr>
+        </a:solidFill>
+        <a:round/>
+      </a:ln>
+    </cs:spPr>
+  </cs:seriesLine>
+  <cs:title>
+    <cs:lnRef idx="0"/>
+    <cs:fillRef idx="0"/>
+    <cs:effectRef idx="0"/>
+    <cs:fontRef idx="minor">
+      <a:schemeClr val="tx1">
+        <a:lumMod val="65000"/>
+        <a:lumOff val="35000"/>
+      </a:schemeClr>
+    </cs:fontRef>
+    <cs:defRPr sz="1400" b="0" kern="1200" spc="0" baseline="0"/>
+  </cs:title>
+  <cs:trendline>
+    <cs:lnRef idx="0">
+      <cs:styleClr val="auto"/>
+    </cs:lnRef>
+    <cs:fillRef idx="0"/>
+    <cs:effectRef idx="0"/>
+    <cs:fontRef idx="minor">
+      <a:schemeClr val="tx1"/>
+    </cs:fontRef>
+    <cs:spPr>
+      <a:ln w="19050" cap="rnd">
+        <a:solidFill>
+          <a:schemeClr val="phClr"/>
+        </a:solidFill>
+        <a:prstDash val="sysDot"/>
+      </a:ln>
+    </cs:spPr>
+  </cs:trendline>
+  <cs:trendlineLabel>
+    <cs:lnRef idx="0"/>
+    <cs:fillRef idx="0"/>
+    <cs:effectRef idx="0"/>
+    <cs:fontRef idx="minor">
+      <a:schemeClr val="tx1">
+        <a:lumMod val="65000"/>
+        <a:lumOff val="35000"/>
+      </a:schemeClr>
+    </cs:fontRef>
+    <cs:defRPr sz="900" kern="1200"/>
+  </cs:trendlineLabel>
+  <cs:upBar>
+    <cs:lnRef idx="0"/>
+    <cs:fillRef idx="0"/>
+    <cs:effectRef idx="0"/>
+    <cs:fontRef idx="minor">
+      <a:schemeClr val="dk1"/>
+    </cs:fontRef>
+    <cs:spPr>
+      <a:solidFill>
+        <a:schemeClr val="lt1"/>
+      </a:solidFill>
+      <a:ln w="9525">
+        <a:solidFill>
+          <a:schemeClr val="tx1">
+            <a:lumMod val="15000"/>
+            <a:lumOff val="85000"/>
+          </a:schemeClr>
+        </a:solidFill>
+      </a:ln>
+    </cs:spPr>
+  </cs:upBar>
+  <cs:valueAxis>
+    <cs:lnRef idx="0"/>
+    <cs:fillRef idx="0"/>
+    <cs:effectRef idx="0"/>
+    <cs:fontRef idx="minor">
+      <a:schemeClr val="tx1">
+        <a:lumMod val="65000"/>
+        <a:lumOff val="35000"/>
+      </a:schemeClr>
+    </cs:fontRef>
+    <cs:defRPr sz="900" kern="1200"/>
+  </cs:valueAxis>
+  <cs:wall>
+    <cs:lnRef idx="0"/>
+    <cs:fillRef idx="0"/>
+    <cs:effectRef idx="0"/>
+    <cs:fontRef idx="minor">
+      <a:schemeClr val="tx1"/>
+    </cs:fontRef>
+    <cs:spPr>
+      <a:noFill/>
+      <a:ln>
+        <a:noFill/>
+      </a:ln>
+    </cs:spPr>
+  </cs:wall>
+</cs:chartStyle>
+</file>
+
 <file path=word/theme/theme1.xml><?xml version="1.0" encoding="utf-8"?>
 <a:theme xmlns:a="http://schemas.openxmlformats.org/drawingml/2006/main" name="Motív balíka Office">
   <a:themeElements>
@@ -7587,7 +9877,7 @@
 </file>
 
 <file path=customXml/itemProps1.xml><?xml version="1.0" encoding="utf-8"?>
-<ds:datastoreItem xmlns:ds="http://schemas.openxmlformats.org/officeDocument/2006/customXml" ds:itemID="{033C3860-33A3-704A-B174-D3561DFA61F3}">
+<ds:datastoreItem xmlns:ds="http://schemas.openxmlformats.org/officeDocument/2006/customXml" ds:itemID="{32702C4E-76CA-2F49-A3A3-73FC81AEDF20}">
   <ds:schemaRefs>
     <ds:schemaRef ds:uri="http://schemas.openxmlformats.org/officeDocument/2006/bibliography"/>
   </ds:schemaRefs>

</xml_diff>

<commit_message>
VBA skript v doku
</commit_message>
<xml_diff>
--- a/IAL-dokumentation.docx
+++ b/IAL-dokumentation.docx
@@ -3409,14 +3409,19 @@
         <w:t>2</w:t>
       </w:r>
       <w:r>
-        <w:t>), ako je to možno vidieť v zdroji číslo 1. Na testovanie sme si pripravili</w:t>
-      </w:r>
-      <w:r>
-        <w:t xml:space="preserve"> 5 matíc, odstupňované podľa </w:t>
-      </w:r>
-      <w:r>
-        <w:t>veľkosti</w:t>
-      </w:r>
+        <w:t xml:space="preserve">), ako je to možno vidieť v zdroji číslo 1. Na testovanie sme si </w:t>
+      </w:r>
+      <w:r>
+        <w:t>pomocou VBA skriptu vygenerovali</w:t>
+      </w:r>
+      <w:r>
+        <w:t xml:space="preserve"> 5 matíc,</w:t>
+      </w:r>
+      <w:r>
+        <w:t xml:space="preserve"> ktoré sú odstupňované podľa zložitosti</w:t>
+      </w:r>
+      <w:bookmarkStart w:id="30" w:name="_GoBack"/>
+      <w:bookmarkEnd w:id="30"/>
       <w:r>
         <w:t>.</w:t>
       </w:r>
@@ -4471,8 +4476,6 @@
       <w:pPr>
         <w:jc w:val="center"/>
       </w:pPr>
-      <w:bookmarkStart w:id="30" w:name="_GoBack"/>
-      <w:bookmarkEnd w:id="30"/>
     </w:p>
     <w:p>
       <w:r>
@@ -9877,7 +9880,7 @@
 </file>
 
 <file path=customXml/itemProps1.xml><?xml version="1.0" encoding="utf-8"?>
-<ds:datastoreItem xmlns:ds="http://schemas.openxmlformats.org/officeDocument/2006/customXml" ds:itemID="{32702C4E-76CA-2F49-A3A3-73FC81AEDF20}">
+<ds:datastoreItem xmlns:ds="http://schemas.openxmlformats.org/officeDocument/2006/customXml" ds:itemID="{34CB0BA5-FFEB-B944-A1AE-D1119175C475}">
   <ds:schemaRefs>
     <ds:schemaRef ds:uri="http://schemas.openxmlformats.org/officeDocument/2006/bibliography"/>
   </ds:schemaRefs>

</xml_diff>

<commit_message>
Úpravy z master vetvy
</commit_message>
<xml_diff>
--- a/IAL-dokumentation.docx
+++ b/IAL-dokumentation.docx
@@ -3409,21 +3409,1103 @@
         <w:t>2</w:t>
       </w:r>
       <w:r>
-        <w:t>), ako je to možno vidieť v zdroji číslo 1. Na testovanie sme si pripravili</w:t>
-      </w:r>
-      <w:r>
-        <w:t xml:space="preserve"> 5 matíc, odstupňované podľa náročnosti.</w:t>
-      </w:r>
-      <w:bookmarkStart w:id="30" w:name="_GoBack"/>
-      <w:bookmarkEnd w:id="30"/>
+        <w:t xml:space="preserve">), ako je to možno vidieť v zdroji číslo 1. Na testovanie sme si </w:t>
+      </w:r>
+      <w:r>
+        <w:t>pomocou VBA skriptu vygenerovali</w:t>
+      </w:r>
+      <w:r>
+        <w:t xml:space="preserve"> 5 matíc,</w:t>
+      </w:r>
+      <w:r>
+        <w:t xml:space="preserve"> ktoré sú odstupňované podľa zložitosti</w:t>
+      </w:r>
+      <w:r>
+        <w:t>.</w:t>
+      </w:r>
+    </w:p>
+    <w:p/>
+    <w:tbl>
+      <w:tblPr>
+        <w:tblW w:w="9700" w:type="dxa"/>
+        <w:tblCellMar>
+          <w:left w:w="70" w:type="dxa"/>
+          <w:right w:w="70" w:type="dxa"/>
+        </w:tblCellMar>
+        <w:tblLook w:val="04A0" w:firstRow="1" w:lastRow="0" w:firstColumn="1" w:lastColumn="0" w:noHBand="0" w:noVBand="1"/>
+      </w:tblPr>
+      <w:tblGrid>
+        <w:gridCol w:w="813"/>
+        <w:gridCol w:w="1620"/>
+        <w:gridCol w:w="1500"/>
+        <w:gridCol w:w="2460"/>
+        <w:gridCol w:w="3340"/>
+      </w:tblGrid>
+      <w:tr>
+        <w:trPr>
+          <w:trHeight w:val="340"/>
+        </w:trPr>
+        <w:tc>
+          <w:tcPr>
+            <w:tcW w:w="780" w:type="dxa"/>
+            <w:tcBorders>
+              <w:top w:val="single" w:sz="12" w:space="0" w:color="auto"/>
+              <w:left w:val="single" w:sz="12" w:space="0" w:color="auto"/>
+              <w:bottom w:val="single" w:sz="4" w:space="0" w:color="auto"/>
+              <w:right w:val="single" w:sz="4" w:space="0" w:color="auto"/>
+            </w:tcBorders>
+            <w:shd w:val="clear" w:color="auto" w:fill="auto"/>
+            <w:noWrap/>
+            <w:vAlign w:val="bottom"/>
+            <w:hideMark/>
+          </w:tcPr>
+          <w:p>
+            <w:pPr>
+              <w:rPr>
+                <w:rFonts w:ascii="Calibri" w:hAnsi="Calibri"/>
+                <w:color w:val="000000"/>
+              </w:rPr>
+            </w:pPr>
+            <w:r>
+              <w:rPr>
+                <w:rFonts w:ascii="Calibri" w:hAnsi="Calibri"/>
+                <w:color w:val="000000"/>
+              </w:rPr>
+              <w:t>Matica</w:t>
+            </w:r>
+          </w:p>
+        </w:tc>
+        <w:tc>
+          <w:tcPr>
+            <w:tcW w:w="1620" w:type="dxa"/>
+            <w:tcBorders>
+              <w:top w:val="single" w:sz="12" w:space="0" w:color="auto"/>
+              <w:left w:val="nil"/>
+              <w:bottom w:val="single" w:sz="4" w:space="0" w:color="auto"/>
+              <w:right w:val="single" w:sz="4" w:space="0" w:color="auto"/>
+            </w:tcBorders>
+            <w:shd w:val="clear" w:color="auto" w:fill="auto"/>
+            <w:noWrap/>
+            <w:vAlign w:val="bottom"/>
+            <w:hideMark/>
+          </w:tcPr>
+          <w:p>
+            <w:pPr>
+              <w:rPr>
+                <w:rFonts w:ascii="Calibri" w:hAnsi="Calibri"/>
+                <w:color w:val="000000"/>
+              </w:rPr>
+            </w:pPr>
+            <w:r>
+              <w:rPr>
+                <w:rFonts w:ascii="Calibri" w:hAnsi="Calibri"/>
+                <w:color w:val="000000"/>
+              </w:rPr>
+              <w:t>Počet uzlov - N</w:t>
+            </w:r>
+          </w:p>
+        </w:tc>
+        <w:tc>
+          <w:tcPr>
+            <w:tcW w:w="1500" w:type="dxa"/>
+            <w:tcBorders>
+              <w:top w:val="single" w:sz="12" w:space="0" w:color="auto"/>
+              <w:left w:val="nil"/>
+              <w:bottom w:val="single" w:sz="4" w:space="0" w:color="auto"/>
+              <w:right w:val="single" w:sz="4" w:space="0" w:color="auto"/>
+            </w:tcBorders>
+            <w:shd w:val="clear" w:color="auto" w:fill="auto"/>
+            <w:noWrap/>
+            <w:vAlign w:val="bottom"/>
+            <w:hideMark/>
+          </w:tcPr>
+          <w:p>
+            <w:pPr>
+              <w:rPr>
+                <w:rFonts w:ascii="Calibri" w:hAnsi="Calibri"/>
+                <w:color w:val="000000"/>
+              </w:rPr>
+            </w:pPr>
+            <w:r>
+              <w:rPr>
+                <w:rFonts w:ascii="Calibri" w:hAnsi="Calibri"/>
+                <w:color w:val="000000"/>
+              </w:rPr>
+              <w:t>Počet hrán - E</w:t>
+            </w:r>
+          </w:p>
+        </w:tc>
+        <w:tc>
+          <w:tcPr>
+            <w:tcW w:w="2460" w:type="dxa"/>
+            <w:tcBorders>
+              <w:top w:val="single" w:sz="12" w:space="0" w:color="auto"/>
+              <w:left w:val="nil"/>
+              <w:bottom w:val="single" w:sz="4" w:space="0" w:color="auto"/>
+              <w:right w:val="single" w:sz="4" w:space="0" w:color="auto"/>
+            </w:tcBorders>
+            <w:shd w:val="clear" w:color="auto" w:fill="auto"/>
+            <w:noWrap/>
+            <w:vAlign w:val="bottom"/>
+            <w:hideMark/>
+          </w:tcPr>
+          <w:p>
+            <w:pPr>
+              <w:rPr>
+                <w:rFonts w:ascii="Calibri" w:hAnsi="Calibri"/>
+                <w:color w:val="000000"/>
+              </w:rPr>
+            </w:pPr>
+            <w:r>
+              <w:rPr>
+                <w:rFonts w:ascii="Calibri" w:hAnsi="Calibri"/>
+                <w:color w:val="000000"/>
+              </w:rPr>
+              <w:t xml:space="preserve">Teoretická zložitosť [ - ] </w:t>
+            </w:r>
+          </w:p>
+        </w:tc>
+        <w:tc>
+          <w:tcPr>
+            <w:tcW w:w="3340" w:type="dxa"/>
+            <w:tcBorders>
+              <w:top w:val="single" w:sz="12" w:space="0" w:color="auto"/>
+              <w:left w:val="nil"/>
+              <w:bottom w:val="single" w:sz="4" w:space="0" w:color="auto"/>
+              <w:right w:val="single" w:sz="12" w:space="0" w:color="auto"/>
+            </w:tcBorders>
+            <w:shd w:val="clear" w:color="auto" w:fill="auto"/>
+            <w:noWrap/>
+            <w:vAlign w:val="bottom"/>
+            <w:hideMark/>
+          </w:tcPr>
+          <w:p>
+            <w:pPr>
+              <w:rPr>
+                <w:rFonts w:ascii="Calibri" w:hAnsi="Calibri"/>
+                <w:color w:val="000000"/>
+              </w:rPr>
+            </w:pPr>
+            <w:r>
+              <w:rPr>
+                <w:rFonts w:ascii="Calibri" w:hAnsi="Calibri"/>
+                <w:color w:val="000000"/>
+              </w:rPr>
+              <w:t>Priemer výpočtového času [ ms ]</w:t>
+            </w:r>
+          </w:p>
+        </w:tc>
+      </w:tr>
+      <w:tr>
+        <w:trPr>
+          <w:trHeight w:val="320"/>
+        </w:trPr>
+        <w:tc>
+          <w:tcPr>
+            <w:tcW w:w="780" w:type="dxa"/>
+            <w:tcBorders>
+              <w:top w:val="nil"/>
+              <w:left w:val="single" w:sz="12" w:space="0" w:color="auto"/>
+              <w:bottom w:val="single" w:sz="4" w:space="0" w:color="auto"/>
+              <w:right w:val="single" w:sz="4" w:space="0" w:color="auto"/>
+            </w:tcBorders>
+            <w:shd w:val="clear" w:color="auto" w:fill="auto"/>
+            <w:noWrap/>
+            <w:vAlign w:val="bottom"/>
+            <w:hideMark/>
+          </w:tcPr>
+          <w:p>
+            <w:pPr>
+              <w:jc w:val="right"/>
+              <w:rPr>
+                <w:rFonts w:ascii="Calibri" w:hAnsi="Calibri"/>
+                <w:color w:val="000000"/>
+              </w:rPr>
+            </w:pPr>
+            <w:r>
+              <w:rPr>
+                <w:rFonts w:ascii="Calibri" w:hAnsi="Calibri"/>
+                <w:color w:val="000000"/>
+              </w:rPr>
+              <w:t>1</w:t>
+            </w:r>
+          </w:p>
+        </w:tc>
+        <w:tc>
+          <w:tcPr>
+            <w:tcW w:w="1620" w:type="dxa"/>
+            <w:tcBorders>
+              <w:top w:val="nil"/>
+              <w:left w:val="nil"/>
+              <w:bottom w:val="single" w:sz="4" w:space="0" w:color="auto"/>
+              <w:right w:val="single" w:sz="4" w:space="0" w:color="auto"/>
+            </w:tcBorders>
+            <w:shd w:val="clear" w:color="auto" w:fill="auto"/>
+            <w:noWrap/>
+            <w:vAlign w:val="bottom"/>
+            <w:hideMark/>
+          </w:tcPr>
+          <w:p>
+            <w:pPr>
+              <w:jc w:val="right"/>
+              <w:rPr>
+                <w:rFonts w:ascii="Calibri" w:hAnsi="Calibri"/>
+                <w:color w:val="000000"/>
+              </w:rPr>
+            </w:pPr>
+            <w:r>
+              <w:rPr>
+                <w:rFonts w:ascii="Calibri" w:hAnsi="Calibri"/>
+                <w:color w:val="000000"/>
+              </w:rPr>
+              <w:t>20</w:t>
+            </w:r>
+          </w:p>
+        </w:tc>
+        <w:tc>
+          <w:tcPr>
+            <w:tcW w:w="1500" w:type="dxa"/>
+            <w:tcBorders>
+              <w:top w:val="nil"/>
+              <w:left w:val="nil"/>
+              <w:bottom w:val="single" w:sz="4" w:space="0" w:color="auto"/>
+              <w:right w:val="single" w:sz="4" w:space="0" w:color="auto"/>
+            </w:tcBorders>
+            <w:shd w:val="clear" w:color="auto" w:fill="auto"/>
+            <w:noWrap/>
+            <w:vAlign w:val="bottom"/>
+            <w:hideMark/>
+          </w:tcPr>
+          <w:p>
+            <w:pPr>
+              <w:jc w:val="right"/>
+              <w:rPr>
+                <w:rFonts w:ascii="Calibri" w:hAnsi="Calibri"/>
+                <w:color w:val="000000"/>
+              </w:rPr>
+            </w:pPr>
+            <w:r>
+              <w:rPr>
+                <w:rFonts w:ascii="Calibri" w:hAnsi="Calibri"/>
+                <w:color w:val="000000"/>
+              </w:rPr>
+              <w:t>70</w:t>
+            </w:r>
+          </w:p>
+        </w:tc>
+        <w:tc>
+          <w:tcPr>
+            <w:tcW w:w="2460" w:type="dxa"/>
+            <w:tcBorders>
+              <w:top w:val="nil"/>
+              <w:left w:val="nil"/>
+              <w:bottom w:val="single" w:sz="4" w:space="0" w:color="auto"/>
+              <w:right w:val="single" w:sz="4" w:space="0" w:color="auto"/>
+            </w:tcBorders>
+            <w:shd w:val="clear" w:color="auto" w:fill="auto"/>
+            <w:noWrap/>
+            <w:vAlign w:val="bottom"/>
+            <w:hideMark/>
+          </w:tcPr>
+          <w:p>
+            <w:pPr>
+              <w:jc w:val="right"/>
+              <w:rPr>
+                <w:rFonts w:ascii="Calibri" w:hAnsi="Calibri"/>
+                <w:color w:val="000000"/>
+              </w:rPr>
+            </w:pPr>
+            <w:r>
+              <w:rPr>
+                <w:rFonts w:ascii="Calibri" w:hAnsi="Calibri"/>
+                <w:color w:val="000000"/>
+              </w:rPr>
+              <w:t>2983.137</w:t>
+            </w:r>
+          </w:p>
+        </w:tc>
+        <w:tc>
+          <w:tcPr>
+            <w:tcW w:w="3340" w:type="dxa"/>
+            <w:tcBorders>
+              <w:top w:val="nil"/>
+              <w:left w:val="nil"/>
+              <w:bottom w:val="single" w:sz="4" w:space="0" w:color="auto"/>
+              <w:right w:val="single" w:sz="12" w:space="0" w:color="auto"/>
+            </w:tcBorders>
+            <w:shd w:val="clear" w:color="auto" w:fill="auto"/>
+            <w:noWrap/>
+            <w:vAlign w:val="bottom"/>
+            <w:hideMark/>
+          </w:tcPr>
+          <w:p>
+            <w:pPr>
+              <w:jc w:val="right"/>
+              <w:rPr>
+                <w:rFonts w:ascii="Calibri" w:hAnsi="Calibri"/>
+                <w:color w:val="000000"/>
+              </w:rPr>
+            </w:pPr>
+            <w:r>
+              <w:rPr>
+                <w:rFonts w:ascii="Calibri" w:hAnsi="Calibri"/>
+                <w:color w:val="000000"/>
+              </w:rPr>
+              <w:t>0.159</w:t>
+            </w:r>
+          </w:p>
+        </w:tc>
+      </w:tr>
+      <w:tr>
+        <w:trPr>
+          <w:trHeight w:val="320"/>
+        </w:trPr>
+        <w:tc>
+          <w:tcPr>
+            <w:tcW w:w="780" w:type="dxa"/>
+            <w:tcBorders>
+              <w:top w:val="nil"/>
+              <w:left w:val="single" w:sz="12" w:space="0" w:color="auto"/>
+              <w:bottom w:val="single" w:sz="4" w:space="0" w:color="auto"/>
+              <w:right w:val="single" w:sz="4" w:space="0" w:color="auto"/>
+            </w:tcBorders>
+            <w:shd w:val="clear" w:color="auto" w:fill="auto"/>
+            <w:noWrap/>
+            <w:vAlign w:val="bottom"/>
+            <w:hideMark/>
+          </w:tcPr>
+          <w:p>
+            <w:pPr>
+              <w:jc w:val="right"/>
+              <w:rPr>
+                <w:rFonts w:ascii="Calibri" w:hAnsi="Calibri"/>
+                <w:color w:val="000000"/>
+              </w:rPr>
+            </w:pPr>
+            <w:r>
+              <w:rPr>
+                <w:rFonts w:ascii="Calibri" w:hAnsi="Calibri"/>
+                <w:color w:val="000000"/>
+              </w:rPr>
+              <w:t>2</w:t>
+            </w:r>
+          </w:p>
+        </w:tc>
+        <w:tc>
+          <w:tcPr>
+            <w:tcW w:w="1620" w:type="dxa"/>
+            <w:tcBorders>
+              <w:top w:val="nil"/>
+              <w:left w:val="nil"/>
+              <w:bottom w:val="single" w:sz="4" w:space="0" w:color="auto"/>
+              <w:right w:val="single" w:sz="4" w:space="0" w:color="auto"/>
+            </w:tcBorders>
+            <w:shd w:val="clear" w:color="auto" w:fill="auto"/>
+            <w:noWrap/>
+            <w:vAlign w:val="bottom"/>
+            <w:hideMark/>
+          </w:tcPr>
+          <w:p>
+            <w:pPr>
+              <w:jc w:val="right"/>
+              <w:rPr>
+                <w:rFonts w:ascii="Calibri" w:hAnsi="Calibri"/>
+                <w:color w:val="000000"/>
+              </w:rPr>
+            </w:pPr>
+            <w:r>
+              <w:rPr>
+                <w:rFonts w:ascii="Calibri" w:hAnsi="Calibri"/>
+                <w:color w:val="000000"/>
+              </w:rPr>
+              <w:t>50</w:t>
+            </w:r>
+          </w:p>
+        </w:tc>
+        <w:tc>
+          <w:tcPr>
+            <w:tcW w:w="1500" w:type="dxa"/>
+            <w:tcBorders>
+              <w:top w:val="nil"/>
+              <w:left w:val="nil"/>
+              <w:bottom w:val="single" w:sz="4" w:space="0" w:color="auto"/>
+              <w:right w:val="single" w:sz="4" w:space="0" w:color="auto"/>
+            </w:tcBorders>
+            <w:shd w:val="clear" w:color="auto" w:fill="auto"/>
+            <w:noWrap/>
+            <w:vAlign w:val="bottom"/>
+            <w:hideMark/>
+          </w:tcPr>
+          <w:p>
+            <w:pPr>
+              <w:jc w:val="right"/>
+              <w:rPr>
+                <w:rFonts w:ascii="Calibri" w:hAnsi="Calibri"/>
+                <w:color w:val="000000"/>
+              </w:rPr>
+            </w:pPr>
+            <w:r>
+              <w:rPr>
+                <w:rFonts w:ascii="Calibri" w:hAnsi="Calibri"/>
+                <w:color w:val="000000"/>
+              </w:rPr>
+              <w:t>178</w:t>
+            </w:r>
+          </w:p>
+        </w:tc>
+        <w:tc>
+          <w:tcPr>
+            <w:tcW w:w="2460" w:type="dxa"/>
+            <w:tcBorders>
+              <w:top w:val="nil"/>
+              <w:left w:val="nil"/>
+              <w:bottom w:val="single" w:sz="4" w:space="0" w:color="auto"/>
+              <w:right w:val="single" w:sz="4" w:space="0" w:color="auto"/>
+            </w:tcBorders>
+            <w:shd w:val="clear" w:color="auto" w:fill="auto"/>
+            <w:noWrap/>
+            <w:vAlign w:val="bottom"/>
+            <w:hideMark/>
+          </w:tcPr>
+          <w:p>
+            <w:pPr>
+              <w:jc w:val="right"/>
+              <w:rPr>
+                <w:rFonts w:ascii="Calibri" w:hAnsi="Calibri"/>
+                <w:color w:val="000000"/>
+              </w:rPr>
+            </w:pPr>
+            <w:r>
+              <w:rPr>
+                <w:rFonts w:ascii="Calibri" w:hAnsi="Calibri"/>
+                <w:color w:val="000000"/>
+              </w:rPr>
+              <w:t>22528.738</w:t>
+            </w:r>
+          </w:p>
+        </w:tc>
+        <w:tc>
+          <w:tcPr>
+            <w:tcW w:w="3340" w:type="dxa"/>
+            <w:tcBorders>
+              <w:top w:val="nil"/>
+              <w:left w:val="nil"/>
+              <w:bottom w:val="single" w:sz="4" w:space="0" w:color="auto"/>
+              <w:right w:val="single" w:sz="12" w:space="0" w:color="auto"/>
+            </w:tcBorders>
+            <w:shd w:val="clear" w:color="auto" w:fill="auto"/>
+            <w:noWrap/>
+            <w:vAlign w:val="bottom"/>
+            <w:hideMark/>
+          </w:tcPr>
+          <w:p>
+            <w:pPr>
+              <w:jc w:val="right"/>
+              <w:rPr>
+                <w:rFonts w:ascii="Calibri" w:hAnsi="Calibri"/>
+                <w:color w:val="000000"/>
+              </w:rPr>
+            </w:pPr>
+            <w:r>
+              <w:rPr>
+                <w:rFonts w:ascii="Calibri" w:hAnsi="Calibri"/>
+                <w:color w:val="000000"/>
+              </w:rPr>
+              <w:t>0.898</w:t>
+            </w:r>
+          </w:p>
+        </w:tc>
+      </w:tr>
+      <w:tr>
+        <w:trPr>
+          <w:trHeight w:val="320"/>
+        </w:trPr>
+        <w:tc>
+          <w:tcPr>
+            <w:tcW w:w="780" w:type="dxa"/>
+            <w:tcBorders>
+              <w:top w:val="nil"/>
+              <w:left w:val="single" w:sz="12" w:space="0" w:color="auto"/>
+              <w:bottom w:val="single" w:sz="4" w:space="0" w:color="auto"/>
+              <w:right w:val="single" w:sz="4" w:space="0" w:color="auto"/>
+            </w:tcBorders>
+            <w:shd w:val="clear" w:color="auto" w:fill="auto"/>
+            <w:noWrap/>
+            <w:vAlign w:val="bottom"/>
+            <w:hideMark/>
+          </w:tcPr>
+          <w:p>
+            <w:pPr>
+              <w:jc w:val="right"/>
+              <w:rPr>
+                <w:rFonts w:ascii="Calibri" w:hAnsi="Calibri"/>
+                <w:color w:val="000000"/>
+              </w:rPr>
+            </w:pPr>
+            <w:r>
+              <w:rPr>
+                <w:rFonts w:ascii="Calibri" w:hAnsi="Calibri"/>
+                <w:color w:val="000000"/>
+              </w:rPr>
+              <w:t>3</w:t>
+            </w:r>
+          </w:p>
+        </w:tc>
+        <w:tc>
+          <w:tcPr>
+            <w:tcW w:w="1620" w:type="dxa"/>
+            <w:tcBorders>
+              <w:top w:val="nil"/>
+              <w:left w:val="nil"/>
+              <w:bottom w:val="single" w:sz="4" w:space="0" w:color="auto"/>
+              <w:right w:val="single" w:sz="4" w:space="0" w:color="auto"/>
+            </w:tcBorders>
+            <w:shd w:val="clear" w:color="auto" w:fill="auto"/>
+            <w:noWrap/>
+            <w:vAlign w:val="bottom"/>
+            <w:hideMark/>
+          </w:tcPr>
+          <w:p>
+            <w:pPr>
+              <w:jc w:val="right"/>
+              <w:rPr>
+                <w:rFonts w:ascii="Calibri" w:hAnsi="Calibri"/>
+                <w:color w:val="000000"/>
+              </w:rPr>
+            </w:pPr>
+            <w:r>
+              <w:rPr>
+                <w:rFonts w:ascii="Calibri" w:hAnsi="Calibri"/>
+                <w:color w:val="000000"/>
+              </w:rPr>
+              <w:t>80</w:t>
+            </w:r>
+          </w:p>
+        </w:tc>
+        <w:tc>
+          <w:tcPr>
+            <w:tcW w:w="1500" w:type="dxa"/>
+            <w:tcBorders>
+              <w:top w:val="nil"/>
+              <w:left w:val="nil"/>
+              <w:bottom w:val="single" w:sz="4" w:space="0" w:color="auto"/>
+              <w:right w:val="single" w:sz="4" w:space="0" w:color="auto"/>
+            </w:tcBorders>
+            <w:shd w:val="clear" w:color="auto" w:fill="auto"/>
+            <w:noWrap/>
+            <w:vAlign w:val="bottom"/>
+            <w:hideMark/>
+          </w:tcPr>
+          <w:p>
+            <w:pPr>
+              <w:jc w:val="right"/>
+              <w:rPr>
+                <w:rFonts w:ascii="Calibri" w:hAnsi="Calibri"/>
+                <w:color w:val="000000"/>
+              </w:rPr>
+            </w:pPr>
+            <w:r>
+              <w:rPr>
+                <w:rFonts w:ascii="Calibri" w:hAnsi="Calibri"/>
+                <w:color w:val="000000"/>
+              </w:rPr>
+              <w:t>307</w:t>
+            </w:r>
+          </w:p>
+        </w:tc>
+        <w:tc>
+          <w:tcPr>
+            <w:tcW w:w="2460" w:type="dxa"/>
+            <w:tcBorders>
+              <w:top w:val="nil"/>
+              <w:left w:val="nil"/>
+              <w:bottom w:val="single" w:sz="4" w:space="0" w:color="auto"/>
+              <w:right w:val="single" w:sz="4" w:space="0" w:color="auto"/>
+            </w:tcBorders>
+            <w:shd w:val="clear" w:color="auto" w:fill="auto"/>
+            <w:noWrap/>
+            <w:vAlign w:val="bottom"/>
+            <w:hideMark/>
+          </w:tcPr>
+          <w:p>
+            <w:pPr>
+              <w:jc w:val="right"/>
+              <w:rPr>
+                <w:rFonts w:ascii="Calibri" w:hAnsi="Calibri"/>
+                <w:color w:val="000000"/>
+              </w:rPr>
+            </w:pPr>
+            <w:r>
+              <w:rPr>
+                <w:rFonts w:ascii="Calibri" w:hAnsi="Calibri"/>
+                <w:color w:val="000000"/>
+              </w:rPr>
+              <w:t>67484.119</w:t>
+            </w:r>
+          </w:p>
+        </w:tc>
+        <w:tc>
+          <w:tcPr>
+            <w:tcW w:w="3340" w:type="dxa"/>
+            <w:tcBorders>
+              <w:top w:val="nil"/>
+              <w:left w:val="nil"/>
+              <w:bottom w:val="single" w:sz="4" w:space="0" w:color="auto"/>
+              <w:right w:val="single" w:sz="12" w:space="0" w:color="auto"/>
+            </w:tcBorders>
+            <w:shd w:val="clear" w:color="auto" w:fill="auto"/>
+            <w:noWrap/>
+            <w:vAlign w:val="bottom"/>
+            <w:hideMark/>
+          </w:tcPr>
+          <w:p>
+            <w:pPr>
+              <w:jc w:val="right"/>
+              <w:rPr>
+                <w:rFonts w:ascii="Calibri" w:hAnsi="Calibri"/>
+                <w:color w:val="000000"/>
+              </w:rPr>
+            </w:pPr>
+            <w:r>
+              <w:rPr>
+                <w:rFonts w:ascii="Calibri" w:hAnsi="Calibri"/>
+                <w:color w:val="000000"/>
+              </w:rPr>
+              <w:t>2.541</w:t>
+            </w:r>
+          </w:p>
+        </w:tc>
+      </w:tr>
+      <w:tr>
+        <w:trPr>
+          <w:trHeight w:val="320"/>
+        </w:trPr>
+        <w:tc>
+          <w:tcPr>
+            <w:tcW w:w="780" w:type="dxa"/>
+            <w:tcBorders>
+              <w:top w:val="nil"/>
+              <w:left w:val="single" w:sz="12" w:space="0" w:color="auto"/>
+              <w:bottom w:val="single" w:sz="4" w:space="0" w:color="auto"/>
+              <w:right w:val="single" w:sz="4" w:space="0" w:color="auto"/>
+            </w:tcBorders>
+            <w:shd w:val="clear" w:color="auto" w:fill="auto"/>
+            <w:noWrap/>
+            <w:vAlign w:val="bottom"/>
+            <w:hideMark/>
+          </w:tcPr>
+          <w:p>
+            <w:pPr>
+              <w:jc w:val="right"/>
+              <w:rPr>
+                <w:rFonts w:ascii="Calibri" w:hAnsi="Calibri"/>
+                <w:color w:val="000000"/>
+              </w:rPr>
+            </w:pPr>
+            <w:r>
+              <w:rPr>
+                <w:rFonts w:ascii="Calibri" w:hAnsi="Calibri"/>
+                <w:color w:val="000000"/>
+              </w:rPr>
+              <w:t>4</w:t>
+            </w:r>
+          </w:p>
+        </w:tc>
+        <w:tc>
+          <w:tcPr>
+            <w:tcW w:w="1620" w:type="dxa"/>
+            <w:tcBorders>
+              <w:top w:val="nil"/>
+              <w:left w:val="nil"/>
+              <w:bottom w:val="single" w:sz="4" w:space="0" w:color="auto"/>
+              <w:right w:val="single" w:sz="4" w:space="0" w:color="auto"/>
+            </w:tcBorders>
+            <w:shd w:val="clear" w:color="auto" w:fill="auto"/>
+            <w:noWrap/>
+            <w:vAlign w:val="bottom"/>
+            <w:hideMark/>
+          </w:tcPr>
+          <w:p>
+            <w:pPr>
+              <w:jc w:val="right"/>
+              <w:rPr>
+                <w:rFonts w:ascii="Calibri" w:hAnsi="Calibri"/>
+                <w:color w:val="000000"/>
+              </w:rPr>
+            </w:pPr>
+            <w:r>
+              <w:rPr>
+                <w:rFonts w:ascii="Calibri" w:hAnsi="Calibri"/>
+                <w:color w:val="000000"/>
+              </w:rPr>
+              <w:t>110</w:t>
+            </w:r>
+          </w:p>
+        </w:tc>
+        <w:tc>
+          <w:tcPr>
+            <w:tcW w:w="1500" w:type="dxa"/>
+            <w:tcBorders>
+              <w:top w:val="nil"/>
+              <w:left w:val="nil"/>
+              <w:bottom w:val="single" w:sz="4" w:space="0" w:color="auto"/>
+              <w:right w:val="single" w:sz="4" w:space="0" w:color="auto"/>
+            </w:tcBorders>
+            <w:shd w:val="clear" w:color="auto" w:fill="auto"/>
+            <w:noWrap/>
+            <w:vAlign w:val="bottom"/>
+            <w:hideMark/>
+          </w:tcPr>
+          <w:p>
+            <w:pPr>
+              <w:jc w:val="right"/>
+              <w:rPr>
+                <w:rFonts w:ascii="Calibri" w:hAnsi="Calibri"/>
+                <w:color w:val="000000"/>
+              </w:rPr>
+            </w:pPr>
+            <w:r>
+              <w:rPr>
+                <w:rFonts w:ascii="Calibri" w:hAnsi="Calibri"/>
+                <w:color w:val="000000"/>
+              </w:rPr>
+              <w:t>406</w:t>
+            </w:r>
+          </w:p>
+        </w:tc>
+        <w:tc>
+          <w:tcPr>
+            <w:tcW w:w="2460" w:type="dxa"/>
+            <w:tcBorders>
+              <w:top w:val="nil"/>
+              <w:left w:val="nil"/>
+              <w:bottom w:val="single" w:sz="4" w:space="0" w:color="auto"/>
+              <w:right w:val="single" w:sz="4" w:space="0" w:color="auto"/>
+            </w:tcBorders>
+            <w:shd w:val="clear" w:color="auto" w:fill="auto"/>
+            <w:noWrap/>
+            <w:vAlign w:val="bottom"/>
+            <w:hideMark/>
+          </w:tcPr>
+          <w:p>
+            <w:pPr>
+              <w:jc w:val="right"/>
+              <w:rPr>
+                <w:rFonts w:ascii="Calibri" w:hAnsi="Calibri"/>
+                <w:color w:val="000000"/>
+              </w:rPr>
+            </w:pPr>
+            <w:r>
+              <w:rPr>
+                <w:rFonts w:ascii="Calibri" w:hAnsi="Calibri"/>
+                <w:color w:val="000000"/>
+              </w:rPr>
+              <w:t>128596.773</w:t>
+            </w:r>
+          </w:p>
+        </w:tc>
+        <w:tc>
+          <w:tcPr>
+            <w:tcW w:w="3340" w:type="dxa"/>
+            <w:tcBorders>
+              <w:top w:val="nil"/>
+              <w:left w:val="nil"/>
+              <w:bottom w:val="single" w:sz="4" w:space="0" w:color="auto"/>
+              <w:right w:val="single" w:sz="12" w:space="0" w:color="auto"/>
+            </w:tcBorders>
+            <w:shd w:val="clear" w:color="auto" w:fill="auto"/>
+            <w:noWrap/>
+            <w:vAlign w:val="bottom"/>
+            <w:hideMark/>
+          </w:tcPr>
+          <w:p>
+            <w:pPr>
+              <w:jc w:val="right"/>
+              <w:rPr>
+                <w:rFonts w:ascii="Calibri" w:hAnsi="Calibri"/>
+                <w:color w:val="000000"/>
+              </w:rPr>
+            </w:pPr>
+            <w:r>
+              <w:rPr>
+                <w:rFonts w:ascii="Calibri" w:hAnsi="Calibri"/>
+                <w:color w:val="000000"/>
+              </w:rPr>
+              <w:t>4.496</w:t>
+            </w:r>
+          </w:p>
+        </w:tc>
+      </w:tr>
+      <w:tr>
+        <w:trPr>
+          <w:trHeight w:val="340"/>
+        </w:trPr>
+        <w:tc>
+          <w:tcPr>
+            <w:tcW w:w="780" w:type="dxa"/>
+            <w:tcBorders>
+              <w:top w:val="nil"/>
+              <w:left w:val="single" w:sz="12" w:space="0" w:color="auto"/>
+              <w:bottom w:val="single" w:sz="12" w:space="0" w:color="auto"/>
+              <w:right w:val="single" w:sz="4" w:space="0" w:color="auto"/>
+            </w:tcBorders>
+            <w:shd w:val="clear" w:color="auto" w:fill="auto"/>
+            <w:noWrap/>
+            <w:vAlign w:val="bottom"/>
+            <w:hideMark/>
+          </w:tcPr>
+          <w:p>
+            <w:pPr>
+              <w:jc w:val="right"/>
+              <w:rPr>
+                <w:rFonts w:ascii="Calibri" w:hAnsi="Calibri"/>
+                <w:color w:val="000000"/>
+              </w:rPr>
+            </w:pPr>
+            <w:r>
+              <w:rPr>
+                <w:rFonts w:ascii="Calibri" w:hAnsi="Calibri"/>
+                <w:color w:val="000000"/>
+              </w:rPr>
+              <w:t>5</w:t>
+            </w:r>
+          </w:p>
+        </w:tc>
+        <w:tc>
+          <w:tcPr>
+            <w:tcW w:w="1620" w:type="dxa"/>
+            <w:tcBorders>
+              <w:top w:val="nil"/>
+              <w:left w:val="nil"/>
+              <w:bottom w:val="single" w:sz="12" w:space="0" w:color="auto"/>
+              <w:right w:val="single" w:sz="4" w:space="0" w:color="auto"/>
+            </w:tcBorders>
+            <w:shd w:val="clear" w:color="auto" w:fill="auto"/>
+            <w:noWrap/>
+            <w:vAlign w:val="bottom"/>
+            <w:hideMark/>
+          </w:tcPr>
+          <w:p>
+            <w:pPr>
+              <w:jc w:val="right"/>
+              <w:rPr>
+                <w:rFonts w:ascii="Calibri" w:hAnsi="Calibri"/>
+                <w:color w:val="000000"/>
+              </w:rPr>
+            </w:pPr>
+            <w:r>
+              <w:rPr>
+                <w:rFonts w:ascii="Calibri" w:hAnsi="Calibri"/>
+                <w:color w:val="000000"/>
+              </w:rPr>
+              <w:t>140</w:t>
+            </w:r>
+          </w:p>
+        </w:tc>
+        <w:tc>
+          <w:tcPr>
+            <w:tcW w:w="1500" w:type="dxa"/>
+            <w:tcBorders>
+              <w:top w:val="nil"/>
+              <w:left w:val="nil"/>
+              <w:bottom w:val="single" w:sz="12" w:space="0" w:color="auto"/>
+              <w:right w:val="single" w:sz="4" w:space="0" w:color="auto"/>
+            </w:tcBorders>
+            <w:shd w:val="clear" w:color="auto" w:fill="auto"/>
+            <w:noWrap/>
+            <w:vAlign w:val="bottom"/>
+            <w:hideMark/>
+          </w:tcPr>
+          <w:p>
+            <w:pPr>
+              <w:jc w:val="right"/>
+              <w:rPr>
+                <w:rFonts w:ascii="Calibri" w:hAnsi="Calibri"/>
+                <w:color w:val="000000"/>
+              </w:rPr>
+            </w:pPr>
+            <w:r>
+              <w:rPr>
+                <w:rFonts w:ascii="Calibri" w:hAnsi="Calibri"/>
+                <w:color w:val="000000"/>
+              </w:rPr>
+              <w:t>480</w:t>
+            </w:r>
+          </w:p>
+        </w:tc>
+        <w:tc>
+          <w:tcPr>
+            <w:tcW w:w="2460" w:type="dxa"/>
+            <w:tcBorders>
+              <w:top w:val="nil"/>
+              <w:left w:val="nil"/>
+              <w:bottom w:val="single" w:sz="12" w:space="0" w:color="auto"/>
+              <w:right w:val="single" w:sz="4" w:space="0" w:color="auto"/>
+            </w:tcBorders>
+            <w:shd w:val="clear" w:color="auto" w:fill="auto"/>
+            <w:noWrap/>
+            <w:vAlign w:val="bottom"/>
+            <w:hideMark/>
+          </w:tcPr>
+          <w:p>
+            <w:pPr>
+              <w:jc w:val="right"/>
+              <w:rPr>
+                <w:rFonts w:ascii="Calibri" w:hAnsi="Calibri"/>
+                <w:color w:val="000000"/>
+              </w:rPr>
+            </w:pPr>
+            <w:r>
+              <w:rPr>
+                <w:rFonts w:ascii="Calibri" w:hAnsi="Calibri"/>
+                <w:color w:val="000000"/>
+              </w:rPr>
+              <w:t>199779.411</w:t>
+            </w:r>
+          </w:p>
+        </w:tc>
+        <w:tc>
+          <w:tcPr>
+            <w:tcW w:w="3340" w:type="dxa"/>
+            <w:tcBorders>
+              <w:top w:val="nil"/>
+              <w:left w:val="nil"/>
+              <w:bottom w:val="single" w:sz="12" w:space="0" w:color="auto"/>
+              <w:right w:val="single" w:sz="12" w:space="0" w:color="auto"/>
+            </w:tcBorders>
+            <w:shd w:val="clear" w:color="auto" w:fill="auto"/>
+            <w:noWrap/>
+            <w:vAlign w:val="bottom"/>
+            <w:hideMark/>
+          </w:tcPr>
+          <w:p>
+            <w:pPr>
+              <w:jc w:val="right"/>
+              <w:rPr>
+                <w:rFonts w:ascii="Calibri" w:hAnsi="Calibri"/>
+                <w:color w:val="000000"/>
+              </w:rPr>
+            </w:pPr>
+            <w:r>
+              <w:rPr>
+                <w:rFonts w:ascii="Calibri" w:hAnsi="Calibri"/>
+                <w:color w:val="000000"/>
+              </w:rPr>
+              <w:t>6.116</w:t>
+            </w:r>
+          </w:p>
+        </w:tc>
+      </w:tr>
+    </w:tbl>
+    <w:p>
+      <w:pPr>
+        <w:jc w:val="center"/>
+      </w:pPr>
+    </w:p>
+    <w:p>
+      <w:pPr>
+        <w:jc w:val="center"/>
+      </w:pPr>
+      <w:r>
+        <w:t xml:space="preserve">Tabuľka č. 1 – Parametre testovacích matíc </w:t>
+      </w:r>
+      <w:r>
+        <w:t>a výsledky testu</w:t>
+      </w:r>
+    </w:p>
+    <w:p>
+      <w:pPr>
+        <w:jc w:val="center"/>
+      </w:pPr>
+    </w:p>
+    <w:p>
+      <w:pPr>
+        <w:jc w:val="center"/>
+      </w:pPr>
+    </w:p>
+    <w:p>
+      <w:pPr>
+        <w:jc w:val="center"/>
+      </w:pPr>
+      <w:r>
+        <w:rPr>
+          <w:noProof/>
+        </w:rPr>
+        <w:drawing>
+          <wp:inline distT="0" distB="0" distL="0" distR="0" wp14:anchorId="568CDAF4" wp14:editId="2CE6D3EA">
+            <wp:extent cx="5756910" cy="2780030"/>
+            <wp:effectExtent l="0" t="0" r="8890" b="13970"/>
+            <wp:docPr id="1" name="Graf 1">
+              <a:extLst xmlns:a="http://schemas.openxmlformats.org/drawingml/2006/main">
+                <a:ext uri="{FF2B5EF4-FFF2-40B4-BE49-F238E27FC236}">
+                  <a16:creationId xmlns:a16="http://schemas.microsoft.com/office/drawing/2014/main" id="{1CDA548E-0B25-1540-8241-037F6A57A6B6}"/>
+                </a:ext>
+              </a:extLst>
+            </wp:docPr>
+            <wp:cNvGraphicFramePr/>
+            <a:graphic xmlns:a="http://schemas.openxmlformats.org/drawingml/2006/main">
+              <a:graphicData uri="http://schemas.openxmlformats.org/drawingml/2006/chart">
+                <c:chart xmlns:c="http://schemas.openxmlformats.org/drawingml/2006/chart" xmlns:r="http://schemas.openxmlformats.org/officeDocument/2006/relationships" r:id="rId8"/>
+              </a:graphicData>
+            </a:graphic>
+          </wp:inline>
+        </w:drawing>
+      </w:r>
+    </w:p>
+    <w:p>
+      <w:pPr>
+        <w:jc w:val="center"/>
+      </w:pPr>
+    </w:p>
+    <w:p>
+      <w:pPr>
+        <w:jc w:val="center"/>
+      </w:pPr>
+      <w:r>
+        <w:t>Graf č. 1 – Porovnanie teoretickej zložitosti s reálnym časom výpočtu</w:t>
+      </w:r>
+    </w:p>
+    <w:p>
+      <w:pPr>
+        <w:jc w:val="center"/>
+      </w:pPr>
+    </w:p>
+    <w:p>
+      <w:pPr>
+        <w:jc w:val="center"/>
+      </w:pPr>
+    </w:p>
+    <w:p>
+      <w:r>
+        <w:t xml:space="preserve">Na grafe číslo 1 </w:t>
+      </w:r>
+      <w:proofErr w:type="spellStart"/>
+      <w:r>
+        <w:t>môžme</w:t>
+      </w:r>
+      <w:proofErr w:type="spellEnd"/>
+      <w:r>
+        <w:t xml:space="preserve"> vidieť trendy </w:t>
+      </w:r>
+      <w:r>
+        <w:t xml:space="preserve">vypočítaných zložitostí a výpočtového času. Tvary oboch charakteristík sú značne podobné, preto </w:t>
+      </w:r>
+      <w:proofErr w:type="spellStart"/>
+      <w:r>
+        <w:t>môžme</w:t>
+      </w:r>
+      <w:proofErr w:type="spellEnd"/>
+      <w:r>
+        <w:t xml:space="preserve"> usúdiť, že výpočtový čas koreluje s teoretickou zložitosťou nášho algoritmu.</w:t>
+      </w:r>
     </w:p>
     <w:p>
       <w:pPr>
         <w:pStyle w:val="Nadpis1"/>
       </w:pPr>
-      <w:bookmarkStart w:id="31" w:name="_Toc531607932"/>
-      <w:bookmarkStart w:id="32" w:name="_Toc531620624"/>
-      <w:bookmarkStart w:id="33" w:name="_Toc531624009"/>
+      <w:bookmarkStart w:id="30" w:name="_Toc531607932"/>
+      <w:bookmarkStart w:id="31" w:name="_Toc531620624"/>
+      <w:bookmarkStart w:id="32" w:name="_Toc531624009"/>
       <w:r>
         <w:lastRenderedPageBreak/>
         <w:t>Použitie</w:t>
@@ -3431,38 +4513,460 @@
       <w:r>
         <w:t xml:space="preserve"> programu</w:t>
       </w:r>
+      <w:bookmarkEnd w:id="30"/>
       <w:bookmarkEnd w:id="31"/>
       <w:bookmarkEnd w:id="32"/>
+    </w:p>
+    <w:p>
+      <w:pPr>
+        <w:pStyle w:val="Nadpis2"/>
+      </w:pPr>
+      <w:bookmarkStart w:id="33" w:name="_Toc531624010"/>
+      <w:r>
+        <w:t>Preklad programu</w:t>
+      </w:r>
       <w:bookmarkEnd w:id="33"/>
     </w:p>
     <w:p>
       <w:pPr>
+        <w:rPr>
+          <w:rFonts w:cstheme="minorHAnsi"/>
+        </w:rPr>
+      </w:pPr>
+      <w:r>
+        <w:rPr>
+          <w:rFonts w:cstheme="minorHAnsi"/>
+        </w:rPr>
+        <w:t xml:space="preserve">Preklad prebieha pomocou </w:t>
+      </w:r>
+      <w:r>
+        <w:rPr>
+          <w:rFonts w:cstheme="minorHAnsi"/>
+        </w:rPr>
+        <w:t>nástroja</w:t>
+      </w:r>
+      <w:r>
+        <w:rPr>
+          <w:rFonts w:cstheme="minorHAnsi"/>
+        </w:rPr>
+        <w:t xml:space="preserve"> </w:t>
+      </w:r>
+      <w:proofErr w:type="spellStart"/>
+      <w:r>
+        <w:rPr>
+          <w:rFonts w:cstheme="minorHAnsi"/>
+        </w:rPr>
+        <w:t>make</w:t>
+      </w:r>
+      <w:proofErr w:type="spellEnd"/>
+      <w:r>
+        <w:rPr>
+          <w:rFonts w:cstheme="minorHAnsi"/>
+        </w:rPr>
+        <w:t xml:space="preserve">. Pre zostavenie finálneho programu stačí v hlavnom adresári projektu spustiť príkaz </w:t>
+      </w:r>
+      <w:proofErr w:type="spellStart"/>
+      <w:r>
+        <w:rPr>
+          <w:rFonts w:cstheme="minorHAnsi"/>
+        </w:rPr>
+        <w:t>make</w:t>
+      </w:r>
+      <w:proofErr w:type="spellEnd"/>
+      <w:r>
+        <w:rPr>
+          <w:rFonts w:cstheme="minorHAnsi"/>
+        </w:rPr>
+        <w:t xml:space="preserve"> bez parametrov, výsledkom je binárny súbor </w:t>
+      </w:r>
+      <w:proofErr w:type="spellStart"/>
+      <w:r>
+        <w:rPr>
+          <w:rFonts w:cstheme="minorHAnsi"/>
+          <w:b/>
+        </w:rPr>
+        <w:t>sptree</w:t>
+      </w:r>
+      <w:proofErr w:type="spellEnd"/>
+      <w:r>
+        <w:rPr>
+          <w:rFonts w:cstheme="minorHAnsi"/>
+        </w:rPr>
+        <w:t xml:space="preserve"> </w:t>
+      </w:r>
+      <w:r>
+        <w:rPr>
+          <w:rFonts w:cstheme="minorHAnsi"/>
+        </w:rPr>
+        <w:t xml:space="preserve">(skratka zo </w:t>
+      </w:r>
+      <w:proofErr w:type="spellStart"/>
+      <w:r>
+        <w:rPr>
+          <w:rFonts w:cstheme="minorHAnsi"/>
+        </w:rPr>
+        <w:t>spanning</w:t>
+      </w:r>
+      <w:proofErr w:type="spellEnd"/>
+      <w:r>
+        <w:rPr>
+          <w:rFonts w:cstheme="minorHAnsi"/>
+        </w:rPr>
+        <w:t xml:space="preserve"> </w:t>
+      </w:r>
+      <w:proofErr w:type="spellStart"/>
+      <w:r>
+        <w:rPr>
+          <w:rFonts w:cstheme="minorHAnsi"/>
+        </w:rPr>
+        <w:t>tree</w:t>
+      </w:r>
+      <w:proofErr w:type="spellEnd"/>
+      <w:r>
+        <w:rPr>
+          <w:rFonts w:cstheme="minorHAnsi"/>
+        </w:rPr>
+        <w:t xml:space="preserve">). </w:t>
+      </w:r>
+    </w:p>
+    <w:p>
+      <w:pPr>
+        <w:pStyle w:val="Odsekzoznamu"/>
+        <w:rPr>
+          <w:rFonts w:cstheme="minorHAnsi"/>
+        </w:rPr>
+      </w:pPr>
+    </w:p>
+    <w:p>
+      <w:pPr>
         <w:pStyle w:val="Nadpis2"/>
       </w:pPr>
-      <w:bookmarkStart w:id="34" w:name="_Toc531624010"/>
-      <w:r>
-        <w:t>Preklad programu</w:t>
+      <w:bookmarkStart w:id="34" w:name="_Toc531620625"/>
+      <w:bookmarkStart w:id="35" w:name="_Toc531624011"/>
+      <w:r>
+        <w:t>Spustenie program</w:t>
       </w:r>
       <w:bookmarkEnd w:id="34"/>
-    </w:p>
-    <w:p>
-      <w:pPr>
-        <w:rPr>
-          <w:rFonts w:cstheme="minorHAnsi"/>
-        </w:rPr>
-      </w:pPr>
-      <w:r>
-        <w:rPr>
-          <w:rFonts w:cstheme="minorHAnsi"/>
-        </w:rPr>
-        <w:t xml:space="preserve">Preklad prebieha pomocou </w:t>
-      </w:r>
-      <w:r>
-        <w:rPr>
-          <w:rFonts w:cstheme="minorHAnsi"/>
-        </w:rPr>
-        <w:t>nástroja</w:t>
-      </w:r>
+      <w:r>
+        <w:t>u</w:t>
+      </w:r>
+      <w:bookmarkEnd w:id="35"/>
+    </w:p>
+    <w:p>
+      <w:r>
+        <w:t>./</w:t>
+      </w:r>
+      <w:proofErr w:type="spellStart"/>
+      <w:r>
+        <w:t>sptree</w:t>
+      </w:r>
+      <w:proofErr w:type="spellEnd"/>
+      <w:r>
+        <w:t xml:space="preserve"> &lt;</w:t>
+      </w:r>
+      <w:proofErr w:type="spellStart"/>
+      <w:r>
+        <w:t>filename</w:t>
+      </w:r>
+      <w:proofErr w:type="spellEnd"/>
+      <w:r>
+        <w:t>&gt;</w:t>
+      </w:r>
+    </w:p>
+    <w:p>
+      <w:r>
+        <w:t>./</w:t>
+      </w:r>
+      <w:proofErr w:type="spellStart"/>
+      <w:r>
+        <w:t>sptree</w:t>
+      </w:r>
+      <w:proofErr w:type="spellEnd"/>
+      <w:r>
+        <w:t xml:space="preserve"> -h</w:t>
+      </w:r>
+    </w:p>
+    <w:p>
+      <w:pPr>
+        <w:rPr>
+          <w:rFonts w:cstheme="minorHAnsi"/>
+        </w:rPr>
+      </w:pPr>
+      <w:r>
+        <w:rPr>
+          <w:rFonts w:cstheme="minorHAnsi"/>
+        </w:rPr>
+        <w:t>Program očakáva len jeden argument a tým je buď cesta k</w:t>
+      </w:r>
+      <w:r>
+        <w:rPr>
+          <w:rFonts w:cstheme="minorHAnsi"/>
+        </w:rPr>
+        <w:t> </w:t>
+      </w:r>
+      <w:r>
+        <w:rPr>
+          <w:rFonts w:cstheme="minorHAnsi"/>
+        </w:rPr>
+        <w:t>súboru</w:t>
+      </w:r>
+      <w:r>
+        <w:rPr>
+          <w:rFonts w:cstheme="minorHAnsi"/>
+        </w:rPr>
+        <w:t xml:space="preserve"> &lt;</w:t>
+      </w:r>
+      <w:proofErr w:type="spellStart"/>
+      <w:r>
+        <w:rPr>
+          <w:rFonts w:cstheme="minorHAnsi"/>
+        </w:rPr>
+        <w:t>filename</w:t>
+      </w:r>
+      <w:proofErr w:type="spellEnd"/>
+      <w:r>
+        <w:rPr>
+          <w:rFonts w:cstheme="minorHAnsi"/>
+        </w:rPr>
+        <w:t>&gt;</w:t>
+      </w:r>
+      <w:r>
+        <w:rPr>
+          <w:rFonts w:cstheme="minorHAnsi"/>
+        </w:rPr>
+        <w:t xml:space="preserve">, alebo prepínač -h, ktorý vypíše krátku </w:t>
+      </w:r>
+      <w:proofErr w:type="spellStart"/>
+      <w:r>
+        <w:rPr>
+          <w:rFonts w:cstheme="minorHAnsi"/>
+        </w:rPr>
+        <w:t>nápovedu</w:t>
+      </w:r>
+      <w:proofErr w:type="spellEnd"/>
+      <w:r>
+        <w:rPr>
+          <w:rFonts w:cstheme="minorHAnsi"/>
+        </w:rPr>
+        <w:t>.</w:t>
+      </w:r>
+    </w:p>
+    <w:p>
+      <w:pPr>
+        <w:pStyle w:val="Nadpis2"/>
+      </w:pPr>
+      <w:r>
+        <w:t>Testovanie</w:t>
+      </w:r>
+      <w:r>
+        <w:t xml:space="preserve"> program</w:t>
+      </w:r>
+      <w:r>
+        <w:t>u</w:t>
+      </w:r>
+    </w:p>
+    <w:p>
+      <w:pPr>
+        <w:rPr>
+          <w:rFonts w:cstheme="minorHAnsi"/>
+        </w:rPr>
+      </w:pPr>
+      <w:r>
+        <w:rPr>
+          <w:rFonts w:cstheme="minorHAnsi"/>
+        </w:rPr>
+        <w:t>Projekt sme testovali ručne za pomoci špeciálne vytvorených testovacích súborov, ktoré testovali limity alebo obsahovali syntaktické chyby v súboroch, aby sme overili funkčnosť programu za každých okolností.</w:t>
+      </w:r>
+    </w:p>
+    <w:p>
+      <w:pPr>
+        <w:rPr>
+          <w:rFonts w:cstheme="minorHAnsi"/>
+        </w:rPr>
+      </w:pPr>
+    </w:p>
+    <w:p>
+      <w:pPr>
+        <w:rPr>
+          <w:rFonts w:cstheme="minorHAnsi"/>
+        </w:rPr>
+      </w:pPr>
+      <w:r>
+        <w:rPr>
+          <w:rFonts w:cstheme="minorHAnsi"/>
+        </w:rPr>
+        <w:t xml:space="preserve">V budúcnosti sa dá tento prístup vylepšiť napríklad vytvorením automatického </w:t>
+      </w:r>
+      <w:proofErr w:type="spellStart"/>
+      <w:r>
+        <w:rPr>
+          <w:rFonts w:cstheme="minorHAnsi"/>
+        </w:rPr>
+        <w:t>bash</w:t>
+      </w:r>
+      <w:proofErr w:type="spellEnd"/>
+      <w:r>
+        <w:rPr>
+          <w:rFonts w:cstheme="minorHAnsi"/>
+        </w:rPr>
+        <w:t xml:space="preserve"> skriptu, ktorý otestuje súbory a bude kontrolovať úspešnosť programu automaticky. Pre rozsah tohto projektu sme to však nepovažovali za potrebné.</w:t>
+      </w:r>
+    </w:p>
+    <w:p>
+      <w:pPr>
+        <w:rPr>
+          <w:rFonts w:cstheme="minorHAnsi"/>
+        </w:rPr>
+      </w:pPr>
+    </w:p>
+    <w:p>
+      <w:pPr>
+        <w:rPr>
+          <w:rFonts w:cstheme="minorHAnsi"/>
+        </w:rPr>
+      </w:pPr>
+      <w:r>
+        <w:rPr>
+          <w:rFonts w:cstheme="minorHAnsi"/>
+        </w:rPr>
+        <w:t xml:space="preserve">Na syntakticky správnych vstupoch sme testovali, či program naozaj vypíše všetky nájdené minimálne kostry. Opäť sme vytvorili súbory tak, aby sme pokryli čo najviac možností, ktoré môžu nastať pri použití programu reálnym </w:t>
+      </w:r>
+      <w:proofErr w:type="spellStart"/>
+      <w:r>
+        <w:rPr>
+          <w:rFonts w:cstheme="minorHAnsi"/>
+        </w:rPr>
+        <w:t>používateľom.</w:t>
+      </w:r>
+      <w:r>
+        <w:rPr>
+          <w:rFonts w:cstheme="minorHAnsi"/>
+        </w:rPr>
+        <w:t>čakáva</w:t>
+      </w:r>
+      <w:proofErr w:type="spellEnd"/>
+      <w:r>
+        <w:rPr>
+          <w:rFonts w:cstheme="minorHAnsi"/>
+        </w:rPr>
+        <w:t xml:space="preserve"> len jeden argument a tým je buď cesta k</w:t>
+      </w:r>
+      <w:r>
+        <w:rPr>
+          <w:rFonts w:cstheme="minorHAnsi"/>
+        </w:rPr>
+        <w:t> </w:t>
+      </w:r>
+      <w:r>
+        <w:rPr>
+          <w:rFonts w:cstheme="minorHAnsi"/>
+        </w:rPr>
+        <w:t>súboru</w:t>
+      </w:r>
+      <w:r>
+        <w:rPr>
+          <w:rFonts w:cstheme="minorHAnsi"/>
+        </w:rPr>
+        <w:t xml:space="preserve"> &lt;</w:t>
+      </w:r>
+      <w:proofErr w:type="spellStart"/>
+      <w:r>
+        <w:rPr>
+          <w:rFonts w:cstheme="minorHAnsi"/>
+        </w:rPr>
+        <w:t>filename</w:t>
+      </w:r>
+      <w:proofErr w:type="spellEnd"/>
+      <w:r>
+        <w:rPr>
+          <w:rFonts w:cstheme="minorHAnsi"/>
+        </w:rPr>
+        <w:t>&gt;</w:t>
+      </w:r>
+      <w:r>
+        <w:rPr>
+          <w:rFonts w:cstheme="minorHAnsi"/>
+        </w:rPr>
+        <w:t xml:space="preserve">, alebo prepínač -h, ktorý vypíše krátku </w:t>
+      </w:r>
+      <w:proofErr w:type="spellStart"/>
+      <w:r>
+        <w:rPr>
+          <w:rFonts w:cstheme="minorHAnsi"/>
+        </w:rPr>
+        <w:t>nápovedu</w:t>
+      </w:r>
+      <w:proofErr w:type="spellEnd"/>
+      <w:r>
+        <w:rPr>
+          <w:rFonts w:cstheme="minorHAnsi"/>
+        </w:rPr>
+        <w:t>.</w:t>
+      </w:r>
+    </w:p>
+    <w:p>
+      <w:pPr>
+        <w:rPr>
+          <w:rFonts w:cstheme="minorHAnsi"/>
+        </w:rPr>
+      </w:pPr>
+    </w:p>
+    <w:p>
+      <w:pPr>
+        <w:pStyle w:val="Nadpis2"/>
+      </w:pPr>
+      <w:r>
+        <w:t>Zaujímavé pasáže</w:t>
+      </w:r>
+    </w:p>
+    <w:p>
+      <w:pPr>
+        <w:rPr>
+          <w:rFonts w:cstheme="minorHAnsi"/>
+        </w:rPr>
+      </w:pPr>
+      <w:r>
+        <w:rPr>
+          <w:rFonts w:cstheme="minorHAnsi"/>
+        </w:rPr>
+        <w:t xml:space="preserve">Aby sme mohli plne otestovať funkcie programu, rozmýšľali sme ako vytvárať matice </w:t>
+      </w:r>
+      <w:proofErr w:type="spellStart"/>
+      <w:r>
+        <w:rPr>
+          <w:rFonts w:cstheme="minorHAnsi"/>
+        </w:rPr>
+        <w:t>susednosti</w:t>
+      </w:r>
+      <w:proofErr w:type="spellEnd"/>
+      <w:r>
+        <w:rPr>
+          <w:rFonts w:cstheme="minorHAnsi"/>
+        </w:rPr>
+        <w:t xml:space="preserve">, ktoré reprezentujú grafy. Keďže sme náš súborový formát založili na formáte CSV, obrátili sme sa na pomoc programu Microsoft Excel a jeho podporu </w:t>
+      </w:r>
+      <w:proofErr w:type="spellStart"/>
+      <w:r>
+        <w:rPr>
+          <w:rFonts w:cstheme="minorHAnsi"/>
+        </w:rPr>
+        <w:t>makier</w:t>
+      </w:r>
+      <w:proofErr w:type="spellEnd"/>
+      <w:r>
+        <w:rPr>
+          <w:rFonts w:cstheme="minorHAnsi"/>
+        </w:rPr>
+        <w:t xml:space="preserve"> v jazyku </w:t>
+      </w:r>
+      <w:proofErr w:type="spellStart"/>
+      <w:r>
+        <w:rPr>
+          <w:rFonts w:cstheme="minorHAnsi"/>
+        </w:rPr>
+        <w:t>Visual</w:t>
+      </w:r>
+      <w:proofErr w:type="spellEnd"/>
       <w:r>
         <w:rPr>
           <w:rFonts w:cstheme="minorHAnsi"/>
@@ -3474,199 +4978,238 @@
         <w:rPr>
           <w:rFonts w:cstheme="minorHAnsi"/>
         </w:rPr>
-        <w:t>make</w:t>
+        <w:t>Basic</w:t>
       </w:r>
       <w:proofErr w:type="spellEnd"/>
       <w:r>
         <w:rPr>
           <w:rFonts w:cstheme="minorHAnsi"/>
         </w:rPr>
-        <w:t xml:space="preserve">. Pre zostavenie finálneho programu stačí v hlavnom adresári projektu spustiť príkaz </w:t>
+        <w:t xml:space="preserve"> </w:t>
       </w:r>
       <w:proofErr w:type="spellStart"/>
       <w:r>
         <w:rPr>
           <w:rFonts w:cstheme="minorHAnsi"/>
         </w:rPr>
-        <w:t>make</w:t>
+        <w:t>for</w:t>
       </w:r>
       <w:proofErr w:type="spellEnd"/>
       <w:r>
         <w:rPr>
           <w:rFonts w:cstheme="minorHAnsi"/>
         </w:rPr>
-        <w:t xml:space="preserve"> bez parametrov, výsledkom je binárny súbor </w:t>
+        <w:t xml:space="preserve"> </w:t>
       </w:r>
       <w:proofErr w:type="spellStart"/>
       <w:r>
         <w:rPr>
           <w:rFonts w:cstheme="minorHAnsi"/>
-          <w:b/>
-        </w:rPr>
-        <w:t>sptree</w:t>
+        </w:rPr>
+        <w:t>Applications</w:t>
       </w:r>
       <w:proofErr w:type="spellEnd"/>
       <w:r>
         <w:rPr>
           <w:rFonts w:cstheme="minorHAnsi"/>
         </w:rPr>
-        <w:t xml:space="preserve"> </w:t>
-      </w:r>
-      <w:r>
-        <w:rPr>
-          <w:rFonts w:cstheme="minorHAnsi"/>
-        </w:rPr>
-        <w:t xml:space="preserve">(skratka zo </w:t>
+        <w:t xml:space="preserve">. V priečinku test je teda možné nájsť hárok s </w:t>
       </w:r>
       <w:proofErr w:type="spellStart"/>
       <w:r>
         <w:rPr>
           <w:rFonts w:cstheme="minorHAnsi"/>
         </w:rPr>
-        <w:t>spanning</w:t>
+        <w:t>makrom</w:t>
       </w:r>
       <w:proofErr w:type="spellEnd"/>
       <w:r>
         <w:rPr>
           <w:rFonts w:cstheme="minorHAnsi"/>
         </w:rPr>
-        <w:t xml:space="preserve"> </w:t>
+        <w:t xml:space="preserve"> generujúcim náhodné grafy podľa počtu uzlov, hrán a intervalu, z ktorého sa majú vygenerovať váhy. Vďaka tomu sme boli schopní rýchlo vytvoriť mnoho testovacích príkladov, ktoré nám pomohli </w:t>
+      </w:r>
+      <w:bookmarkStart w:id="36" w:name="_GoBack"/>
+      <w:bookmarkEnd w:id="36"/>
+      <w:r>
+        <w:rPr>
+          <w:rFonts w:cstheme="minorHAnsi"/>
+        </w:rPr>
+        <w:t>objaviť slabiny v implementácii, na ktoré by sme inak neprišli.</w:t>
+      </w:r>
+    </w:p>
+    <w:p>
+      <w:pPr>
+        <w:rPr>
+          <w:rFonts w:cstheme="minorHAnsi"/>
+        </w:rPr>
+      </w:pPr>
+    </w:p>
+    <w:p>
+      <w:pPr>
+        <w:rPr>
+          <w:rFonts w:cstheme="minorHAnsi"/>
+        </w:rPr>
+      </w:pPr>
+      <w:r>
+        <w:rPr>
+          <w:rFonts w:cstheme="minorHAnsi"/>
+        </w:rPr>
+        <w:t xml:space="preserve">Zaujímavosťou je, že chybové ukončenie programu na </w:t>
       </w:r>
       <w:proofErr w:type="spellStart"/>
       <w:r>
         <w:rPr>
           <w:rFonts w:cstheme="minorHAnsi"/>
         </w:rPr>
-        <w:t>tree</w:t>
+        <w:t>Ubuntu</w:t>
       </w:r>
       <w:proofErr w:type="spellEnd"/>
       <w:r>
         <w:rPr>
           <w:rFonts w:cstheme="minorHAnsi"/>
         </w:rPr>
-        <w:t xml:space="preserve">). </w:t>
-      </w:r>
-    </w:p>
-    <w:p>
-      <w:pPr>
-        <w:pStyle w:val="Odsekzoznamu"/>
-        <w:rPr>
-          <w:rFonts w:cstheme="minorHAnsi"/>
-        </w:rPr>
-      </w:pPr>
-    </w:p>
-    <w:p>
-      <w:pPr>
-        <w:pStyle w:val="Nadpis2"/>
-      </w:pPr>
-      <w:bookmarkStart w:id="35" w:name="_Toc531620625"/>
-      <w:bookmarkStart w:id="36" w:name="_Toc531624011"/>
-      <w:r>
-        <w:t>Spustenie program</w:t>
-      </w:r>
-      <w:bookmarkEnd w:id="35"/>
-      <w:r>
-        <w:t>u</w:t>
-      </w:r>
-      <w:bookmarkEnd w:id="36"/>
-    </w:p>
-    <w:p>
-      <w:r>
-        <w:t>./</w:t>
+        <w:t xml:space="preserve"> 18.04 64-bit po vypísaní chybového hlásenia je zakončené signálom Zrušené (SIGABRT) a Chyba segmentácie (SIGSEGV). Pri vyšetrovaní tejto chyby sme prišli na to, že signál sa odosiela až po ukončení funkcie </w:t>
       </w:r>
       <w:proofErr w:type="spellStart"/>
       <w:r>
-        <w:t>sptree</w:t>
+        <w:rPr>
+          <w:rFonts w:cstheme="minorHAnsi"/>
+        </w:rPr>
+        <w:t>main</w:t>
       </w:r>
       <w:proofErr w:type="spellEnd"/>
       <w:r>
-        <w:t xml:space="preserve"> &lt;</w:t>
+        <w:rPr>
+          <w:rFonts w:cstheme="minorHAnsi"/>
+        </w:rPr>
+        <w:t xml:space="preserve"> - v </w:t>
       </w:r>
       <w:proofErr w:type="spellStart"/>
       <w:r>
-        <w:t>filename</w:t>
+        <w:rPr>
+          <w:rFonts w:cstheme="minorHAnsi"/>
+        </w:rPr>
+        <w:t>debuggeri</w:t>
       </w:r>
       <w:proofErr w:type="spellEnd"/>
       <w:r>
-        <w:t>&gt;</w:t>
-      </w:r>
-    </w:p>
-    <w:p>
-      <w:r>
-        <w:t>./</w:t>
+        <w:rPr>
+          <w:rFonts w:cstheme="minorHAnsi"/>
+        </w:rPr>
+        <w:t xml:space="preserve"> sme videli len </w:t>
       </w:r>
       <w:proofErr w:type="spellStart"/>
       <w:r>
-        <w:t>sptree</w:t>
+        <w:rPr>
+          <w:rFonts w:cstheme="minorHAnsi"/>
+        </w:rPr>
+        <w:t>disassembly</w:t>
       </w:r>
       <w:proofErr w:type="spellEnd"/>
       <w:r>
-        <w:t xml:space="preserve"> -h</w:t>
-      </w:r>
-    </w:p>
-    <w:p>
-      <w:pPr>
-        <w:rPr>
-          <w:rFonts w:cstheme="minorHAnsi"/>
-        </w:rPr>
-      </w:pPr>
-      <w:r>
-        <w:rPr>
-          <w:rFonts w:cstheme="minorHAnsi"/>
-        </w:rPr>
-        <w:t>Program očakáva len jeden argument a tým je buď cesta k</w:t>
-      </w:r>
-      <w:r>
-        <w:rPr>
-          <w:rFonts w:cstheme="minorHAnsi"/>
-        </w:rPr>
-        <w:t> </w:t>
-      </w:r>
-      <w:r>
-        <w:rPr>
-          <w:rFonts w:cstheme="minorHAnsi"/>
-        </w:rPr>
-        <w:t>súboru</w:t>
-      </w:r>
-      <w:r>
-        <w:rPr>
-          <w:rFonts w:cstheme="minorHAnsi"/>
-        </w:rPr>
-        <w:t xml:space="preserve"> &lt;</w:t>
+        <w:rPr>
+          <w:rFonts w:cstheme="minorHAnsi"/>
+        </w:rPr>
+        <w:t xml:space="preserve"> kódu, ktorý vyzeral ako nejaká čistiaca rutina. Toto správanie bolo potvrdené len na systéme </w:t>
       </w:r>
       <w:proofErr w:type="spellStart"/>
       <w:r>
         <w:rPr>
           <w:rFonts w:cstheme="minorHAnsi"/>
         </w:rPr>
-        <w:t>filename</w:t>
+        <w:t>Ubuntu</w:t>
       </w:r>
       <w:proofErr w:type="spellEnd"/>
       <w:r>
         <w:rPr>
           <w:rFonts w:cstheme="minorHAnsi"/>
         </w:rPr>
-        <w:t>&gt;</w:t>
-      </w:r>
-      <w:r>
-        <w:rPr>
-          <w:rFonts w:cstheme="minorHAnsi"/>
-        </w:rPr>
-        <w:t xml:space="preserve">, alebo prepínač -h, ktorý vypíše krátku </w:t>
+        <w:t xml:space="preserve"> 18.04 64-bit. </w:t>
+      </w:r>
+    </w:p>
+    <w:p>
+      <w:pPr>
+        <w:rPr>
+          <w:rFonts w:cstheme="minorHAnsi"/>
+        </w:rPr>
+      </w:pPr>
+      <w:r>
+        <w:rPr>
+          <w:rFonts w:cstheme="minorHAnsi"/>
+        </w:rPr>
+        <w:lastRenderedPageBreak/>
+        <w:t xml:space="preserve">Na referenčnom stroji </w:t>
       </w:r>
       <w:proofErr w:type="spellStart"/>
       <w:r>
         <w:rPr>
           <w:rFonts w:cstheme="minorHAnsi"/>
         </w:rPr>
-        <w:t>nápovedu</w:t>
+        <w:t>eva</w:t>
       </w:r>
       <w:proofErr w:type="spellEnd"/>
       <w:r>
         <w:rPr>
           <w:rFonts w:cstheme="minorHAnsi"/>
         </w:rPr>
-        <w:t>.</w:t>
+        <w:t xml:space="preserve">, </w:t>
+      </w:r>
+      <w:proofErr w:type="spellStart"/>
+      <w:r>
+        <w:rPr>
+          <w:rFonts w:cstheme="minorHAnsi"/>
+        </w:rPr>
+        <w:t>merlin</w:t>
+      </w:r>
+      <w:proofErr w:type="spellEnd"/>
+      <w:r>
+        <w:rPr>
+          <w:rFonts w:cstheme="minorHAnsi"/>
+        </w:rPr>
+        <w:t xml:space="preserve">, a na PC s </w:t>
+      </w:r>
+      <w:proofErr w:type="spellStart"/>
+      <w:r>
+        <w:rPr>
+          <w:rFonts w:cstheme="minorHAnsi"/>
+        </w:rPr>
+        <w:t>macOS</w:t>
+      </w:r>
+      <w:proofErr w:type="spellEnd"/>
+      <w:r>
+        <w:rPr>
+          <w:rFonts w:cstheme="minorHAnsi"/>
+        </w:rPr>
+        <w:t xml:space="preserve"> sa nám takáto chyba nepodarila zreprodukovať. Tiež sme skúmali podozrenie na prepisovanie nejakej pamäte a nástroj </w:t>
+      </w:r>
+      <w:proofErr w:type="spellStart"/>
+      <w:r>
+        <w:rPr>
+          <w:rFonts w:cstheme="minorHAnsi"/>
+        </w:rPr>
+        <w:t>valgrind</w:t>
+      </w:r>
+      <w:proofErr w:type="spellEnd"/>
+      <w:r>
+        <w:rPr>
+          <w:rFonts w:cstheme="minorHAnsi"/>
+        </w:rPr>
+        <w:t xml:space="preserve"> aj zobrazil nejaké nedostatky, ale opäť len po výpise chybovej hlášky - teda po ukončení funkcie </w:t>
+      </w:r>
+      <w:proofErr w:type="spellStart"/>
+      <w:r>
+        <w:rPr>
+          <w:rFonts w:cstheme="minorHAnsi"/>
+        </w:rPr>
+        <w:t>main</w:t>
+      </w:r>
+      <w:proofErr w:type="spellEnd"/>
+      <w:r>
+        <w:rPr>
+          <w:rFonts w:cstheme="minorHAnsi"/>
+        </w:rPr>
+        <w:t>. Plné vyšetrenie tejto chyby by bolo časovo náročné, a keďže program funguje na referenčnom stroji a väčšine iných zariadení, ďalej sme tento problém nevyšetrovali.</w:t>
       </w:r>
     </w:p>
     <w:p>
@@ -4138,7 +5681,7 @@
         </w:rPr>
         <w:t xml:space="preserve"> </w:t>
       </w:r>
-      <w:hyperlink r:id="rId8" w:history="1">
+      <w:hyperlink r:id="rId9" w:history="1">
         <w:r>
           <w:rPr>
             <w:rStyle w:val="Hypertextovprepojenie"/>
@@ -4347,7 +5890,7 @@
         </w:rPr>
         <w:t xml:space="preserve">URL: </w:t>
       </w:r>
-      <w:hyperlink r:id="rId9" w:history="1">
+      <w:hyperlink r:id="rId10" w:history="1">
         <w:r>
           <w:rPr>
             <w:rStyle w:val="Hypertextovprepojenie"/>
@@ -4773,7 +6316,7 @@
         </w:rPr>
         <w:t>URL:</w:t>
       </w:r>
-      <w:hyperlink r:id="rId10" w:history="1">
+      <w:hyperlink r:id="rId11" w:history="1">
         <w:r>
           <w:rPr>
             <w:rStyle w:val="Hypertextovprepojenie"/>
@@ -4963,7 +6506,7 @@
         </w:rPr>
         <w:t xml:space="preserve"> </w:t>
       </w:r>
-      <w:hyperlink r:id="rId11" w:history="1">
+      <w:hyperlink r:id="rId12" w:history="1">
         <w:r>
           <w:rPr>
             <w:rStyle w:val="Hypertextovprepojenie"/>
@@ -4997,8 +6540,8 @@
       </w:pPr>
     </w:p>
     <w:sectPr>
-      <w:footerReference w:type="even" r:id="rId12"/>
-      <w:footerReference w:type="default" r:id="rId13"/>
+      <w:footerReference w:type="even" r:id="rId13"/>
+      <w:footerReference w:type="default" r:id="rId14"/>
       <w:pgSz w:w="11900" w:h="16840"/>
       <w:pgMar w:top="1417" w:right="1417" w:bottom="1417" w:left="1417" w:header="708" w:footer="708" w:gutter="0"/>
       <w:pgNumType w:start="1"/>
@@ -7287,6 +8830,1215 @@
 </w:styles>
 </file>
 
+<file path=word/charts/chart1.xml><?xml version="1.0" encoding="utf-8"?>
+<c:chartSpace xmlns:c="http://schemas.openxmlformats.org/drawingml/2006/chart" xmlns:a="http://schemas.openxmlformats.org/drawingml/2006/main" xmlns:r="http://schemas.openxmlformats.org/officeDocument/2006/relationships" xmlns:c16r2="http://schemas.microsoft.com/office/drawing/2015/06/chart">
+  <c:date1904 val="0"/>
+  <c:lang val="sk-SK"/>
+  <c:roundedCorners val="0"/>
+  <mc:AlternateContent xmlns:mc="http://schemas.openxmlformats.org/markup-compatibility/2006">
+    <mc:Choice xmlns:c14="http://schemas.microsoft.com/office/drawing/2007/8/2/chart" Requires="c14">
+      <c14:style val="102"/>
+    </mc:Choice>
+    <mc:Fallback>
+      <c:style val="2"/>
+    </mc:Fallback>
+  </mc:AlternateContent>
+  <c:chart>
+    <c:title>
+      <c:tx>
+        <c:rich>
+          <a:bodyPr rot="0" spcFirstLastPara="1" vertOverflow="ellipsis" vert="horz" wrap="square" anchor="ctr" anchorCtr="1"/>
+          <a:lstStyle/>
+          <a:p>
+            <a:pPr>
+              <a:defRPr sz="1400" b="0" i="0" u="none" strike="noStrike" kern="1200" spc="0" baseline="0">
+                <a:solidFill>
+                  <a:schemeClr val="tx1">
+                    <a:lumMod val="65000"/>
+                    <a:lumOff val="35000"/>
+                  </a:schemeClr>
+                </a:solidFill>
+                <a:latin typeface="+mn-lt"/>
+                <a:ea typeface="+mn-ea"/>
+                <a:cs typeface="+mn-cs"/>
+              </a:defRPr>
+            </a:pPr>
+            <a:r>
+              <a:rPr lang="sk-SK"/>
+              <a:t>Teoretická</a:t>
+            </a:r>
+            <a:r>
+              <a:rPr lang="sk-SK" baseline="0"/>
+              <a:t> zložitosť a čas výpočtu</a:t>
+            </a:r>
+            <a:endParaRPr lang="sk-SK"/>
+          </a:p>
+        </c:rich>
+      </c:tx>
+      <c:overlay val="0"/>
+      <c:spPr>
+        <a:noFill/>
+        <a:ln>
+          <a:noFill/>
+        </a:ln>
+        <a:effectLst/>
+      </c:spPr>
+      <c:txPr>
+        <a:bodyPr rot="0" spcFirstLastPara="1" vertOverflow="ellipsis" vert="horz" wrap="square" anchor="ctr" anchorCtr="1"/>
+        <a:lstStyle/>
+        <a:p>
+          <a:pPr>
+            <a:defRPr sz="1400" b="0" i="0" u="none" strike="noStrike" kern="1200" spc="0" baseline="0">
+              <a:solidFill>
+                <a:schemeClr val="tx1">
+                  <a:lumMod val="65000"/>
+                  <a:lumOff val="35000"/>
+                </a:schemeClr>
+              </a:solidFill>
+              <a:latin typeface="+mn-lt"/>
+              <a:ea typeface="+mn-ea"/>
+              <a:cs typeface="+mn-cs"/>
+            </a:defRPr>
+          </a:pPr>
+          <a:endParaRPr lang="sk-SK"/>
+        </a:p>
+      </c:txPr>
+    </c:title>
+    <c:autoTitleDeleted val="0"/>
+    <c:plotArea>
+      <c:layout/>
+      <c:scatterChart>
+        <c:scatterStyle val="smoothMarker"/>
+        <c:varyColors val="0"/>
+        <c:ser>
+          <c:idx val="3"/>
+          <c:order val="1"/>
+          <c:tx>
+            <c:strRef>
+              <c:f>Hárok1!$L$8</c:f>
+              <c:strCache>
+                <c:ptCount val="1"/>
+                <c:pt idx="0">
+                  <c:v>Priemer výpočtového času [ ms ]</c:v>
+                </c:pt>
+              </c:strCache>
+            </c:strRef>
+          </c:tx>
+          <c:spPr>
+            <a:ln w="28575" cap="rnd">
+              <a:solidFill>
+                <a:schemeClr val="accent4"/>
+              </a:solidFill>
+              <a:round/>
+            </a:ln>
+            <a:effectLst/>
+          </c:spPr>
+          <c:marker>
+            <c:symbol val="circle"/>
+            <c:size val="5"/>
+            <c:spPr>
+              <a:solidFill>
+                <a:schemeClr val="accent4"/>
+              </a:solidFill>
+              <a:ln w="9525">
+                <a:solidFill>
+                  <a:schemeClr val="accent4"/>
+                </a:solidFill>
+              </a:ln>
+              <a:effectLst/>
+            </c:spPr>
+          </c:marker>
+          <c:xVal>
+            <c:numRef>
+              <c:f>Hárok1!$H$9:$H$13</c:f>
+              <c:numCache>
+                <c:formatCode>General</c:formatCode>
+                <c:ptCount val="5"/>
+                <c:pt idx="0">
+                  <c:v>1</c:v>
+                </c:pt>
+                <c:pt idx="1">
+                  <c:v>2</c:v>
+                </c:pt>
+                <c:pt idx="2">
+                  <c:v>3</c:v>
+                </c:pt>
+                <c:pt idx="3">
+                  <c:v>4</c:v>
+                </c:pt>
+                <c:pt idx="4">
+                  <c:v>5</c:v>
+                </c:pt>
+              </c:numCache>
+            </c:numRef>
+          </c:xVal>
+          <c:yVal>
+            <c:numRef>
+              <c:f>Hárok1!$L$9:$L$14</c:f>
+              <c:numCache>
+                <c:formatCode>General</c:formatCode>
+                <c:ptCount val="6"/>
+                <c:pt idx="0">
+                  <c:v>0.159</c:v>
+                </c:pt>
+                <c:pt idx="1">
+                  <c:v>0.89800000000000002</c:v>
+                </c:pt>
+                <c:pt idx="2">
+                  <c:v>2.5409999999999999</c:v>
+                </c:pt>
+                <c:pt idx="3">
+                  <c:v>4.4960000000000004</c:v>
+                </c:pt>
+                <c:pt idx="4">
+                  <c:v>6.1159999999999997</c:v>
+                </c:pt>
+              </c:numCache>
+            </c:numRef>
+          </c:yVal>
+          <c:smooth val="1"/>
+          <c:extLst>
+            <c:ext xmlns:c16="http://schemas.microsoft.com/office/drawing/2014/chart" uri="{C3380CC4-5D6E-409C-BE32-E72D297353CC}">
+              <c16:uniqueId val="{00000000-624F-FC4B-ADF2-91C1A1AC2179}"/>
+            </c:ext>
+          </c:extLst>
+        </c:ser>
+        <c:dLbls>
+          <c:showLegendKey val="0"/>
+          <c:showVal val="0"/>
+          <c:showCatName val="0"/>
+          <c:showSerName val="0"/>
+          <c:showPercent val="0"/>
+          <c:showBubbleSize val="0"/>
+        </c:dLbls>
+        <c:axId val="15675712"/>
+        <c:axId val="15511264"/>
+      </c:scatterChart>
+      <c:scatterChart>
+        <c:scatterStyle val="smoothMarker"/>
+        <c:varyColors val="0"/>
+        <c:ser>
+          <c:idx val="2"/>
+          <c:order val="0"/>
+          <c:tx>
+            <c:strRef>
+              <c:f>Hárok1!$K$8</c:f>
+              <c:strCache>
+                <c:ptCount val="1"/>
+                <c:pt idx="0">
+                  <c:v>Teoretická zložitosť [ - ] </c:v>
+                </c:pt>
+              </c:strCache>
+            </c:strRef>
+          </c:tx>
+          <c:spPr>
+            <a:ln w="28575" cap="rnd">
+              <a:solidFill>
+                <a:schemeClr val="accent3"/>
+              </a:solidFill>
+              <a:round/>
+            </a:ln>
+            <a:effectLst/>
+          </c:spPr>
+          <c:marker>
+            <c:symbol val="circle"/>
+            <c:size val="5"/>
+            <c:spPr>
+              <a:solidFill>
+                <a:schemeClr val="accent3"/>
+              </a:solidFill>
+              <a:ln w="9525">
+                <a:solidFill>
+                  <a:schemeClr val="accent3"/>
+                </a:solidFill>
+              </a:ln>
+              <a:effectLst/>
+            </c:spPr>
+          </c:marker>
+          <c:xVal>
+            <c:numRef>
+              <c:f>Hárok1!$H$9:$H$13</c:f>
+              <c:numCache>
+                <c:formatCode>General</c:formatCode>
+                <c:ptCount val="5"/>
+                <c:pt idx="0">
+                  <c:v>1</c:v>
+                </c:pt>
+                <c:pt idx="1">
+                  <c:v>2</c:v>
+                </c:pt>
+                <c:pt idx="2">
+                  <c:v>3</c:v>
+                </c:pt>
+                <c:pt idx="3">
+                  <c:v>4</c:v>
+                </c:pt>
+                <c:pt idx="4">
+                  <c:v>5</c:v>
+                </c:pt>
+              </c:numCache>
+            </c:numRef>
+          </c:xVal>
+          <c:yVal>
+            <c:numRef>
+              <c:f>Hárok1!$K$9:$K$13</c:f>
+              <c:numCache>
+                <c:formatCode>0.000</c:formatCode>
+                <c:ptCount val="5"/>
+                <c:pt idx="0">
+                  <c:v>2983.1372560199598</c:v>
+                </c:pt>
+                <c:pt idx="1">
+                  <c:v>22528.738020549157</c:v>
+                </c:pt>
+                <c:pt idx="2">
+                  <c:v>67484.118501719699</c:v>
+                </c:pt>
+                <c:pt idx="3">
+                  <c:v>128596.77265955749</c:v>
+                </c:pt>
+                <c:pt idx="4">
+                  <c:v>199779.41115163945</c:v>
+                </c:pt>
+              </c:numCache>
+            </c:numRef>
+          </c:yVal>
+          <c:smooth val="1"/>
+          <c:extLst>
+            <c:ext xmlns:c16="http://schemas.microsoft.com/office/drawing/2014/chart" uri="{C3380CC4-5D6E-409C-BE32-E72D297353CC}">
+              <c16:uniqueId val="{00000001-624F-FC4B-ADF2-91C1A1AC2179}"/>
+            </c:ext>
+          </c:extLst>
+        </c:ser>
+        <c:dLbls>
+          <c:showLegendKey val="0"/>
+          <c:showVal val="0"/>
+          <c:showCatName val="0"/>
+          <c:showSerName val="0"/>
+          <c:showPercent val="0"/>
+          <c:showBubbleSize val="0"/>
+        </c:dLbls>
+        <c:axId val="184459904"/>
+        <c:axId val="184458208"/>
+      </c:scatterChart>
+      <c:valAx>
+        <c:axId val="15675712"/>
+        <c:scaling>
+          <c:orientation val="minMax"/>
+          <c:max val="5"/>
+          <c:min val="1"/>
+        </c:scaling>
+        <c:delete val="0"/>
+        <c:axPos val="b"/>
+        <c:numFmt formatCode="General" sourceLinked="1"/>
+        <c:majorTickMark val="none"/>
+        <c:minorTickMark val="none"/>
+        <c:tickLblPos val="nextTo"/>
+        <c:spPr>
+          <a:noFill/>
+          <a:ln w="9525" cap="flat" cmpd="sng" algn="ctr">
+            <a:solidFill>
+              <a:schemeClr val="tx1">
+                <a:lumMod val="15000"/>
+                <a:lumOff val="85000"/>
+              </a:schemeClr>
+            </a:solidFill>
+            <a:round/>
+          </a:ln>
+          <a:effectLst/>
+        </c:spPr>
+        <c:txPr>
+          <a:bodyPr rot="-60000000" spcFirstLastPara="1" vertOverflow="ellipsis" vert="horz" wrap="square" anchor="ctr" anchorCtr="1"/>
+          <a:lstStyle/>
+          <a:p>
+            <a:pPr>
+              <a:defRPr sz="900" b="0" i="0" u="none" strike="noStrike" kern="1200" baseline="0">
+                <a:solidFill>
+                  <a:schemeClr val="tx1">
+                    <a:lumMod val="65000"/>
+                    <a:lumOff val="35000"/>
+                  </a:schemeClr>
+                </a:solidFill>
+                <a:latin typeface="+mn-lt"/>
+                <a:ea typeface="+mn-ea"/>
+                <a:cs typeface="+mn-cs"/>
+              </a:defRPr>
+            </a:pPr>
+            <a:endParaRPr lang="sk-SK"/>
+          </a:p>
+        </c:txPr>
+        <c:crossAx val="15511264"/>
+        <c:crosses val="autoZero"/>
+        <c:crossBetween val="midCat"/>
+        <c:majorUnit val="1"/>
+      </c:valAx>
+      <c:valAx>
+        <c:axId val="15511264"/>
+        <c:scaling>
+          <c:orientation val="minMax"/>
+        </c:scaling>
+        <c:delete val="0"/>
+        <c:axPos val="l"/>
+        <c:majorGridlines>
+          <c:spPr>
+            <a:ln w="9525" cap="flat" cmpd="sng" algn="ctr">
+              <a:solidFill>
+                <a:schemeClr val="tx1">
+                  <a:lumMod val="15000"/>
+                  <a:lumOff val="85000"/>
+                </a:schemeClr>
+              </a:solidFill>
+              <a:round/>
+            </a:ln>
+            <a:effectLst/>
+          </c:spPr>
+        </c:majorGridlines>
+        <c:title>
+          <c:tx>
+            <c:rich>
+              <a:bodyPr rot="-5400000" spcFirstLastPara="1" vertOverflow="ellipsis" vert="horz" wrap="square" anchor="ctr" anchorCtr="1"/>
+              <a:lstStyle/>
+              <a:p>
+                <a:pPr>
+                  <a:defRPr sz="1000" b="0" i="0" u="none" strike="noStrike" kern="1200" baseline="0">
+                    <a:solidFill>
+                      <a:schemeClr val="tx1">
+                        <a:lumMod val="65000"/>
+                        <a:lumOff val="35000"/>
+                      </a:schemeClr>
+                    </a:solidFill>
+                    <a:latin typeface="+mn-lt"/>
+                    <a:ea typeface="+mn-ea"/>
+                    <a:cs typeface="+mn-cs"/>
+                  </a:defRPr>
+                </a:pPr>
+                <a:r>
+                  <a:rPr lang="sk-SK"/>
+                  <a:t>Priemer výpočtového času [ms]</a:t>
+                </a:r>
+              </a:p>
+            </c:rich>
+          </c:tx>
+          <c:overlay val="0"/>
+          <c:spPr>
+            <a:noFill/>
+            <a:ln>
+              <a:noFill/>
+            </a:ln>
+            <a:effectLst/>
+          </c:spPr>
+          <c:txPr>
+            <a:bodyPr rot="-5400000" spcFirstLastPara="1" vertOverflow="ellipsis" vert="horz" wrap="square" anchor="ctr" anchorCtr="1"/>
+            <a:lstStyle/>
+            <a:p>
+              <a:pPr>
+                <a:defRPr sz="1000" b="0" i="0" u="none" strike="noStrike" kern="1200" baseline="0">
+                  <a:solidFill>
+                    <a:schemeClr val="tx1">
+                      <a:lumMod val="65000"/>
+                      <a:lumOff val="35000"/>
+                    </a:schemeClr>
+                  </a:solidFill>
+                  <a:latin typeface="+mn-lt"/>
+                  <a:ea typeface="+mn-ea"/>
+                  <a:cs typeface="+mn-cs"/>
+                </a:defRPr>
+              </a:pPr>
+              <a:endParaRPr lang="sk-SK"/>
+            </a:p>
+          </c:txPr>
+        </c:title>
+        <c:numFmt formatCode="General" sourceLinked="1"/>
+        <c:majorTickMark val="none"/>
+        <c:minorTickMark val="none"/>
+        <c:tickLblPos val="nextTo"/>
+        <c:spPr>
+          <a:noFill/>
+          <a:ln>
+            <a:noFill/>
+          </a:ln>
+          <a:effectLst/>
+        </c:spPr>
+        <c:txPr>
+          <a:bodyPr rot="-60000000" spcFirstLastPara="1" vertOverflow="ellipsis" vert="horz" wrap="square" anchor="ctr" anchorCtr="1"/>
+          <a:lstStyle/>
+          <a:p>
+            <a:pPr>
+              <a:defRPr sz="900" b="0" i="0" u="none" strike="noStrike" kern="1200" baseline="0">
+                <a:solidFill>
+                  <a:schemeClr val="tx1">
+                    <a:lumMod val="65000"/>
+                    <a:lumOff val="35000"/>
+                  </a:schemeClr>
+                </a:solidFill>
+                <a:latin typeface="+mn-lt"/>
+                <a:ea typeface="+mn-ea"/>
+                <a:cs typeface="+mn-cs"/>
+              </a:defRPr>
+            </a:pPr>
+            <a:endParaRPr lang="sk-SK"/>
+          </a:p>
+        </c:txPr>
+        <c:crossAx val="15675712"/>
+        <c:crosses val="autoZero"/>
+        <c:crossBetween val="midCat"/>
+      </c:valAx>
+      <c:valAx>
+        <c:axId val="184458208"/>
+        <c:scaling>
+          <c:orientation val="minMax"/>
+        </c:scaling>
+        <c:delete val="0"/>
+        <c:axPos val="r"/>
+        <c:title>
+          <c:tx>
+            <c:rich>
+              <a:bodyPr rot="-5400000" spcFirstLastPara="1" vertOverflow="ellipsis" vert="horz" wrap="square" anchor="ctr" anchorCtr="1"/>
+              <a:lstStyle/>
+              <a:p>
+                <a:pPr>
+                  <a:defRPr sz="1000" b="0" i="0" u="none" strike="noStrike" kern="1200" baseline="0">
+                    <a:solidFill>
+                      <a:schemeClr val="tx1">
+                        <a:lumMod val="65000"/>
+                        <a:lumOff val="35000"/>
+                      </a:schemeClr>
+                    </a:solidFill>
+                    <a:latin typeface="+mn-lt"/>
+                    <a:ea typeface="+mn-ea"/>
+                    <a:cs typeface="+mn-cs"/>
+                  </a:defRPr>
+                </a:pPr>
+                <a:r>
+                  <a:rPr lang="sk-SK"/>
+                  <a:t>Teoretická</a:t>
+                </a:r>
+                <a:r>
+                  <a:rPr lang="sk-SK" baseline="0"/>
+                  <a:t> zložitosť [-]</a:t>
+                </a:r>
+                <a:endParaRPr lang="sk-SK"/>
+              </a:p>
+            </c:rich>
+          </c:tx>
+          <c:overlay val="0"/>
+          <c:spPr>
+            <a:noFill/>
+            <a:ln>
+              <a:noFill/>
+            </a:ln>
+            <a:effectLst/>
+          </c:spPr>
+          <c:txPr>
+            <a:bodyPr rot="-5400000" spcFirstLastPara="1" vertOverflow="ellipsis" vert="horz" wrap="square" anchor="ctr" anchorCtr="1"/>
+            <a:lstStyle/>
+            <a:p>
+              <a:pPr>
+                <a:defRPr sz="1000" b="0" i="0" u="none" strike="noStrike" kern="1200" baseline="0">
+                  <a:solidFill>
+                    <a:schemeClr val="tx1">
+                      <a:lumMod val="65000"/>
+                      <a:lumOff val="35000"/>
+                    </a:schemeClr>
+                  </a:solidFill>
+                  <a:latin typeface="+mn-lt"/>
+                  <a:ea typeface="+mn-ea"/>
+                  <a:cs typeface="+mn-cs"/>
+                </a:defRPr>
+              </a:pPr>
+              <a:endParaRPr lang="sk-SK"/>
+            </a:p>
+          </c:txPr>
+        </c:title>
+        <c:numFmt formatCode="0" sourceLinked="0"/>
+        <c:majorTickMark val="out"/>
+        <c:minorTickMark val="none"/>
+        <c:tickLblPos val="nextTo"/>
+        <c:spPr>
+          <a:noFill/>
+          <a:ln>
+            <a:noFill/>
+          </a:ln>
+          <a:effectLst/>
+        </c:spPr>
+        <c:txPr>
+          <a:bodyPr rot="-60000000" spcFirstLastPara="1" vertOverflow="ellipsis" vert="horz" wrap="square" anchor="ctr" anchorCtr="1"/>
+          <a:lstStyle/>
+          <a:p>
+            <a:pPr>
+              <a:defRPr sz="900" b="0" i="0" u="none" strike="noStrike" kern="1200" baseline="0">
+                <a:solidFill>
+                  <a:schemeClr val="tx1">
+                    <a:lumMod val="65000"/>
+                    <a:lumOff val="35000"/>
+                  </a:schemeClr>
+                </a:solidFill>
+                <a:latin typeface="+mn-lt"/>
+                <a:ea typeface="+mn-ea"/>
+                <a:cs typeface="+mn-cs"/>
+              </a:defRPr>
+            </a:pPr>
+            <a:endParaRPr lang="sk-SK"/>
+          </a:p>
+        </c:txPr>
+        <c:crossAx val="184459904"/>
+        <c:crosses val="max"/>
+        <c:crossBetween val="midCat"/>
+        <c:majorUnit val="50000"/>
+        <c:minorUnit val="10000"/>
+      </c:valAx>
+      <c:valAx>
+        <c:axId val="184459904"/>
+        <c:scaling>
+          <c:orientation val="minMax"/>
+        </c:scaling>
+        <c:delete val="1"/>
+        <c:axPos val="t"/>
+        <c:numFmt formatCode="General" sourceLinked="1"/>
+        <c:majorTickMark val="out"/>
+        <c:minorTickMark val="none"/>
+        <c:tickLblPos val="nextTo"/>
+        <c:crossAx val="184458208"/>
+        <c:crosses val="max"/>
+        <c:crossBetween val="midCat"/>
+      </c:valAx>
+      <c:spPr>
+        <a:noFill/>
+        <a:ln>
+          <a:noFill/>
+        </a:ln>
+        <a:effectLst/>
+      </c:spPr>
+    </c:plotArea>
+    <c:legend>
+      <c:legendPos val="b"/>
+      <c:overlay val="0"/>
+      <c:spPr>
+        <a:noFill/>
+        <a:ln>
+          <a:noFill/>
+        </a:ln>
+        <a:effectLst/>
+      </c:spPr>
+      <c:txPr>
+        <a:bodyPr rot="0" spcFirstLastPara="1" vertOverflow="ellipsis" vert="horz" wrap="square" anchor="ctr" anchorCtr="1"/>
+        <a:lstStyle/>
+        <a:p>
+          <a:pPr>
+            <a:defRPr sz="900" b="0" i="0" u="none" strike="noStrike" kern="1200" baseline="0">
+              <a:solidFill>
+                <a:schemeClr val="tx1">
+                  <a:lumMod val="65000"/>
+                  <a:lumOff val="35000"/>
+                </a:schemeClr>
+              </a:solidFill>
+              <a:latin typeface="+mn-lt"/>
+              <a:ea typeface="+mn-ea"/>
+              <a:cs typeface="+mn-cs"/>
+            </a:defRPr>
+          </a:pPr>
+          <a:endParaRPr lang="sk-SK"/>
+        </a:p>
+      </c:txPr>
+    </c:legend>
+    <c:plotVisOnly val="1"/>
+    <c:dispBlanksAs val="gap"/>
+    <c:extLst>
+      <c:ext xmlns:c16r3="http://schemas.microsoft.com/office/drawing/2017/03/chart" uri="{56B9EC1D-385E-4148-901F-78D8002777C0}">
+        <c16r3:dataDisplayOptions16>
+          <c16r3:dispNaAsBlank val="1"/>
+        </c16r3:dataDisplayOptions16>
+      </c:ext>
+    </c:extLst>
+    <c:showDLblsOverMax val="0"/>
+  </c:chart>
+  <c:spPr>
+    <a:solidFill>
+      <a:schemeClr val="bg1"/>
+    </a:solidFill>
+    <a:ln w="9525" cap="flat" cmpd="sng" algn="ctr">
+      <a:solidFill>
+        <a:schemeClr val="tx1">
+          <a:lumMod val="15000"/>
+          <a:lumOff val="85000"/>
+        </a:schemeClr>
+      </a:solidFill>
+      <a:round/>
+    </a:ln>
+    <a:effectLst/>
+  </c:spPr>
+  <c:txPr>
+    <a:bodyPr/>
+    <a:lstStyle/>
+    <a:p>
+      <a:pPr>
+        <a:defRPr/>
+      </a:pPr>
+      <a:endParaRPr lang="sk-SK"/>
+    </a:p>
+  </c:txPr>
+  <c:externalData r:id="rId3">
+    <c:autoUpdate val="0"/>
+  </c:externalData>
+</c:chartSpace>
+</file>
+
+<file path=word/charts/colors1.xml><?xml version="1.0" encoding="utf-8"?>
+<cs:colorStyle xmlns:cs="http://schemas.microsoft.com/office/drawing/2012/chartStyle" xmlns:a="http://schemas.openxmlformats.org/drawingml/2006/main" meth="cycle" id="10">
+  <a:schemeClr val="accent1"/>
+  <a:schemeClr val="accent2"/>
+  <a:schemeClr val="accent3"/>
+  <a:schemeClr val="accent4"/>
+  <a:schemeClr val="accent5"/>
+  <a:schemeClr val="accent6"/>
+  <cs:variation/>
+  <cs:variation>
+    <a:lumMod val="60000"/>
+  </cs:variation>
+  <cs:variation>
+    <a:lumMod val="80000"/>
+    <a:lumOff val="20000"/>
+  </cs:variation>
+  <cs:variation>
+    <a:lumMod val="80000"/>
+  </cs:variation>
+  <cs:variation>
+    <a:lumMod val="60000"/>
+    <a:lumOff val="40000"/>
+  </cs:variation>
+  <cs:variation>
+    <a:lumMod val="50000"/>
+  </cs:variation>
+  <cs:variation>
+    <a:lumMod val="70000"/>
+    <a:lumOff val="30000"/>
+  </cs:variation>
+  <cs:variation>
+    <a:lumMod val="70000"/>
+  </cs:variation>
+  <cs:variation>
+    <a:lumMod val="50000"/>
+    <a:lumOff val="50000"/>
+  </cs:variation>
+</cs:colorStyle>
+</file>
+
+<file path=word/charts/style1.xml><?xml version="1.0" encoding="utf-8"?>
+<cs:chartStyle xmlns:cs="http://schemas.microsoft.com/office/drawing/2012/chartStyle" xmlns:a="http://schemas.openxmlformats.org/drawingml/2006/main" id="227">
+  <cs:axisTitle>
+    <cs:lnRef idx="0"/>
+    <cs:fillRef idx="0"/>
+    <cs:effectRef idx="0"/>
+    <cs:fontRef idx="minor">
+      <a:schemeClr val="tx1">
+        <a:lumMod val="65000"/>
+        <a:lumOff val="35000"/>
+      </a:schemeClr>
+    </cs:fontRef>
+    <cs:defRPr sz="1000" kern="1200"/>
+  </cs:axisTitle>
+  <cs:categoryAxis>
+    <cs:lnRef idx="0"/>
+    <cs:fillRef idx="0"/>
+    <cs:effectRef idx="0"/>
+    <cs:fontRef idx="minor">
+      <a:schemeClr val="tx1">
+        <a:lumMod val="65000"/>
+        <a:lumOff val="35000"/>
+      </a:schemeClr>
+    </cs:fontRef>
+    <cs:spPr>
+      <a:ln w="9525" cap="flat" cmpd="sng" algn="ctr">
+        <a:solidFill>
+          <a:schemeClr val="tx1">
+            <a:lumMod val="15000"/>
+            <a:lumOff val="85000"/>
+          </a:schemeClr>
+        </a:solidFill>
+        <a:round/>
+      </a:ln>
+    </cs:spPr>
+    <cs:defRPr sz="900" kern="1200"/>
+  </cs:categoryAxis>
+  <cs:chartArea mods="allowNoFillOverride allowNoLineOverride">
+    <cs:lnRef idx="0"/>
+    <cs:fillRef idx="0"/>
+    <cs:effectRef idx="0"/>
+    <cs:fontRef idx="minor">
+      <a:schemeClr val="tx1"/>
+    </cs:fontRef>
+    <cs:spPr>
+      <a:solidFill>
+        <a:schemeClr val="bg1"/>
+      </a:solidFill>
+      <a:ln w="9525" cap="flat" cmpd="sng" algn="ctr">
+        <a:solidFill>
+          <a:schemeClr val="tx1">
+            <a:lumMod val="15000"/>
+            <a:lumOff val="85000"/>
+          </a:schemeClr>
+        </a:solidFill>
+        <a:round/>
+      </a:ln>
+    </cs:spPr>
+    <cs:defRPr sz="1000" kern="1200"/>
+  </cs:chartArea>
+  <cs:dataLabel>
+    <cs:lnRef idx="0"/>
+    <cs:fillRef idx="0"/>
+    <cs:effectRef idx="0"/>
+    <cs:fontRef idx="minor">
+      <a:schemeClr val="tx1">
+        <a:lumMod val="75000"/>
+        <a:lumOff val="25000"/>
+      </a:schemeClr>
+    </cs:fontRef>
+    <cs:defRPr sz="900" kern="1200"/>
+  </cs:dataLabel>
+  <cs:dataLabelCallout>
+    <cs:lnRef idx="0"/>
+    <cs:fillRef idx="0"/>
+    <cs:effectRef idx="0"/>
+    <cs:fontRef idx="minor">
+      <a:schemeClr val="dk1">
+        <a:lumMod val="65000"/>
+        <a:lumOff val="35000"/>
+      </a:schemeClr>
+    </cs:fontRef>
+    <cs:spPr>
+      <a:solidFill>
+        <a:schemeClr val="lt1"/>
+      </a:solidFill>
+      <a:ln>
+        <a:solidFill>
+          <a:schemeClr val="dk1">
+            <a:lumMod val="25000"/>
+            <a:lumOff val="75000"/>
+          </a:schemeClr>
+        </a:solidFill>
+      </a:ln>
+    </cs:spPr>
+    <cs:defRPr sz="900" kern="1200"/>
+    <cs:bodyPr rot="0" spcFirstLastPara="1" vertOverflow="clip" horzOverflow="clip" vert="horz" wrap="square" lIns="36576" tIns="18288" rIns="36576" bIns="18288" anchor="ctr" anchorCtr="1">
+      <a:spAutoFit/>
+    </cs:bodyPr>
+  </cs:dataLabelCallout>
+  <cs:dataPoint>
+    <cs:lnRef idx="0"/>
+    <cs:fillRef idx="1">
+      <cs:styleClr val="auto"/>
+    </cs:fillRef>
+    <cs:effectRef idx="0"/>
+    <cs:fontRef idx="minor">
+      <a:schemeClr val="tx1"/>
+    </cs:fontRef>
+    <cs:spPr>
+      <a:solidFill>
+        <a:schemeClr val="phClr"/>
+      </a:solidFill>
+    </cs:spPr>
+  </cs:dataPoint>
+  <cs:dataPoint3D>
+    <cs:lnRef idx="0"/>
+    <cs:fillRef idx="1">
+      <cs:styleClr val="auto"/>
+    </cs:fillRef>
+    <cs:effectRef idx="0"/>
+    <cs:fontRef idx="minor">
+      <a:schemeClr val="tx1"/>
+    </cs:fontRef>
+    <cs:spPr>
+      <a:solidFill>
+        <a:schemeClr val="phClr"/>
+      </a:solidFill>
+    </cs:spPr>
+  </cs:dataPoint3D>
+  <cs:dataPointLine>
+    <cs:lnRef idx="0">
+      <cs:styleClr val="auto"/>
+    </cs:lnRef>
+    <cs:fillRef idx="1"/>
+    <cs:effectRef idx="0"/>
+    <cs:fontRef idx="minor">
+      <a:schemeClr val="tx1"/>
+    </cs:fontRef>
+    <cs:spPr>
+      <a:ln w="28575" cap="rnd">
+        <a:solidFill>
+          <a:schemeClr val="phClr"/>
+        </a:solidFill>
+        <a:round/>
+      </a:ln>
+    </cs:spPr>
+  </cs:dataPointLine>
+  <cs:dataPointMarker>
+    <cs:lnRef idx="0">
+      <cs:styleClr val="auto"/>
+    </cs:lnRef>
+    <cs:fillRef idx="1">
+      <cs:styleClr val="auto"/>
+    </cs:fillRef>
+    <cs:effectRef idx="0"/>
+    <cs:fontRef idx="minor">
+      <a:schemeClr val="tx1"/>
+    </cs:fontRef>
+    <cs:spPr>
+      <a:solidFill>
+        <a:schemeClr val="phClr"/>
+      </a:solidFill>
+      <a:ln w="9525">
+        <a:solidFill>
+          <a:schemeClr val="phClr"/>
+        </a:solidFill>
+      </a:ln>
+    </cs:spPr>
+  </cs:dataPointMarker>
+  <cs:dataPointMarkerLayout symbol="circle" size="5"/>
+  <cs:dataPointWireframe>
+    <cs:lnRef idx="0">
+      <cs:styleClr val="auto"/>
+    </cs:lnRef>
+    <cs:fillRef idx="1"/>
+    <cs:effectRef idx="0"/>
+    <cs:fontRef idx="minor">
+      <a:schemeClr val="tx1"/>
+    </cs:fontRef>
+    <cs:spPr>
+      <a:ln w="9525" cap="rnd">
+        <a:solidFill>
+          <a:schemeClr val="phClr"/>
+        </a:solidFill>
+        <a:round/>
+      </a:ln>
+    </cs:spPr>
+  </cs:dataPointWireframe>
+  <cs:dataTable>
+    <cs:lnRef idx="0"/>
+    <cs:fillRef idx="0"/>
+    <cs:effectRef idx="0"/>
+    <cs:fontRef idx="minor">
+      <a:schemeClr val="tx1">
+        <a:lumMod val="65000"/>
+        <a:lumOff val="35000"/>
+      </a:schemeClr>
+    </cs:fontRef>
+    <cs:spPr>
+      <a:noFill/>
+      <a:ln w="9525" cap="flat" cmpd="sng" algn="ctr">
+        <a:solidFill>
+          <a:schemeClr val="tx1">
+            <a:lumMod val="15000"/>
+            <a:lumOff val="85000"/>
+          </a:schemeClr>
+        </a:solidFill>
+        <a:round/>
+      </a:ln>
+    </cs:spPr>
+    <cs:defRPr sz="900" kern="1200"/>
+  </cs:dataTable>
+  <cs:downBar>
+    <cs:lnRef idx="0"/>
+    <cs:fillRef idx="0"/>
+    <cs:effectRef idx="0"/>
+    <cs:fontRef idx="minor">
+      <a:schemeClr val="dk1"/>
+    </cs:fontRef>
+    <cs:spPr>
+      <a:solidFill>
+        <a:schemeClr val="dk1">
+          <a:lumMod val="65000"/>
+          <a:lumOff val="35000"/>
+        </a:schemeClr>
+      </a:solidFill>
+      <a:ln w="9525">
+        <a:solidFill>
+          <a:schemeClr val="tx1">
+            <a:lumMod val="65000"/>
+            <a:lumOff val="35000"/>
+          </a:schemeClr>
+        </a:solidFill>
+      </a:ln>
+    </cs:spPr>
+  </cs:downBar>
+  <cs:dropLine>
+    <cs:lnRef idx="0"/>
+    <cs:fillRef idx="0"/>
+    <cs:effectRef idx="0"/>
+    <cs:fontRef idx="minor">
+      <a:schemeClr val="tx1"/>
+    </cs:fontRef>
+    <cs:spPr>
+      <a:ln w="9525" cap="flat" cmpd="sng" algn="ctr">
+        <a:solidFill>
+          <a:schemeClr val="tx1">
+            <a:lumMod val="35000"/>
+            <a:lumOff val="65000"/>
+          </a:schemeClr>
+        </a:solidFill>
+        <a:round/>
+      </a:ln>
+    </cs:spPr>
+  </cs:dropLine>
+  <cs:errorBar>
+    <cs:lnRef idx="0"/>
+    <cs:fillRef idx="0"/>
+    <cs:effectRef idx="0"/>
+    <cs:fontRef idx="minor">
+      <a:schemeClr val="tx1"/>
+    </cs:fontRef>
+    <cs:spPr>
+      <a:ln w="9525" cap="flat" cmpd="sng" algn="ctr">
+        <a:solidFill>
+          <a:schemeClr val="tx1">
+            <a:lumMod val="65000"/>
+            <a:lumOff val="35000"/>
+          </a:schemeClr>
+        </a:solidFill>
+        <a:round/>
+      </a:ln>
+    </cs:spPr>
+  </cs:errorBar>
+  <cs:floor>
+    <cs:lnRef idx="0"/>
+    <cs:fillRef idx="0"/>
+    <cs:effectRef idx="0"/>
+    <cs:fontRef idx="minor">
+      <a:schemeClr val="tx1"/>
+    </cs:fontRef>
+    <cs:spPr>
+      <a:noFill/>
+      <a:ln>
+        <a:noFill/>
+      </a:ln>
+    </cs:spPr>
+  </cs:floor>
+  <cs:gridlineMajor>
+    <cs:lnRef idx="0"/>
+    <cs:fillRef idx="0"/>
+    <cs:effectRef idx="0"/>
+    <cs:fontRef idx="minor">
+      <a:schemeClr val="tx1"/>
+    </cs:fontRef>
+    <cs:spPr>
+      <a:ln w="9525" cap="flat" cmpd="sng" algn="ctr">
+        <a:solidFill>
+          <a:schemeClr val="tx1">
+            <a:lumMod val="15000"/>
+            <a:lumOff val="85000"/>
+          </a:schemeClr>
+        </a:solidFill>
+        <a:round/>
+      </a:ln>
+    </cs:spPr>
+  </cs:gridlineMajor>
+  <cs:gridlineMinor>
+    <cs:lnRef idx="0"/>
+    <cs:fillRef idx="0"/>
+    <cs:effectRef idx="0"/>
+    <cs:fontRef idx="minor">
+      <a:schemeClr val="tx1"/>
+    </cs:fontRef>
+    <cs:spPr>
+      <a:ln w="9525" cap="flat" cmpd="sng" algn="ctr">
+        <a:solidFill>
+          <a:schemeClr val="tx1">
+            <a:lumMod val="5000"/>
+            <a:lumOff val="95000"/>
+          </a:schemeClr>
+        </a:solidFill>
+        <a:round/>
+      </a:ln>
+    </cs:spPr>
+  </cs:gridlineMinor>
+  <cs:hiLoLine>
+    <cs:lnRef idx="0"/>
+    <cs:fillRef idx="0"/>
+    <cs:effectRef idx="0"/>
+    <cs:fontRef idx="minor">
+      <a:schemeClr val="tx1"/>
+    </cs:fontRef>
+    <cs:spPr>
+      <a:ln w="9525" cap="flat" cmpd="sng" algn="ctr">
+        <a:solidFill>
+          <a:schemeClr val="tx1">
+            <a:lumMod val="75000"/>
+            <a:lumOff val="25000"/>
+          </a:schemeClr>
+        </a:solidFill>
+        <a:round/>
+      </a:ln>
+    </cs:spPr>
+  </cs:hiLoLine>
+  <cs:leaderLine>
+    <cs:lnRef idx="0"/>
+    <cs:fillRef idx="0"/>
+    <cs:effectRef idx="0"/>
+    <cs:fontRef idx="minor">
+      <a:schemeClr val="tx1"/>
+    </cs:fontRef>
+    <cs:spPr>
+      <a:ln w="9525" cap="flat" cmpd="sng" algn="ctr">
+        <a:solidFill>
+          <a:schemeClr val="tx1">
+            <a:lumMod val="35000"/>
+            <a:lumOff val="65000"/>
+          </a:schemeClr>
+        </a:solidFill>
+        <a:round/>
+      </a:ln>
+    </cs:spPr>
+  </cs:leaderLine>
+  <cs:legend>
+    <cs:lnRef idx="0"/>
+    <cs:fillRef idx="0"/>
+    <cs:effectRef idx="0"/>
+    <cs:fontRef idx="minor">
+      <a:schemeClr val="tx1">
+        <a:lumMod val="65000"/>
+        <a:lumOff val="35000"/>
+      </a:schemeClr>
+    </cs:fontRef>
+    <cs:defRPr sz="900" kern="1200"/>
+  </cs:legend>
+  <cs:plotArea mods="allowNoFillOverride allowNoLineOverride">
+    <cs:lnRef idx="0"/>
+    <cs:fillRef idx="0"/>
+    <cs:effectRef idx="0"/>
+    <cs:fontRef idx="minor">
+      <a:schemeClr val="tx1"/>
+    </cs:fontRef>
+  </cs:plotArea>
+  <cs:plotArea3D mods="allowNoFillOverride allowNoLineOverride">
+    <cs:lnRef idx="0"/>
+    <cs:fillRef idx="0"/>
+    <cs:effectRef idx="0"/>
+    <cs:fontRef idx="minor">
+      <a:schemeClr val="tx1"/>
+    </cs:fontRef>
+  </cs:plotArea3D>
+  <cs:seriesAxis>
+    <cs:lnRef idx="0"/>
+    <cs:fillRef idx="0"/>
+    <cs:effectRef idx="0"/>
+    <cs:fontRef idx="minor">
+      <a:schemeClr val="tx1">
+        <a:lumMod val="65000"/>
+        <a:lumOff val="35000"/>
+      </a:schemeClr>
+    </cs:fontRef>
+    <cs:defRPr sz="900" kern="1200"/>
+  </cs:seriesAxis>
+  <cs:seriesLine>
+    <cs:lnRef idx="0"/>
+    <cs:fillRef idx="0"/>
+    <cs:effectRef idx="0"/>
+    <cs:fontRef idx="minor">
+      <a:schemeClr val="tx1"/>
+    </cs:fontRef>
+    <cs:spPr>
+      <a:ln w="9525" cap="flat" cmpd="sng" algn="ctr">
+        <a:solidFill>
+          <a:schemeClr val="tx1">
+            <a:lumMod val="35000"/>
+            <a:lumOff val="65000"/>
+          </a:schemeClr>
+        </a:solidFill>
+        <a:round/>
+      </a:ln>
+    </cs:spPr>
+  </cs:seriesLine>
+  <cs:title>
+    <cs:lnRef idx="0"/>
+    <cs:fillRef idx="0"/>
+    <cs:effectRef idx="0"/>
+    <cs:fontRef idx="minor">
+      <a:schemeClr val="tx1">
+        <a:lumMod val="65000"/>
+        <a:lumOff val="35000"/>
+      </a:schemeClr>
+    </cs:fontRef>
+    <cs:defRPr sz="1400" b="0" kern="1200" spc="0" baseline="0"/>
+  </cs:title>
+  <cs:trendline>
+    <cs:lnRef idx="0">
+      <cs:styleClr val="auto"/>
+    </cs:lnRef>
+    <cs:fillRef idx="0"/>
+    <cs:effectRef idx="0"/>
+    <cs:fontRef idx="minor">
+      <a:schemeClr val="tx1"/>
+    </cs:fontRef>
+    <cs:spPr>
+      <a:ln w="19050" cap="rnd">
+        <a:solidFill>
+          <a:schemeClr val="phClr"/>
+        </a:solidFill>
+        <a:prstDash val="sysDot"/>
+      </a:ln>
+    </cs:spPr>
+  </cs:trendline>
+  <cs:trendlineLabel>
+    <cs:lnRef idx="0"/>
+    <cs:fillRef idx="0"/>
+    <cs:effectRef idx="0"/>
+    <cs:fontRef idx="minor">
+      <a:schemeClr val="tx1">
+        <a:lumMod val="65000"/>
+        <a:lumOff val="35000"/>
+      </a:schemeClr>
+    </cs:fontRef>
+    <cs:defRPr sz="900" kern="1200"/>
+  </cs:trendlineLabel>
+  <cs:upBar>
+    <cs:lnRef idx="0"/>
+    <cs:fillRef idx="0"/>
+    <cs:effectRef idx="0"/>
+    <cs:fontRef idx="minor">
+      <a:schemeClr val="dk1"/>
+    </cs:fontRef>
+    <cs:spPr>
+      <a:solidFill>
+        <a:schemeClr val="lt1"/>
+      </a:solidFill>
+      <a:ln w="9525">
+        <a:solidFill>
+          <a:schemeClr val="tx1">
+            <a:lumMod val="15000"/>
+            <a:lumOff val="85000"/>
+          </a:schemeClr>
+        </a:solidFill>
+      </a:ln>
+    </cs:spPr>
+  </cs:upBar>
+  <cs:valueAxis>
+    <cs:lnRef idx="0"/>
+    <cs:fillRef idx="0"/>
+    <cs:effectRef idx="0"/>
+    <cs:fontRef idx="minor">
+      <a:schemeClr val="tx1">
+        <a:lumMod val="65000"/>
+        <a:lumOff val="35000"/>
+      </a:schemeClr>
+    </cs:fontRef>
+    <cs:defRPr sz="900" kern="1200"/>
+  </cs:valueAxis>
+  <cs:wall>
+    <cs:lnRef idx="0"/>
+    <cs:fillRef idx="0"/>
+    <cs:effectRef idx="0"/>
+    <cs:fontRef idx="minor">
+      <a:schemeClr val="tx1"/>
+    </cs:fontRef>
+    <cs:spPr>
+      <a:noFill/>
+      <a:ln>
+        <a:noFill/>
+      </a:ln>
+    </cs:spPr>
+  </cs:wall>
+</cs:chartStyle>
+</file>
+
 <file path=word/theme/theme1.xml><?xml version="1.0" encoding="utf-8"?>
 <a:theme xmlns:a="http://schemas.openxmlformats.org/drawingml/2006/main" name="Motív balíka Office">
   <a:themeElements>
@@ -7587,7 +10339,7 @@
 </file>
 
 <file path=customXml/itemProps1.xml><?xml version="1.0" encoding="utf-8"?>
-<ds:datastoreItem xmlns:ds="http://schemas.openxmlformats.org/officeDocument/2006/customXml" ds:itemID="{033C3860-33A3-704A-B174-D3561DFA61F3}">
+<ds:datastoreItem xmlns:ds="http://schemas.openxmlformats.org/officeDocument/2006/customXml" ds:itemID="{54EE8A88-1001-654C-B507-F57C8ECD4470}">
   <ds:schemaRefs>
     <ds:schemaRef ds:uri="http://schemas.openxmlformats.org/officeDocument/2006/bibliography"/>
   </ds:schemaRefs>

</xml_diff>